<commit_message>
Continued on the Glossary
</commit_message>
<xml_diff>
--- a/Lions4Charity_-_Documentation.docx
+++ b/Lions4Charity_-_Documentation.docx
@@ -33,7 +33,6 @@
           <w:lang w:val="en-US"/>
         </w:rPr>
       </w:pPr>
-      <w:proofErr w:type="spellStart"/>
       <w:r>
         <w:rPr>
           <w:sz w:val="36"/>
@@ -42,7 +41,6 @@
         </w:rPr>
         <w:t>LionsApp</w:t>
       </w:r>
-      <w:proofErr w:type="spellEnd"/>
       <w:r>
         <w:rPr>
           <w:sz w:val="36"/>
@@ -143,22 +141,97 @@
               </w:rPr>
               <w:t>Prof. Dr. Stephan Kurpjuweit</w:t>
             </w:r>
-          </w:p>
-          <w:p>
-            <w:pPr>
-              <w:spacing w:line="240" w:lineRule="auto"/>
-              <w:jc w:val="center"/>
+            <w:r>
               <w:rPr>
                 <w:sz w:val="24"/>
                 <w:szCs w:val="24"/>
               </w:rPr>
-            </w:pPr>
-            <w:r>
+              <w:t>,</w:t>
+            </w:r>
+          </w:p>
+          <w:p>
+            <w:pPr>
+              <w:spacing w:line="240" w:lineRule="auto"/>
+              <w:jc w:val="center"/>
               <w:rPr>
                 <w:sz w:val="24"/>
                 <w:szCs w:val="24"/>
               </w:rPr>
+            </w:pPr>
+            <w:r>
+              <w:rPr>
+                <w:sz w:val="24"/>
+                <w:szCs w:val="24"/>
+              </w:rPr>
               <w:t>Jens Kohler</w:t>
+            </w:r>
+          </w:p>
+        </w:tc>
+      </w:tr>
+      <w:tr>
+        <w:trPr>
+          <w:trHeight w:val="330"/>
+        </w:trPr>
+        <w:tc>
+          <w:tcPr>
+            <w:tcW w:w="1746" w:type="dxa"/>
+          </w:tcPr>
+          <w:p>
+            <w:pPr>
+              <w:spacing w:line="240" w:lineRule="auto"/>
+              <w:jc w:val="center"/>
+              <w:rPr>
+                <w:sz w:val="24"/>
+                <w:szCs w:val="24"/>
+                <w:lang w:val="en-US"/>
+              </w:rPr>
+            </w:pPr>
+            <w:r>
+              <w:rPr>
+                <w:sz w:val="24"/>
+                <w:szCs w:val="24"/>
+                <w:lang w:val="en-US"/>
+              </w:rPr>
+              <w:t>Professors:</w:t>
+            </w:r>
+          </w:p>
+        </w:tc>
+        <w:tc>
+          <w:tcPr>
+            <w:tcW w:w="3074" w:type="dxa"/>
+          </w:tcPr>
+          <w:p>
+            <w:pPr>
+              <w:spacing w:line="240" w:lineRule="auto"/>
+              <w:jc w:val="center"/>
+              <w:rPr>
+                <w:sz w:val="24"/>
+                <w:szCs w:val="24"/>
+              </w:rPr>
+            </w:pPr>
+            <w:r>
+              <w:rPr>
+                <w:sz w:val="24"/>
+                <w:szCs w:val="24"/>
+              </w:rPr>
+              <w:t>Herbert Thielen,</w:t>
+            </w:r>
+          </w:p>
+          <w:p>
+            <w:pPr>
+              <w:spacing w:line="240" w:lineRule="auto"/>
+              <w:jc w:val="center"/>
+              <w:rPr>
+                <w:sz w:val="24"/>
+                <w:szCs w:val="24"/>
+              </w:rPr>
+            </w:pPr>
+            <w:r>
+              <w:rPr>
+                <w:sz w:val="24"/>
+                <w:szCs w:val="24"/>
+              </w:rPr>
+              <w:t>Werner König</w:t>
             </w:r>
           </w:p>
         </w:tc>
@@ -379,7 +452,7 @@
           <w:r>
             <w:fldChar w:fldCharType="separate"/>
           </w:r>
-          <w:hyperlink w:anchor="_Toc128132472" w:history="1">
+          <w:hyperlink w:anchor="_Toc128138473" w:history="1">
             <w:r>
               <w:rPr>
                 <w:rStyle w:val="Hyperlink"/>
@@ -407,7 +480,7 @@
                 <w:noProof/>
                 <w:webHidden/>
               </w:rPr>
-              <w:instrText xml:space="preserve"> PAGEREF _Toc128132472 \h </w:instrText>
+              <w:instrText xml:space="preserve"> PAGEREF _Toc128138473 \h </w:instrText>
             </w:r>
             <w:r>
               <w:rPr>
@@ -450,13 +523,27 @@
               <w:lang w:eastAsia="de-DE"/>
             </w:rPr>
           </w:pPr>
-          <w:hyperlink w:anchor="_Toc128132473" w:history="1">
+          <w:hyperlink w:anchor="_Toc128138474" w:history="1">
             <w:r>
               <w:rPr>
                 <w:rStyle w:val="Hyperlink"/>
                 <w:noProof/>
               </w:rPr>
-              <w:t>1. Introduction and Goals</w:t>
+              <w:t>1. Introductio</w:t>
+            </w:r>
+            <w:r>
+              <w:rPr>
+                <w:rStyle w:val="Hyperlink"/>
+                <w:noProof/>
+              </w:rPr>
+              <w:t>n</w:t>
+            </w:r>
+            <w:r>
+              <w:rPr>
+                <w:rStyle w:val="Hyperlink"/>
+                <w:noProof/>
+              </w:rPr>
+              <w:t xml:space="preserve"> and Goals</w:t>
             </w:r>
             <w:r>
               <w:rPr>
@@ -477,7 +564,7 @@
                 <w:noProof/>
                 <w:webHidden/>
               </w:rPr>
-              <w:instrText xml:space="preserve"> PAGEREF _Toc128132473 \h </w:instrText>
+              <w:instrText xml:space="preserve"> PAGEREF _Toc128138474 \h </w:instrText>
             </w:r>
             <w:r>
               <w:rPr>
@@ -520,7 +607,7 @@
               <w:lang w:eastAsia="de-DE"/>
             </w:rPr>
           </w:pPr>
-          <w:hyperlink w:anchor="_Toc128132474" w:history="1">
+          <w:hyperlink w:anchor="_Toc128138475" w:history="1">
             <w:r>
               <w:rPr>
                 <w:rStyle w:val="Hyperlink"/>
@@ -548,7 +635,7 @@
                 <w:noProof/>
                 <w:webHidden/>
               </w:rPr>
-              <w:instrText xml:space="preserve"> PAGEREF _Toc128132474 \h </w:instrText>
+              <w:instrText xml:space="preserve"> PAGEREF _Toc128138475 \h </w:instrText>
             </w:r>
             <w:r>
               <w:rPr>
@@ -591,11 +678,12 @@
               <w:lang w:eastAsia="de-DE"/>
             </w:rPr>
           </w:pPr>
-          <w:hyperlink w:anchor="_Toc128132475" w:history="1">
+          <w:hyperlink w:anchor="_Toc128138476" w:history="1">
             <w:r>
               <w:rPr>
                 <w:rStyle w:val="Hyperlink"/>
                 <w:noProof/>
+                <w:lang w:val="en-US"/>
               </w:rPr>
               <w:t>1.2: Stakeholders:</w:t>
             </w:r>
@@ -618,7 +706,7 @@
                 <w:noProof/>
                 <w:webHidden/>
               </w:rPr>
-              <w:instrText xml:space="preserve"> PAGEREF _Toc128132475 \h </w:instrText>
+              <w:instrText xml:space="preserve"> PAGEREF _Toc128138476 \h </w:instrText>
             </w:r>
             <w:r>
               <w:rPr>
@@ -638,7 +726,7 @@
                 <w:noProof/>
                 <w:webHidden/>
               </w:rPr>
-              <w:t>4</w:t>
+              <w:t>5</w:t>
             </w:r>
             <w:r>
               <w:rPr>
@@ -661,7 +749,7 @@
               <w:lang w:eastAsia="de-DE"/>
             </w:rPr>
           </w:pPr>
-          <w:hyperlink w:anchor="_Toc128132476" w:history="1">
+          <w:hyperlink w:anchor="_Toc128138477" w:history="1">
             <w:r>
               <w:rPr>
                 <w:rStyle w:val="Hyperlink"/>
@@ -689,7 +777,7 @@
                 <w:noProof/>
                 <w:webHidden/>
               </w:rPr>
-              <w:instrText xml:space="preserve"> PAGEREF _Toc128132476 \h </w:instrText>
+              <w:instrText xml:space="preserve"> PAGEREF _Toc128138477 \h </w:instrText>
             </w:r>
             <w:r>
               <w:rPr>
@@ -709,7 +797,7 @@
                 <w:noProof/>
                 <w:webHidden/>
               </w:rPr>
-              <w:t>5</w:t>
+              <w:t>6</w:t>
             </w:r>
             <w:r>
               <w:rPr>
@@ -732,7 +820,7 @@
               <w:lang w:eastAsia="de-DE"/>
             </w:rPr>
           </w:pPr>
-          <w:hyperlink w:anchor="_Toc128132477" w:history="1">
+          <w:hyperlink w:anchor="_Toc128138478" w:history="1">
             <w:r>
               <w:rPr>
                 <w:rStyle w:val="Hyperlink"/>
@@ -760,7 +848,7 @@
                 <w:noProof/>
                 <w:webHidden/>
               </w:rPr>
-              <w:instrText xml:space="preserve"> PAGEREF _Toc128132477 \h </w:instrText>
+              <w:instrText xml:space="preserve"> PAGEREF _Toc128138478 \h </w:instrText>
             </w:r>
             <w:r>
               <w:rPr>
@@ -780,7 +868,7 @@
                 <w:noProof/>
                 <w:webHidden/>
               </w:rPr>
-              <w:t>5</w:t>
+              <w:t>6</w:t>
             </w:r>
             <w:r>
               <w:rPr>
@@ -803,7 +891,7 @@
               <w:lang w:eastAsia="de-DE"/>
             </w:rPr>
           </w:pPr>
-          <w:hyperlink w:anchor="_Toc128132478" w:history="1">
+          <w:hyperlink w:anchor="_Toc128138479" w:history="1">
             <w:r>
               <w:rPr>
                 <w:rStyle w:val="Hyperlink"/>
@@ -831,7 +919,7 @@
                 <w:noProof/>
                 <w:webHidden/>
               </w:rPr>
-              <w:instrText xml:space="preserve"> PAGEREF _Toc128132478 \h </w:instrText>
+              <w:instrText xml:space="preserve"> PAGEREF _Toc128138479 \h </w:instrText>
             </w:r>
             <w:r>
               <w:rPr>
@@ -851,7 +939,7 @@
                 <w:noProof/>
                 <w:webHidden/>
               </w:rPr>
-              <w:t>6</w:t>
+              <w:t>7</w:t>
             </w:r>
             <w:r>
               <w:rPr>
@@ -874,7 +962,7 @@
               <w:lang w:eastAsia="de-DE"/>
             </w:rPr>
           </w:pPr>
-          <w:hyperlink w:anchor="_Toc128132479" w:history="1">
+          <w:hyperlink w:anchor="_Toc128138480" w:history="1">
             <w:r>
               <w:rPr>
                 <w:rStyle w:val="Hyperlink"/>
@@ -902,7 +990,7 @@
                 <w:noProof/>
                 <w:webHidden/>
               </w:rPr>
-              <w:instrText xml:space="preserve"> PAGEREF _Toc128132479 \h </w:instrText>
+              <w:instrText xml:space="preserve"> PAGEREF _Toc128138480 \h </w:instrText>
             </w:r>
             <w:r>
               <w:rPr>
@@ -922,7 +1010,7 @@
                 <w:noProof/>
                 <w:webHidden/>
               </w:rPr>
-              <w:t>6</w:t>
+              <w:t>7</w:t>
             </w:r>
             <w:r>
               <w:rPr>
@@ -945,7 +1033,7 @@
               <w:lang w:eastAsia="de-DE"/>
             </w:rPr>
           </w:pPr>
-          <w:hyperlink w:anchor="_Toc128132480" w:history="1">
+          <w:hyperlink w:anchor="_Toc128138481" w:history="1">
             <w:r>
               <w:rPr>
                 <w:rStyle w:val="Hyperlink"/>
@@ -973,7 +1061,7 @@
                 <w:noProof/>
                 <w:webHidden/>
               </w:rPr>
-              <w:instrText xml:space="preserve"> PAGEREF _Toc128132480 \h </w:instrText>
+              <w:instrText xml:space="preserve"> PAGEREF _Toc128138481 \h </w:instrText>
             </w:r>
             <w:r>
               <w:rPr>
@@ -993,7 +1081,7 @@
                 <w:noProof/>
                 <w:webHidden/>
               </w:rPr>
-              <w:t>7</w:t>
+              <w:t>8</w:t>
             </w:r>
             <w:r>
               <w:rPr>
@@ -1036,39 +1124,48 @@
           <w:lang w:eastAsia="de-DE"/>
         </w:rPr>
       </w:pPr>
-      <w:bookmarkStart w:id="0" w:name="_Toc128132472"/>
+      <w:bookmarkStart w:id="0" w:name="_Toc128138473"/>
       <w:r>
         <w:rPr>
           <w:lang w:eastAsia="de-DE"/>
         </w:rPr>
         <w:lastRenderedPageBreak/>
-        <w:t>Teamvorstellung:</w:t>
+        <w:t>Tea</w:t>
+      </w:r>
+      <w:r>
+        <w:rPr>
+          <w:lang w:eastAsia="de-DE"/>
+        </w:rPr>
+        <w:t>m Introduction</w:t>
+      </w:r>
+      <w:r>
+        <w:rPr>
+          <w:lang w:eastAsia="de-DE"/>
+        </w:rPr>
+        <w:t>:</w:t>
       </w:r>
       <w:bookmarkEnd w:id="0"/>
-    </w:p>
-    <w:p>
-      <w:pPr>
-        <w:rPr>
-          <w:lang w:eastAsia="de-DE"/>
-        </w:rPr>
-      </w:pPr>
     </w:p>
     <w:tbl>
       <w:tblPr>
-        <w:tblStyle w:val="Tabellenraster"/>
+        <w:tblStyle w:val="EinfacheTabelle4"/>
         <w:tblW w:w="0" w:type="auto"/>
         <w:tblInd w:w="0" w:type="dxa"/>
         <w:tblLook w:val="04A0" w:firstRow="1" w:lastRow="0" w:firstColumn="1" w:lastColumn="0" w:noHBand="0" w:noVBand="1"/>
       </w:tblPr>
       <w:tblGrid>
         <w:gridCol w:w="2689"/>
-        <w:gridCol w:w="1841"/>
-        <w:gridCol w:w="2266"/>
+        <w:gridCol w:w="1706"/>
+        <w:gridCol w:w="2401"/>
         <w:gridCol w:w="2266"/>
       </w:tblGrid>
       <w:tr>
-        <w:tc>
-          <w:tcPr>
+        <w:trPr>
+          <w:cnfStyle w:val="100000000000" w:firstRow="1" w:lastRow="0" w:firstColumn="0" w:lastColumn="0" w:oddVBand="0" w:evenVBand="0" w:oddHBand="0" w:evenHBand="0" w:firstRowFirstColumn="0" w:firstRowLastColumn="0" w:lastRowFirstColumn="0" w:lastRowLastColumn="0"/>
+        </w:trPr>
+        <w:tc>
+          <w:tcPr>
+            <w:cnfStyle w:val="001000000000" w:firstRow="0" w:lastRow="0" w:firstColumn="1" w:lastColumn="0" w:oddVBand="0" w:evenVBand="0" w:oddHBand="0" w:evenHBand="0" w:firstRowFirstColumn="0" w:firstRowLastColumn="0" w:lastRowFirstColumn="0" w:lastRowLastColumn="0"/>
             <w:tcW w:w="2689" w:type="dxa"/>
           </w:tcPr>
           <w:p>
@@ -1090,10 +1187,11 @@
         </w:tc>
         <w:tc>
           <w:tcPr>
-            <w:tcW w:w="1841" w:type="dxa"/>
-          </w:tcPr>
-          <w:p>
-            <w:pPr>
+            <w:tcW w:w="1706" w:type="dxa"/>
+          </w:tcPr>
+          <w:p>
+            <w:pPr>
+              <w:cnfStyle w:val="100000000000" w:firstRow="1" w:lastRow="0" w:firstColumn="0" w:lastColumn="0" w:oddVBand="0" w:evenVBand="0" w:oddHBand="0" w:evenHBand="0" w:firstRowFirstColumn="0" w:firstRowLastColumn="0" w:lastRowFirstColumn="0" w:lastRowLastColumn="0"/>
               <w:rPr>
                 <w:lang w:eastAsia="de-DE"/>
               </w:rPr>
@@ -1108,30 +1206,30 @@
         </w:tc>
         <w:tc>
           <w:tcPr>
+            <w:tcW w:w="2401" w:type="dxa"/>
+          </w:tcPr>
+          <w:p>
+            <w:pPr>
+              <w:cnfStyle w:val="100000000000" w:firstRow="1" w:lastRow="0" w:firstColumn="0" w:lastColumn="0" w:oddVBand="0" w:evenVBand="0" w:oddHBand="0" w:evenHBand="0" w:firstRowFirstColumn="0" w:firstRowLastColumn="0" w:lastRowFirstColumn="0" w:lastRowLastColumn="0"/>
+              <w:rPr>
+                <w:lang w:eastAsia="de-DE"/>
+              </w:rPr>
+            </w:pPr>
+            <w:r>
+              <w:rPr>
+                <w:lang w:eastAsia="de-DE"/>
+              </w:rPr>
+              <w:t>Email</w:t>
+            </w:r>
+          </w:p>
+        </w:tc>
+        <w:tc>
+          <w:tcPr>
             <w:tcW w:w="2266" w:type="dxa"/>
           </w:tcPr>
           <w:p>
             <w:pPr>
-              <w:rPr>
-                <w:lang w:eastAsia="de-DE"/>
-              </w:rPr>
-            </w:pPr>
-            <w:proofErr w:type="gramStart"/>
-            <w:r>
-              <w:rPr>
-                <w:lang w:eastAsia="de-DE"/>
-              </w:rPr>
-              <w:t>Email</w:t>
-            </w:r>
-            <w:proofErr w:type="gramEnd"/>
-          </w:p>
-        </w:tc>
-        <w:tc>
-          <w:tcPr>
-            <w:tcW w:w="2266" w:type="dxa"/>
-          </w:tcPr>
-          <w:p>
-            <w:pPr>
+              <w:cnfStyle w:val="100000000000" w:firstRow="1" w:lastRow="0" w:firstColumn="0" w:lastColumn="0" w:oddVBand="0" w:evenVBand="0" w:oddHBand="0" w:evenHBand="0" w:firstRowFirstColumn="0" w:firstRowLastColumn="0" w:lastRowFirstColumn="0" w:lastRowLastColumn="0"/>
               <w:rPr>
                 <w:lang w:eastAsia="de-DE"/>
               </w:rPr>
@@ -1146,70 +1244,88 @@
         </w:tc>
       </w:tr>
       <w:tr>
-        <w:tc>
-          <w:tcPr>
+        <w:trPr>
+          <w:cnfStyle w:val="000000100000" w:firstRow="0" w:lastRow="0" w:firstColumn="0" w:lastColumn="0" w:oddVBand="0" w:evenVBand="0" w:oddHBand="1" w:evenHBand="0" w:firstRowFirstColumn="0" w:firstRowLastColumn="0" w:lastRowFirstColumn="0" w:lastRowLastColumn="0"/>
+        </w:trPr>
+        <w:tc>
+          <w:tcPr>
+            <w:cnfStyle w:val="001000000000" w:firstRow="0" w:lastRow="0" w:firstColumn="1" w:lastColumn="0" w:oddVBand="0" w:evenVBand="0" w:oddHBand="0" w:evenHBand="0" w:firstRowFirstColumn="0" w:firstRowLastColumn="0" w:lastRowFirstColumn="0" w:lastRowLastColumn="0"/>
             <w:tcW w:w="2689" w:type="dxa"/>
           </w:tcPr>
           <w:p>
             <w:pPr>
               <w:rPr>
-                <w:lang w:eastAsia="de-DE"/>
-              </w:rPr>
-            </w:pPr>
-            <w:r>
-              <w:rPr>
+                <w:b w:val="0"/>
+                <w:bCs w:val="0"/>
+                <w:lang w:eastAsia="de-DE"/>
+              </w:rPr>
+            </w:pPr>
+            <w:r>
+              <w:rPr>
+                <w:b w:val="0"/>
+                <w:bCs w:val="0"/>
                 <w:lang w:eastAsia="de-DE"/>
               </w:rPr>
               <w:t>Saadet</w:t>
             </w:r>
             <w:r>
               <w:rPr>
-                <w:lang w:eastAsia="de-DE"/>
-              </w:rPr>
-              <w:t xml:space="preserve"> </w:t>
-            </w:r>
-            <w:proofErr w:type="spellStart"/>
-            <w:r>
-              <w:rPr>
-                <w:lang w:eastAsia="de-DE"/>
-              </w:rPr>
-              <w:t>Ibrahimova</w:t>
-            </w:r>
-            <w:proofErr w:type="spellEnd"/>
-          </w:p>
-        </w:tc>
-        <w:tc>
-          <w:tcPr>
-            <w:tcW w:w="1841" w:type="dxa"/>
-          </w:tcPr>
-          <w:p>
-            <w:pPr>
-              <w:rPr>
-                <w:lang w:eastAsia="de-DE"/>
-              </w:rPr>
-            </w:pPr>
-            <w:proofErr w:type="spellStart"/>
-            <w:r>
-              <w:rPr>
-                <w:lang w:eastAsia="de-DE"/>
-              </w:rPr>
-              <w:t>Product</w:t>
-            </w:r>
-            <w:proofErr w:type="spellEnd"/>
-            <w:r>
-              <w:rPr>
-                <w:lang w:eastAsia="de-DE"/>
-              </w:rPr>
-              <w:t xml:space="preserve"> </w:t>
-            </w:r>
-            <w:proofErr w:type="spellStart"/>
-            <w:r>
-              <w:rPr>
-                <w:lang w:eastAsia="de-DE"/>
-              </w:rPr>
-              <w:t>Owner</w:t>
-            </w:r>
-            <w:proofErr w:type="spellEnd"/>
+                <w:b w:val="0"/>
+                <w:bCs w:val="0"/>
+                <w:lang w:eastAsia="de-DE"/>
+              </w:rPr>
+              <w:t xml:space="preserve"> Ibrahimova</w:t>
+            </w:r>
+          </w:p>
+        </w:tc>
+        <w:tc>
+          <w:tcPr>
+            <w:tcW w:w="1706" w:type="dxa"/>
+          </w:tcPr>
+          <w:p>
+            <w:pPr>
+              <w:cnfStyle w:val="000000100000" w:firstRow="0" w:lastRow="0" w:firstColumn="0" w:lastColumn="0" w:oddVBand="0" w:evenVBand="0" w:oddHBand="1" w:evenHBand="0" w:firstRowFirstColumn="0" w:firstRowLastColumn="0" w:lastRowFirstColumn="0" w:lastRowLastColumn="0"/>
+              <w:rPr>
+                <w:lang w:eastAsia="de-DE"/>
+              </w:rPr>
+            </w:pPr>
+            <w:r>
+              <w:rPr>
+                <w:lang w:eastAsia="de-DE"/>
+              </w:rPr>
+              <w:t>Product Owner</w:t>
+            </w:r>
+          </w:p>
+        </w:tc>
+        <w:tc>
+          <w:tcPr>
+            <w:tcW w:w="2401" w:type="dxa"/>
+          </w:tcPr>
+          <w:p>
+            <w:pPr>
+              <w:cnfStyle w:val="000000100000" w:firstRow="0" w:lastRow="0" w:firstColumn="0" w:lastColumn="0" w:oddVBand="0" w:evenVBand="0" w:oddHBand="1" w:evenHBand="0" w:firstRowFirstColumn="0" w:firstRowLastColumn="0" w:lastRowFirstColumn="0" w:lastRowLastColumn="0"/>
+              <w:rPr>
+                <w:lang w:eastAsia="de-DE"/>
+              </w:rPr>
+            </w:pPr>
+            <w:r>
+              <w:rPr>
+                <w:lang w:eastAsia="de-DE"/>
+              </w:rPr>
+              <w:t>i</w:t>
+            </w:r>
+            <w:r>
+              <w:rPr>
+                <w:lang w:eastAsia="de-DE"/>
+              </w:rPr>
+              <w:t>nf</w:t>
+            </w:r>
+            <w:r>
+              <w:rPr>
+                <w:lang w:eastAsia="de-DE"/>
+              </w:rPr>
+              <w:t>3530@hs-worms.de</w:t>
+            </w:r>
           </w:p>
         </w:tc>
         <w:tc>
@@ -1218,36 +1334,7 @@
           </w:tcPr>
           <w:p>
             <w:pPr>
-              <w:rPr>
-                <w:lang w:eastAsia="de-DE"/>
-              </w:rPr>
-            </w:pPr>
-            <w:r>
-              <w:rPr>
-                <w:lang w:eastAsia="de-DE"/>
-              </w:rPr>
-              <w:t>i</w:t>
-            </w:r>
-            <w:r>
-              <w:rPr>
-                <w:lang w:eastAsia="de-DE"/>
-              </w:rPr>
-              <w:t>nf</w:t>
-            </w:r>
-            <w:r>
-              <w:rPr>
-                <w:lang w:eastAsia="de-DE"/>
-              </w:rPr>
-              <w:t>3530@hs-worms.de</w:t>
-            </w:r>
-          </w:p>
-        </w:tc>
-        <w:tc>
-          <w:tcPr>
-            <w:tcW w:w="2266" w:type="dxa"/>
-          </w:tcPr>
-          <w:p>
-            <w:pPr>
+              <w:cnfStyle w:val="000000100000" w:firstRow="0" w:lastRow="0" w:firstColumn="0" w:lastColumn="0" w:oddVBand="0" w:evenVBand="0" w:oddHBand="1" w:evenHBand="0" w:firstRowFirstColumn="0" w:firstRowLastColumn="0" w:lastRowFirstColumn="0" w:lastRowLastColumn="0"/>
               <w:rPr>
                 <w:lang w:eastAsia="de-DE"/>
               </w:rPr>
@@ -1258,59 +1345,70 @@
       <w:tr>
         <w:tc>
           <w:tcPr>
+            <w:cnfStyle w:val="001000000000" w:firstRow="0" w:lastRow="0" w:firstColumn="1" w:lastColumn="0" w:oddVBand="0" w:evenVBand="0" w:oddHBand="0" w:evenHBand="0" w:firstRowFirstColumn="0" w:firstRowLastColumn="0" w:lastRowFirstColumn="0" w:lastRowLastColumn="0"/>
             <w:tcW w:w="2689" w:type="dxa"/>
           </w:tcPr>
           <w:p>
             <w:pPr>
               <w:rPr>
-                <w:lang w:eastAsia="de-DE"/>
-              </w:rPr>
-            </w:pPr>
-            <w:r>
-              <w:rPr>
+                <w:b w:val="0"/>
+                <w:bCs w:val="0"/>
+                <w:lang w:eastAsia="de-DE"/>
+              </w:rPr>
+            </w:pPr>
+            <w:r>
+              <w:rPr>
+                <w:b w:val="0"/>
+                <w:bCs w:val="0"/>
                 <w:lang w:eastAsia="de-DE"/>
               </w:rPr>
               <w:t>Ayoub</w:t>
             </w:r>
             <w:r>
               <w:rPr>
-                <w:lang w:eastAsia="de-DE"/>
-              </w:rPr>
-              <w:t xml:space="preserve"> El-</w:t>
-            </w:r>
-            <w:proofErr w:type="spellStart"/>
-            <w:r>
-              <w:rPr>
-                <w:lang w:eastAsia="de-DE"/>
-              </w:rPr>
-              <w:t>Mrabet</w:t>
-            </w:r>
-            <w:proofErr w:type="spellEnd"/>
-          </w:p>
-        </w:tc>
-        <w:tc>
-          <w:tcPr>
-            <w:tcW w:w="1841" w:type="dxa"/>
-          </w:tcPr>
-          <w:p>
-            <w:pPr>
-              <w:rPr>
-                <w:lang w:eastAsia="de-DE"/>
-              </w:rPr>
-            </w:pPr>
-            <w:proofErr w:type="spellStart"/>
-            <w:r>
-              <w:rPr>
-                <w:lang w:eastAsia="de-DE"/>
-              </w:rPr>
-              <w:t>Scrum</w:t>
-            </w:r>
-            <w:proofErr w:type="spellEnd"/>
-            <w:r>
-              <w:rPr>
-                <w:lang w:eastAsia="de-DE"/>
-              </w:rPr>
-              <w:t xml:space="preserve"> Master</w:t>
+                <w:b w:val="0"/>
+                <w:bCs w:val="0"/>
+                <w:lang w:eastAsia="de-DE"/>
+              </w:rPr>
+              <w:t xml:space="preserve"> El-Mrabet</w:t>
+            </w:r>
+          </w:p>
+        </w:tc>
+        <w:tc>
+          <w:tcPr>
+            <w:tcW w:w="1706" w:type="dxa"/>
+          </w:tcPr>
+          <w:p>
+            <w:pPr>
+              <w:cnfStyle w:val="000000000000" w:firstRow="0" w:lastRow="0" w:firstColumn="0" w:lastColumn="0" w:oddVBand="0" w:evenVBand="0" w:oddHBand="0" w:evenHBand="0" w:firstRowFirstColumn="0" w:firstRowLastColumn="0" w:lastRowFirstColumn="0" w:lastRowLastColumn="0"/>
+              <w:rPr>
+                <w:lang w:eastAsia="de-DE"/>
+              </w:rPr>
+            </w:pPr>
+            <w:r>
+              <w:rPr>
+                <w:lang w:eastAsia="de-DE"/>
+              </w:rPr>
+              <w:t>Scrum Master</w:t>
+            </w:r>
+          </w:p>
+        </w:tc>
+        <w:tc>
+          <w:tcPr>
+            <w:tcW w:w="2401" w:type="dxa"/>
+          </w:tcPr>
+          <w:p>
+            <w:pPr>
+              <w:cnfStyle w:val="000000000000" w:firstRow="0" w:lastRow="0" w:firstColumn="0" w:lastColumn="0" w:oddVBand="0" w:evenVBand="0" w:oddHBand="0" w:evenHBand="0" w:firstRowFirstColumn="0" w:firstRowLastColumn="0" w:lastRowFirstColumn="0" w:lastRowLastColumn="0"/>
+              <w:rPr>
+                <w:lang w:eastAsia="de-DE"/>
+              </w:rPr>
+            </w:pPr>
+            <w:r>
+              <w:rPr>
+                <w:lang w:eastAsia="de-DE"/>
+              </w:rPr>
+              <w:t>inf3822@hs-worms.de</w:t>
             </w:r>
           </w:p>
         </w:tc>
@@ -1320,44 +1418,41 @@
           </w:tcPr>
           <w:p>
             <w:pPr>
-              <w:rPr>
-                <w:lang w:eastAsia="de-DE"/>
-              </w:rPr>
-            </w:pPr>
-            <w:r>
-              <w:rPr>
-                <w:lang w:eastAsia="de-DE"/>
-              </w:rPr>
-              <w:t>inf3822@hs-worms.de</w:t>
-            </w:r>
-          </w:p>
-        </w:tc>
-        <w:tc>
-          <w:tcPr>
-            <w:tcW w:w="2266" w:type="dxa"/>
-          </w:tcPr>
-          <w:p>
-            <w:pPr>
-              <w:rPr>
-                <w:lang w:eastAsia="de-DE"/>
-              </w:rPr>
-            </w:pPr>
+              <w:cnfStyle w:val="000000000000" w:firstRow="0" w:lastRow="0" w:firstColumn="0" w:lastColumn="0" w:oddVBand="0" w:evenVBand="0" w:oddHBand="0" w:evenHBand="0" w:firstRowFirstColumn="0" w:firstRowLastColumn="0" w:lastRowFirstColumn="0" w:lastRowLastColumn="0"/>
+              <w:rPr>
+                <w:lang w:eastAsia="de-DE"/>
+              </w:rPr>
+            </w:pPr>
+            <w:r>
+              <w:rPr>
+                <w:lang w:eastAsia="de-DE"/>
+              </w:rPr>
+              <w:t>677623</w:t>
+            </w:r>
           </w:p>
         </w:tc>
       </w:tr>
       <w:tr>
-        <w:tc>
-          <w:tcPr>
+        <w:trPr>
+          <w:cnfStyle w:val="000000100000" w:firstRow="0" w:lastRow="0" w:firstColumn="0" w:lastColumn="0" w:oddVBand="0" w:evenVBand="0" w:oddHBand="1" w:evenHBand="0" w:firstRowFirstColumn="0" w:firstRowLastColumn="0" w:lastRowFirstColumn="0" w:lastRowLastColumn="0"/>
+        </w:trPr>
+        <w:tc>
+          <w:tcPr>
+            <w:cnfStyle w:val="001000000000" w:firstRow="0" w:lastRow="0" w:firstColumn="1" w:lastColumn="0" w:oddVBand="0" w:evenVBand="0" w:oddHBand="0" w:evenHBand="0" w:firstRowFirstColumn="0" w:firstRowLastColumn="0" w:lastRowFirstColumn="0" w:lastRowLastColumn="0"/>
             <w:tcW w:w="2689" w:type="dxa"/>
           </w:tcPr>
           <w:p>
             <w:pPr>
               <w:rPr>
-                <w:lang w:eastAsia="de-DE"/>
-              </w:rPr>
-            </w:pPr>
-            <w:r>
-              <w:rPr>
+                <w:b w:val="0"/>
+                <w:bCs w:val="0"/>
+                <w:lang w:eastAsia="de-DE"/>
+              </w:rPr>
+            </w:pPr>
+            <w:r>
+              <w:rPr>
+                <w:b w:val="0"/>
+                <w:bCs w:val="0"/>
                 <w:lang w:eastAsia="de-DE"/>
               </w:rPr>
               <w:t>Philipp Muders</w:t>
@@ -1366,10 +1461,11 @@
         </w:tc>
         <w:tc>
           <w:tcPr>
-            <w:tcW w:w="1841" w:type="dxa"/>
-          </w:tcPr>
-          <w:p>
-            <w:pPr>
+            <w:tcW w:w="1706" w:type="dxa"/>
+          </w:tcPr>
+          <w:p>
+            <w:pPr>
+              <w:cnfStyle w:val="000000100000" w:firstRow="0" w:lastRow="0" w:firstColumn="0" w:lastColumn="0" w:oddVBand="0" w:evenVBand="0" w:oddHBand="1" w:evenHBand="0" w:firstRowFirstColumn="0" w:firstRowLastColumn="0" w:lastRowFirstColumn="0" w:lastRowLastColumn="0"/>
               <w:rPr>
                 <w:lang w:eastAsia="de-DE"/>
               </w:rPr>
@@ -1384,10 +1480,11 @@
         </w:tc>
         <w:tc>
           <w:tcPr>
-            <w:tcW w:w="2266" w:type="dxa"/>
-          </w:tcPr>
-          <w:p>
-            <w:pPr>
+            <w:tcW w:w="2401" w:type="dxa"/>
+          </w:tcPr>
+          <w:p>
+            <w:pPr>
+              <w:cnfStyle w:val="000000100000" w:firstRow="0" w:lastRow="0" w:firstColumn="0" w:lastColumn="0" w:oddVBand="0" w:evenVBand="0" w:oddHBand="1" w:evenHBand="0" w:firstRowFirstColumn="0" w:firstRowLastColumn="0" w:lastRowFirstColumn="0" w:lastRowLastColumn="0"/>
               <w:rPr>
                 <w:lang w:eastAsia="de-DE"/>
               </w:rPr>
@@ -1409,46 +1506,51 @@
           </w:tcPr>
           <w:p>
             <w:pPr>
-              <w:rPr>
-                <w:lang w:eastAsia="de-DE"/>
-              </w:rPr>
-            </w:pPr>
+              <w:cnfStyle w:val="000000100000" w:firstRow="0" w:lastRow="0" w:firstColumn="0" w:lastColumn="0" w:oddVBand="0" w:evenVBand="0" w:oddHBand="1" w:evenHBand="0" w:firstRowFirstColumn="0" w:firstRowLastColumn="0" w:lastRowFirstColumn="0" w:lastRowLastColumn="0"/>
+              <w:rPr>
+                <w:lang w:eastAsia="de-DE"/>
+              </w:rPr>
+            </w:pPr>
+            <w:r>
+              <w:rPr>
+                <w:lang w:eastAsia="de-DE"/>
+              </w:rPr>
+              <w:t>675908</w:t>
+            </w:r>
           </w:p>
         </w:tc>
       </w:tr>
       <w:tr>
         <w:tc>
           <w:tcPr>
+            <w:cnfStyle w:val="001000000000" w:firstRow="0" w:lastRow="0" w:firstColumn="1" w:lastColumn="0" w:oddVBand="0" w:evenVBand="0" w:oddHBand="0" w:evenHBand="0" w:firstRowFirstColumn="0" w:firstRowLastColumn="0" w:lastRowFirstColumn="0" w:lastRowLastColumn="0"/>
             <w:tcW w:w="2689" w:type="dxa"/>
           </w:tcPr>
           <w:p>
             <w:pPr>
               <w:rPr>
-                <w:lang w:eastAsia="de-DE"/>
-              </w:rPr>
-            </w:pPr>
-            <w:proofErr w:type="spellStart"/>
-            <w:r>
-              <w:rPr>
-                <w:lang w:eastAsia="de-DE"/>
-              </w:rPr>
-              <w:t>Kristiyan</w:t>
-            </w:r>
-            <w:proofErr w:type="spellEnd"/>
-            <w:r>
-              <w:rPr>
-                <w:lang w:eastAsia="de-DE"/>
-              </w:rPr>
-              <w:t xml:space="preserve"> Ivanov</w:t>
-            </w:r>
-          </w:p>
-        </w:tc>
-        <w:tc>
-          <w:tcPr>
-            <w:tcW w:w="1841" w:type="dxa"/>
-          </w:tcPr>
-          <w:p>
-            <w:pPr>
+                <w:b w:val="0"/>
+                <w:bCs w:val="0"/>
+                <w:lang w:eastAsia="de-DE"/>
+              </w:rPr>
+            </w:pPr>
+            <w:r>
+              <w:rPr>
+                <w:b w:val="0"/>
+                <w:bCs w:val="0"/>
+                <w:lang w:eastAsia="de-DE"/>
+              </w:rPr>
+              <w:t>Kristiyan Ivanov</w:t>
+            </w:r>
+          </w:p>
+        </w:tc>
+        <w:tc>
+          <w:tcPr>
+            <w:tcW w:w="1706" w:type="dxa"/>
+          </w:tcPr>
+          <w:p>
+            <w:pPr>
+              <w:cnfStyle w:val="000000000000" w:firstRow="0" w:lastRow="0" w:firstColumn="0" w:lastColumn="0" w:oddVBand="0" w:evenVBand="0" w:oddHBand="0" w:evenHBand="0" w:firstRowFirstColumn="0" w:firstRowLastColumn="0" w:lastRowFirstColumn="0" w:lastRowLastColumn="0"/>
               <w:rPr>
                 <w:lang w:eastAsia="de-DE"/>
               </w:rPr>
@@ -1463,68 +1565,77 @@
         </w:tc>
         <w:tc>
           <w:tcPr>
+            <w:tcW w:w="2401" w:type="dxa"/>
+          </w:tcPr>
+          <w:p>
+            <w:pPr>
+              <w:cnfStyle w:val="000000000000" w:firstRow="0" w:lastRow="0" w:firstColumn="0" w:lastColumn="0" w:oddVBand="0" w:evenVBand="0" w:oddHBand="0" w:evenHBand="0" w:firstRowFirstColumn="0" w:firstRowLastColumn="0" w:lastRowFirstColumn="0" w:lastRowLastColumn="0"/>
+              <w:rPr>
+                <w:lang w:eastAsia="de-DE"/>
+              </w:rPr>
+            </w:pPr>
+            <w:r>
+              <w:rPr>
+                <w:lang w:eastAsia="de-DE"/>
+              </w:rPr>
+              <w:t>inf3563@hs-worms.de</w:t>
+            </w:r>
+          </w:p>
+        </w:tc>
+        <w:tc>
+          <w:tcPr>
             <w:tcW w:w="2266" w:type="dxa"/>
           </w:tcPr>
           <w:p>
             <w:pPr>
-              <w:rPr>
-                <w:lang w:eastAsia="de-DE"/>
-              </w:rPr>
-            </w:pPr>
-            <w:r>
-              <w:rPr>
-                <w:lang w:eastAsia="de-DE"/>
-              </w:rPr>
-              <w:t>inf3563@hs-worms.de</w:t>
-            </w:r>
-          </w:p>
-        </w:tc>
-        <w:tc>
-          <w:tcPr>
-            <w:tcW w:w="2266" w:type="dxa"/>
-          </w:tcPr>
-          <w:p>
-            <w:pPr>
-              <w:rPr>
-                <w:lang w:eastAsia="de-DE"/>
-              </w:rPr>
-            </w:pPr>
+              <w:cnfStyle w:val="000000000000" w:firstRow="0" w:lastRow="0" w:firstColumn="0" w:lastColumn="0" w:oddVBand="0" w:evenVBand="0" w:oddHBand="0" w:evenHBand="0" w:firstRowFirstColumn="0" w:firstRowLastColumn="0" w:lastRowFirstColumn="0" w:lastRowLastColumn="0"/>
+              <w:rPr>
+                <w:lang w:eastAsia="de-DE"/>
+              </w:rPr>
+            </w:pPr>
+            <w:r>
+              <w:rPr>
+                <w:lang w:eastAsia="de-DE"/>
+              </w:rPr>
+              <w:t>676281</w:t>
+            </w:r>
           </w:p>
         </w:tc>
       </w:tr>
       <w:tr>
-        <w:tc>
-          <w:tcPr>
+        <w:trPr>
+          <w:cnfStyle w:val="000000100000" w:firstRow="0" w:lastRow="0" w:firstColumn="0" w:lastColumn="0" w:oddVBand="0" w:evenVBand="0" w:oddHBand="1" w:evenHBand="0" w:firstRowFirstColumn="0" w:firstRowLastColumn="0" w:lastRowFirstColumn="0" w:lastRowLastColumn="0"/>
+        </w:trPr>
+        <w:tc>
+          <w:tcPr>
+            <w:cnfStyle w:val="001000000000" w:firstRow="0" w:lastRow="0" w:firstColumn="1" w:lastColumn="0" w:oddVBand="0" w:evenVBand="0" w:oddHBand="0" w:evenHBand="0" w:firstRowFirstColumn="0" w:firstRowLastColumn="0" w:lastRowFirstColumn="0" w:lastRowLastColumn="0"/>
             <w:tcW w:w="2689" w:type="dxa"/>
           </w:tcPr>
           <w:p>
             <w:pPr>
               <w:rPr>
-                <w:lang w:eastAsia="de-DE"/>
-              </w:rPr>
-            </w:pPr>
-            <w:r>
-              <w:rPr>
-                <w:lang w:eastAsia="de-DE"/>
-              </w:rPr>
-              <w:t xml:space="preserve">Omer </w:t>
-            </w:r>
-            <w:proofErr w:type="spellStart"/>
-            <w:r>
-              <w:rPr>
-                <w:lang w:eastAsia="de-DE"/>
-              </w:rPr>
-              <w:t>Guimdo-Achoungo</w:t>
-            </w:r>
-            <w:proofErr w:type="spellEnd"/>
-          </w:p>
-        </w:tc>
-        <w:tc>
-          <w:tcPr>
-            <w:tcW w:w="1841" w:type="dxa"/>
-          </w:tcPr>
-          <w:p>
-            <w:pPr>
+                <w:b w:val="0"/>
+                <w:bCs w:val="0"/>
+                <w:lang w:eastAsia="de-DE"/>
+              </w:rPr>
+            </w:pPr>
+            <w:r>
+              <w:rPr>
+                <w:b w:val="0"/>
+                <w:bCs w:val="0"/>
+                <w:lang w:eastAsia="de-DE"/>
+              </w:rPr>
+              <w:t>Omer Guimdo-Achoungo</w:t>
+            </w:r>
+          </w:p>
+        </w:tc>
+        <w:tc>
+          <w:tcPr>
+            <w:tcW w:w="1706" w:type="dxa"/>
+          </w:tcPr>
+          <w:p>
+            <w:pPr>
+              <w:cnfStyle w:val="000000100000" w:firstRow="0" w:lastRow="0" w:firstColumn="0" w:lastColumn="0" w:oddVBand="0" w:evenVBand="0" w:oddHBand="1" w:evenHBand="0" w:firstRowFirstColumn="0" w:firstRowLastColumn="0" w:lastRowFirstColumn="0" w:lastRowLastColumn="0"/>
               <w:rPr>
                 <w:lang w:eastAsia="de-DE"/>
               </w:rPr>
@@ -1539,10 +1650,11 @@
         </w:tc>
         <w:tc>
           <w:tcPr>
-            <w:tcW w:w="2266" w:type="dxa"/>
-          </w:tcPr>
-          <w:p>
-            <w:pPr>
+            <w:tcW w:w="2401" w:type="dxa"/>
+          </w:tcPr>
+          <w:p>
+            <w:pPr>
+              <w:cnfStyle w:val="000000100000" w:firstRow="0" w:lastRow="0" w:firstColumn="0" w:lastColumn="0" w:oddVBand="0" w:evenVBand="0" w:oddHBand="1" w:evenHBand="0" w:firstRowFirstColumn="0" w:firstRowLastColumn="0" w:lastRowFirstColumn="0" w:lastRowLastColumn="0"/>
               <w:rPr>
                 <w:lang w:eastAsia="de-DE"/>
               </w:rPr>
@@ -1564,26 +1676,38 @@
           </w:tcPr>
           <w:p>
             <w:pPr>
-              <w:rPr>
-                <w:lang w:eastAsia="de-DE"/>
-              </w:rPr>
-            </w:pPr>
+              <w:cnfStyle w:val="000000100000" w:firstRow="0" w:lastRow="0" w:firstColumn="0" w:lastColumn="0" w:oddVBand="0" w:evenVBand="0" w:oddHBand="1" w:evenHBand="0" w:firstRowFirstColumn="0" w:firstRowLastColumn="0" w:lastRowFirstColumn="0" w:lastRowLastColumn="0"/>
+              <w:rPr>
+                <w:lang w:eastAsia="de-DE"/>
+              </w:rPr>
+            </w:pPr>
+            <w:r>
+              <w:rPr>
+                <w:lang w:eastAsia="de-DE"/>
+              </w:rPr>
+              <w:t>674699</w:t>
+            </w:r>
           </w:p>
         </w:tc>
       </w:tr>
       <w:tr>
         <w:tc>
           <w:tcPr>
+            <w:cnfStyle w:val="001000000000" w:firstRow="0" w:lastRow="0" w:firstColumn="1" w:lastColumn="0" w:oddVBand="0" w:evenVBand="0" w:oddHBand="0" w:evenHBand="0" w:firstRowFirstColumn="0" w:firstRowLastColumn="0" w:lastRowFirstColumn="0" w:lastRowLastColumn="0"/>
             <w:tcW w:w="2689" w:type="dxa"/>
           </w:tcPr>
           <w:p>
             <w:pPr>
               <w:rPr>
-                <w:lang w:eastAsia="de-DE"/>
-              </w:rPr>
-            </w:pPr>
-            <w:r>
-              <w:rPr>
+                <w:b w:val="0"/>
+                <w:bCs w:val="0"/>
+                <w:lang w:eastAsia="de-DE"/>
+              </w:rPr>
+            </w:pPr>
+            <w:r>
+              <w:rPr>
+                <w:b w:val="0"/>
+                <w:bCs w:val="0"/>
                 <w:lang w:eastAsia="de-DE"/>
               </w:rPr>
               <w:t>Marc Wieland</w:t>
@@ -1592,10 +1716,11 @@
         </w:tc>
         <w:tc>
           <w:tcPr>
-            <w:tcW w:w="1841" w:type="dxa"/>
-          </w:tcPr>
-          <w:p>
-            <w:pPr>
+            <w:tcW w:w="1706" w:type="dxa"/>
+          </w:tcPr>
+          <w:p>
+            <w:pPr>
+              <w:cnfStyle w:val="000000000000" w:firstRow="0" w:lastRow="0" w:firstColumn="0" w:lastColumn="0" w:oddVBand="0" w:evenVBand="0" w:oddHBand="0" w:evenHBand="0" w:firstRowFirstColumn="0" w:firstRowLastColumn="0" w:lastRowFirstColumn="0" w:lastRowLastColumn="0"/>
               <w:rPr>
                 <w:lang w:eastAsia="de-DE"/>
               </w:rPr>
@@ -1610,10 +1735,11 @@
         </w:tc>
         <w:tc>
           <w:tcPr>
-            <w:tcW w:w="2266" w:type="dxa"/>
-          </w:tcPr>
-          <w:p>
-            <w:pPr>
+            <w:tcW w:w="2401" w:type="dxa"/>
+          </w:tcPr>
+          <w:p>
+            <w:pPr>
+              <w:cnfStyle w:val="000000000000" w:firstRow="0" w:lastRow="0" w:firstColumn="0" w:lastColumn="0" w:oddVBand="0" w:evenVBand="0" w:oddHBand="0" w:evenHBand="0" w:firstRowFirstColumn="0" w:firstRowLastColumn="0" w:lastRowFirstColumn="0" w:lastRowLastColumn="0"/>
               <w:rPr>
                 <w:lang w:eastAsia="de-DE"/>
               </w:rPr>
@@ -1635,54 +1761,54 @@
           </w:tcPr>
           <w:p>
             <w:pPr>
-              <w:rPr>
-                <w:lang w:eastAsia="de-DE"/>
-              </w:rPr>
-            </w:pPr>
+              <w:cnfStyle w:val="000000000000" w:firstRow="0" w:lastRow="0" w:firstColumn="0" w:lastColumn="0" w:oddVBand="0" w:evenVBand="0" w:oddHBand="0" w:evenHBand="0" w:firstRowFirstColumn="0" w:firstRowLastColumn="0" w:lastRowFirstColumn="0" w:lastRowLastColumn="0"/>
+              <w:rPr>
+                <w:lang w:eastAsia="de-DE"/>
+              </w:rPr>
+            </w:pPr>
+            <w:r>
+              <w:rPr>
+                <w:lang w:eastAsia="de-DE"/>
+              </w:rPr>
+              <w:t>675904</w:t>
+            </w:r>
           </w:p>
         </w:tc>
       </w:tr>
       <w:tr>
-        <w:tc>
-          <w:tcPr>
+        <w:trPr>
+          <w:cnfStyle w:val="000000100000" w:firstRow="0" w:lastRow="0" w:firstColumn="0" w:lastColumn="0" w:oddVBand="0" w:evenVBand="0" w:oddHBand="1" w:evenHBand="0" w:firstRowFirstColumn="0" w:firstRowLastColumn="0" w:lastRowFirstColumn="0" w:lastRowLastColumn="0"/>
+        </w:trPr>
+        <w:tc>
+          <w:tcPr>
+            <w:cnfStyle w:val="001000000000" w:firstRow="0" w:lastRow="0" w:firstColumn="1" w:lastColumn="0" w:oddVBand="0" w:evenVBand="0" w:oddHBand="0" w:evenHBand="0" w:firstRowFirstColumn="0" w:firstRowLastColumn="0" w:lastRowFirstColumn="0" w:lastRowLastColumn="0"/>
             <w:tcW w:w="2689" w:type="dxa"/>
           </w:tcPr>
           <w:p>
             <w:pPr>
               <w:rPr>
-                <w:lang w:eastAsia="de-DE"/>
-              </w:rPr>
-            </w:pPr>
-            <w:proofErr w:type="spellStart"/>
-            <w:r>
-              <w:rPr>
-                <w:lang w:eastAsia="de-DE"/>
-              </w:rPr>
-              <w:t>Mikulas</w:t>
-            </w:r>
-            <w:proofErr w:type="spellEnd"/>
-            <w:r>
-              <w:rPr>
-                <w:lang w:eastAsia="de-DE"/>
-              </w:rPr>
-              <w:t xml:space="preserve"> </w:t>
-            </w:r>
-            <w:proofErr w:type="spellStart"/>
-            <w:r>
-              <w:rPr>
-                <w:lang w:eastAsia="de-DE"/>
-              </w:rPr>
-              <w:t>Willaschek</w:t>
-            </w:r>
-            <w:proofErr w:type="spellEnd"/>
-          </w:p>
-        </w:tc>
-        <w:tc>
-          <w:tcPr>
-            <w:tcW w:w="1841" w:type="dxa"/>
-          </w:tcPr>
-          <w:p>
-            <w:pPr>
+                <w:b w:val="0"/>
+                <w:bCs w:val="0"/>
+                <w:lang w:eastAsia="de-DE"/>
+              </w:rPr>
+            </w:pPr>
+            <w:r>
+              <w:rPr>
+                <w:b w:val="0"/>
+                <w:bCs w:val="0"/>
+                <w:lang w:eastAsia="de-DE"/>
+              </w:rPr>
+              <w:t>Mikulas Willaschek</w:t>
+            </w:r>
+          </w:p>
+        </w:tc>
+        <w:tc>
+          <w:tcPr>
+            <w:tcW w:w="1706" w:type="dxa"/>
+          </w:tcPr>
+          <w:p>
+            <w:pPr>
+              <w:cnfStyle w:val="000000100000" w:firstRow="0" w:lastRow="0" w:firstColumn="0" w:lastColumn="0" w:oddVBand="0" w:evenVBand="0" w:oddHBand="1" w:evenHBand="0" w:firstRowFirstColumn="0" w:firstRowLastColumn="0" w:lastRowFirstColumn="0" w:lastRowLastColumn="0"/>
               <w:rPr>
                 <w:lang w:eastAsia="de-DE"/>
               </w:rPr>
@@ -1697,10 +1823,11 @@
         </w:tc>
         <w:tc>
           <w:tcPr>
-            <w:tcW w:w="2266" w:type="dxa"/>
-          </w:tcPr>
-          <w:p>
-            <w:pPr>
+            <w:tcW w:w="2401" w:type="dxa"/>
+          </w:tcPr>
+          <w:p>
+            <w:pPr>
+              <w:cnfStyle w:val="000000100000" w:firstRow="0" w:lastRow="0" w:firstColumn="0" w:lastColumn="0" w:oddVBand="0" w:evenVBand="0" w:oddHBand="1" w:evenHBand="0" w:firstRowFirstColumn="0" w:firstRowLastColumn="0" w:lastRowFirstColumn="0" w:lastRowLastColumn="0"/>
               <w:rPr>
                 <w:lang w:eastAsia="de-DE"/>
               </w:rPr>
@@ -1722,38 +1849,59 @@
           </w:tcPr>
           <w:p>
             <w:pPr>
-              <w:rPr>
-                <w:lang w:eastAsia="de-DE"/>
-              </w:rPr>
-            </w:pPr>
+              <w:cnfStyle w:val="000000100000" w:firstRow="0" w:lastRow="0" w:firstColumn="0" w:lastColumn="0" w:oddVBand="0" w:evenVBand="0" w:oddHBand="1" w:evenHBand="0" w:firstRowFirstColumn="0" w:firstRowLastColumn="0" w:lastRowFirstColumn="0" w:lastRowLastColumn="0"/>
+              <w:rPr>
+                <w:lang w:eastAsia="de-DE"/>
+              </w:rPr>
+            </w:pPr>
+            <w:r>
+              <w:rPr>
+                <w:lang w:eastAsia="de-DE"/>
+              </w:rPr>
+              <w:t>677636</w:t>
+            </w:r>
           </w:p>
         </w:tc>
       </w:tr>
       <w:tr>
         <w:tc>
           <w:tcPr>
+            <w:cnfStyle w:val="001000000000" w:firstRow="0" w:lastRow="0" w:firstColumn="1" w:lastColumn="0" w:oddVBand="0" w:evenVBand="0" w:oddHBand="0" w:evenHBand="0" w:firstRowFirstColumn="0" w:firstRowLastColumn="0" w:lastRowFirstColumn="0" w:lastRowLastColumn="0"/>
             <w:tcW w:w="2689" w:type="dxa"/>
           </w:tcPr>
           <w:p>
             <w:pPr>
               <w:rPr>
-                <w:lang w:eastAsia="de-DE"/>
-              </w:rPr>
-            </w:pPr>
-            <w:r>
-              <w:rPr>
+                <w:b w:val="0"/>
+                <w:bCs w:val="0"/>
+                <w:lang w:eastAsia="de-DE"/>
+              </w:rPr>
+            </w:pPr>
+            <w:r>
+              <w:rPr>
+                <w:b w:val="0"/>
+                <w:bCs w:val="0"/>
                 <w:lang w:eastAsia="de-DE"/>
               </w:rPr>
               <w:t>Nico</w:t>
             </w:r>
-          </w:p>
-        </w:tc>
-        <w:tc>
-          <w:tcPr>
-            <w:tcW w:w="1841" w:type="dxa"/>
-          </w:tcPr>
-          <w:p>
-            <w:pPr>
+            <w:r>
+              <w:rPr>
+                <w:b w:val="0"/>
+                <w:bCs w:val="0"/>
+                <w:lang w:eastAsia="de-DE"/>
+              </w:rPr>
+              <w:t xml:space="preserve"> Hofmann</w:t>
+            </w:r>
+          </w:p>
+        </w:tc>
+        <w:tc>
+          <w:tcPr>
+            <w:tcW w:w="1706" w:type="dxa"/>
+          </w:tcPr>
+          <w:p>
+            <w:pPr>
+              <w:cnfStyle w:val="000000000000" w:firstRow="0" w:lastRow="0" w:firstColumn="0" w:lastColumn="0" w:oddVBand="0" w:evenVBand="0" w:oddHBand="0" w:evenHBand="0" w:firstRowFirstColumn="0" w:firstRowLastColumn="0" w:lastRowFirstColumn="0" w:lastRowLastColumn="0"/>
               <w:rPr>
                 <w:lang w:eastAsia="de-DE"/>
               </w:rPr>
@@ -1768,60 +1916,76 @@
         </w:tc>
         <w:tc>
           <w:tcPr>
+            <w:tcW w:w="2401" w:type="dxa"/>
+          </w:tcPr>
+          <w:p>
+            <w:pPr>
+              <w:cnfStyle w:val="000000000000" w:firstRow="0" w:lastRow="0" w:firstColumn="0" w:lastColumn="0" w:oddVBand="0" w:evenVBand="0" w:oddHBand="0" w:evenHBand="0" w:firstRowFirstColumn="0" w:firstRowLastColumn="0" w:lastRowFirstColumn="0" w:lastRowLastColumn="0"/>
+              <w:rPr>
+                <w:lang w:eastAsia="de-DE"/>
+              </w:rPr>
+            </w:pPr>
+            <w:r>
+              <w:rPr>
+                <w:lang w:eastAsia="de-DE"/>
+              </w:rPr>
+              <w:t>i</w:t>
+            </w:r>
+            <w:r>
+              <w:rPr>
+                <w:lang w:eastAsia="de-DE"/>
+              </w:rPr>
+              <w:t>nf</w:t>
+            </w:r>
+            <w:r>
+              <w:rPr>
+                <w:lang w:eastAsia="de-DE"/>
+              </w:rPr>
+              <w:t>3207@hs-worms.de</w:t>
+            </w:r>
+          </w:p>
+        </w:tc>
+        <w:tc>
+          <w:tcPr>
             <w:tcW w:w="2266" w:type="dxa"/>
           </w:tcPr>
           <w:p>
             <w:pPr>
-              <w:rPr>
-                <w:lang w:eastAsia="de-DE"/>
-              </w:rPr>
-            </w:pPr>
-            <w:r>
-              <w:rPr>
-                <w:lang w:eastAsia="de-DE"/>
-              </w:rPr>
-              <w:t>i</w:t>
-            </w:r>
-            <w:r>
-              <w:rPr>
-                <w:lang w:eastAsia="de-DE"/>
-              </w:rPr>
-              <w:t>nf</w:t>
-            </w:r>
-            <w:r>
-              <w:rPr>
-                <w:lang w:eastAsia="de-DE"/>
-              </w:rPr>
-              <w:t>3207@hs-worms.de</w:t>
-            </w:r>
-          </w:p>
-        </w:tc>
-        <w:tc>
-          <w:tcPr>
-            <w:tcW w:w="2266" w:type="dxa"/>
-          </w:tcPr>
-          <w:p>
-            <w:pPr>
-              <w:rPr>
-                <w:lang w:eastAsia="de-DE"/>
-              </w:rPr>
-            </w:pPr>
+              <w:cnfStyle w:val="000000000000" w:firstRow="0" w:lastRow="0" w:firstColumn="0" w:lastColumn="0" w:oddVBand="0" w:evenVBand="0" w:oddHBand="0" w:evenHBand="0" w:firstRowFirstColumn="0" w:firstRowLastColumn="0" w:lastRowFirstColumn="0" w:lastRowLastColumn="0"/>
+              <w:rPr>
+                <w:lang w:eastAsia="de-DE"/>
+              </w:rPr>
+            </w:pPr>
+            <w:r>
+              <w:rPr>
+                <w:lang w:eastAsia="de-DE"/>
+              </w:rPr>
+              <w:t>674656</w:t>
+            </w:r>
           </w:p>
         </w:tc>
       </w:tr>
       <w:tr>
-        <w:tc>
-          <w:tcPr>
+        <w:trPr>
+          <w:cnfStyle w:val="000000100000" w:firstRow="0" w:lastRow="0" w:firstColumn="0" w:lastColumn="0" w:oddVBand="0" w:evenVBand="0" w:oddHBand="1" w:evenHBand="0" w:firstRowFirstColumn="0" w:firstRowLastColumn="0" w:lastRowFirstColumn="0" w:lastRowLastColumn="0"/>
+        </w:trPr>
+        <w:tc>
+          <w:tcPr>
+            <w:cnfStyle w:val="001000000000" w:firstRow="0" w:lastRow="0" w:firstColumn="1" w:lastColumn="0" w:oddVBand="0" w:evenVBand="0" w:oddHBand="0" w:evenHBand="0" w:firstRowFirstColumn="0" w:firstRowLastColumn="0" w:lastRowFirstColumn="0" w:lastRowLastColumn="0"/>
             <w:tcW w:w="2689" w:type="dxa"/>
           </w:tcPr>
           <w:p>
             <w:pPr>
               <w:rPr>
-                <w:lang w:eastAsia="de-DE"/>
-              </w:rPr>
-            </w:pPr>
-            <w:r>
-              <w:rPr>
+                <w:b w:val="0"/>
+                <w:bCs w:val="0"/>
+                <w:lang w:eastAsia="de-DE"/>
+              </w:rPr>
+            </w:pPr>
+            <w:r>
+              <w:rPr>
+                <w:b w:val="0"/>
+                <w:bCs w:val="0"/>
                 <w:lang w:eastAsia="de-DE"/>
               </w:rPr>
               <w:t>Tom Brauns</w:t>
@@ -1830,10 +1994,11 @@
         </w:tc>
         <w:tc>
           <w:tcPr>
-            <w:tcW w:w="1841" w:type="dxa"/>
-          </w:tcPr>
-          <w:p>
-            <w:pPr>
+            <w:tcW w:w="1706" w:type="dxa"/>
+          </w:tcPr>
+          <w:p>
+            <w:pPr>
+              <w:cnfStyle w:val="000000100000" w:firstRow="0" w:lastRow="0" w:firstColumn="0" w:lastColumn="0" w:oddVBand="0" w:evenVBand="0" w:oddHBand="1" w:evenHBand="0" w:firstRowFirstColumn="0" w:firstRowLastColumn="0" w:lastRowFirstColumn="0" w:lastRowLastColumn="0"/>
               <w:rPr>
                 <w:lang w:eastAsia="de-DE"/>
               </w:rPr>
@@ -1848,10 +2013,11 @@
         </w:tc>
         <w:tc>
           <w:tcPr>
-            <w:tcW w:w="2266" w:type="dxa"/>
-          </w:tcPr>
-          <w:p>
-            <w:pPr>
+            <w:tcW w:w="2401" w:type="dxa"/>
+          </w:tcPr>
+          <w:p>
+            <w:pPr>
+              <w:cnfStyle w:val="000000100000" w:firstRow="0" w:lastRow="0" w:firstColumn="0" w:lastColumn="0" w:oddVBand="0" w:evenVBand="0" w:oddHBand="1" w:evenHBand="0" w:firstRowFirstColumn="0" w:firstRowLastColumn="0" w:lastRowFirstColumn="0" w:lastRowLastColumn="0"/>
               <w:rPr>
                 <w:lang w:eastAsia="de-DE"/>
               </w:rPr>
@@ -1873,6 +2039,7 @@
           </w:tcPr>
           <w:p>
             <w:pPr>
+              <w:cnfStyle w:val="000000100000" w:firstRow="0" w:lastRow="0" w:firstColumn="0" w:lastColumn="0" w:oddVBand="0" w:evenVBand="0" w:oddHBand="1" w:evenHBand="0" w:firstRowFirstColumn="0" w:firstRowLastColumn="0" w:lastRowFirstColumn="0" w:lastRowLastColumn="0"/>
               <w:rPr>
                 <w:lang w:eastAsia="de-DE"/>
               </w:rPr>
@@ -1912,18 +2079,13 @@
       <w:pPr>
         <w:pStyle w:val="berschrift1"/>
       </w:pPr>
-      <w:bookmarkStart w:id="1" w:name="_Toc128132473"/>
+      <w:bookmarkStart w:id="1" w:name="_Toc128138474"/>
       <w:r>
         <w:lastRenderedPageBreak/>
         <w:t xml:space="preserve">1. </w:t>
       </w:r>
-      <w:proofErr w:type="spellStart"/>
-      <w:r>
-        <w:t>Introduction</w:t>
-      </w:r>
-      <w:proofErr w:type="spellEnd"/>
-      <w:r>
-        <w:t xml:space="preserve"> and Goals</w:t>
+      <w:r>
+        <w:t>Introduction and Goals</w:t>
       </w:r>
       <w:bookmarkEnd w:id="1"/>
     </w:p>
@@ -1935,7 +2097,7 @@
         </w:rPr>
       </w:pPr>
       <w:bookmarkStart w:id="2" w:name="_Toc126695035"/>
-      <w:bookmarkStart w:id="3" w:name="_Toc128132474"/>
+      <w:bookmarkStart w:id="3" w:name="_Toc128138475"/>
       <w:r>
         <w:rPr>
           <w:lang w:val="en-US"/>
@@ -1976,6 +2138,24 @@
         </w:rPr>
         <w:t>Scanning a QR-Code</w:t>
       </w:r>
+      <w:r>
+        <w:rPr>
+          <w:lang w:val="en-US"/>
+        </w:rPr>
+        <w:tab/>
+      </w:r>
+      <w:r>
+        <w:rPr>
+          <w:lang w:val="en-US"/>
+        </w:rPr>
+        <w:tab/>
+      </w:r>
+      <w:r>
+        <w:rPr>
+          <w:lang w:val="en-US"/>
+        </w:rPr>
+        <w:tab/>
+      </w:r>
     </w:p>
     <w:p>
       <w:pPr>
@@ -1992,7 +2172,7 @@
         <w:rPr>
           <w:lang w:val="en-US"/>
         </w:rPr>
-        <w:t>The Navigation to a specific Donation-page</w:t>
+        <w:t>The Login-Function</w:t>
       </w:r>
     </w:p>
     <w:p>
@@ -2010,7 +2190,31 @@
         <w:rPr>
           <w:lang w:val="en-US"/>
         </w:rPr>
-        <w:t>The Login-Function</w:t>
+        <w:t xml:space="preserve">The </w:t>
+      </w:r>
+      <w:r>
+        <w:rPr>
+          <w:lang w:val="en-US"/>
+        </w:rPr>
+        <w:t>r</w:t>
+      </w:r>
+      <w:r>
+        <w:rPr>
+          <w:lang w:val="en-US"/>
+        </w:rPr>
+        <w:t>egister-</w:t>
+      </w:r>
+      <w:r>
+        <w:rPr>
+          <w:lang w:val="en-US"/>
+        </w:rPr>
+        <w:t>f</w:t>
+      </w:r>
+      <w:r>
+        <w:rPr>
+          <w:lang w:val="en-US"/>
+        </w:rPr>
+        <w:t>unction</w:t>
       </w:r>
     </w:p>
     <w:p>
@@ -2028,31 +2232,31 @@
         <w:rPr>
           <w:lang w:val="en-US"/>
         </w:rPr>
-        <w:t xml:space="preserve">The </w:t>
-      </w:r>
-      <w:r>
-        <w:rPr>
-          <w:lang w:val="en-US"/>
-        </w:rPr>
-        <w:t>r</w:t>
-      </w:r>
-      <w:r>
-        <w:rPr>
-          <w:lang w:val="en-US"/>
-        </w:rPr>
-        <w:t>egister-</w:t>
-      </w:r>
-      <w:r>
-        <w:rPr>
-          <w:lang w:val="en-US"/>
-        </w:rPr>
-        <w:t>f</w:t>
-      </w:r>
-      <w:r>
-        <w:rPr>
-          <w:lang w:val="en-US"/>
-        </w:rPr>
-        <w:t>unction</w:t>
+        <w:t>The Change</w:t>
+      </w:r>
+      <w:r>
+        <w:rPr>
+          <w:lang w:val="en-US"/>
+        </w:rPr>
+        <w:t>-</w:t>
+      </w:r>
+      <w:r>
+        <w:rPr>
+          <w:lang w:val="en-US"/>
+        </w:rPr>
+        <w:t>User</w:t>
+      </w:r>
+      <w:r>
+        <w:rPr>
+          <w:lang w:val="en-US"/>
+        </w:rPr>
+        <w:t>-</w:t>
+      </w:r>
+      <w:r>
+        <w:rPr>
+          <w:lang w:val="en-US"/>
+        </w:rPr>
+        <w:t>Data-function</w:t>
       </w:r>
     </w:p>
     <w:p>
@@ -2070,16 +2274,260 @@
         <w:rPr>
           <w:lang w:val="en-US"/>
         </w:rPr>
-        <w:t>The forgot password-</w:t>
-      </w:r>
-      <w:proofErr w:type="gramStart"/>
-      <w:r>
-        <w:rPr>
-          <w:lang w:val="en-US"/>
-        </w:rPr>
-        <w:t>function</w:t>
-      </w:r>
-      <w:proofErr w:type="gramEnd"/>
+        <w:t>Donate</w:t>
+      </w:r>
+    </w:p>
+    <w:p>
+      <w:pPr>
+        <w:pStyle w:val="Listenabsatz"/>
+        <w:numPr>
+          <w:ilvl w:val="0"/>
+          <w:numId w:val="2"/>
+        </w:numPr>
+        <w:rPr>
+          <w:lang w:val="en-US"/>
+        </w:rPr>
+      </w:pPr>
+      <w:r>
+        <w:rPr>
+          <w:lang w:val="en-US"/>
+        </w:rPr>
+        <w:t>Continue as Guest</w:t>
+      </w:r>
+    </w:p>
+    <w:p>
+      <w:pPr>
+        <w:pStyle w:val="Listenabsatz"/>
+        <w:numPr>
+          <w:ilvl w:val="0"/>
+          <w:numId w:val="2"/>
+        </w:numPr>
+        <w:rPr>
+          <w:lang w:val="en-US"/>
+        </w:rPr>
+      </w:pPr>
+      <w:r>
+        <w:rPr>
+          <w:lang w:val="en-US"/>
+        </w:rPr>
+        <w:t>Select Paymethode</w:t>
+      </w:r>
+    </w:p>
+    <w:p>
+      <w:pPr>
+        <w:pStyle w:val="Listenabsatz"/>
+        <w:numPr>
+          <w:ilvl w:val="0"/>
+          <w:numId w:val="2"/>
+        </w:numPr>
+        <w:rPr>
+          <w:lang w:val="en-US"/>
+        </w:rPr>
+      </w:pPr>
+      <w:r>
+        <w:rPr>
+          <w:lang w:val="en-US"/>
+        </w:rPr>
+        <w:t xml:space="preserve">Share Donation </w:t>
+      </w:r>
+    </w:p>
+    <w:p>
+      <w:pPr>
+        <w:pStyle w:val="Listenabsatz"/>
+        <w:numPr>
+          <w:ilvl w:val="0"/>
+          <w:numId w:val="2"/>
+        </w:numPr>
+        <w:rPr>
+          <w:lang w:val="en-US"/>
+        </w:rPr>
+      </w:pPr>
+      <w:r>
+        <w:rPr>
+          <w:lang w:val="en-US"/>
+        </w:rPr>
+        <w:t>Get a Donation-Receipt</w:t>
+      </w:r>
+    </w:p>
+    <w:p>
+      <w:pPr>
+        <w:pStyle w:val="Listenabsatz"/>
+        <w:numPr>
+          <w:ilvl w:val="0"/>
+          <w:numId w:val="2"/>
+        </w:numPr>
+        <w:rPr>
+          <w:lang w:val="en-US"/>
+        </w:rPr>
+      </w:pPr>
+      <w:r>
+        <w:rPr>
+          <w:lang w:val="en-US"/>
+        </w:rPr>
+        <w:t>Display Events</w:t>
+      </w:r>
+    </w:p>
+    <w:p>
+      <w:pPr>
+        <w:pStyle w:val="Listenabsatz"/>
+        <w:numPr>
+          <w:ilvl w:val="0"/>
+          <w:numId w:val="2"/>
+        </w:numPr>
+        <w:rPr>
+          <w:lang w:val="en-US"/>
+        </w:rPr>
+      </w:pPr>
+      <w:r>
+        <w:rPr>
+          <w:lang w:val="en-US"/>
+        </w:rPr>
+        <w:t>Display specific Event</w:t>
+      </w:r>
+    </w:p>
+    <w:p>
+      <w:pPr>
+        <w:pStyle w:val="Listenabsatz"/>
+        <w:numPr>
+          <w:ilvl w:val="0"/>
+          <w:numId w:val="2"/>
+        </w:numPr>
+        <w:rPr>
+          <w:lang w:val="en-US"/>
+        </w:rPr>
+      </w:pPr>
+      <w:r>
+        <w:rPr>
+          <w:lang w:val="en-US"/>
+        </w:rPr>
+        <w:t>Create Event</w:t>
+      </w:r>
+    </w:p>
+    <w:p>
+      <w:pPr>
+        <w:pStyle w:val="Listenabsatz"/>
+        <w:numPr>
+          <w:ilvl w:val="0"/>
+          <w:numId w:val="2"/>
+        </w:numPr>
+        <w:rPr>
+          <w:lang w:val="en-US"/>
+        </w:rPr>
+      </w:pPr>
+      <w:r>
+        <w:rPr>
+          <w:lang w:val="en-US"/>
+        </w:rPr>
+        <w:t>Edit Event</w:t>
+      </w:r>
+    </w:p>
+    <w:p>
+      <w:pPr>
+        <w:pStyle w:val="Listenabsatz"/>
+        <w:numPr>
+          <w:ilvl w:val="0"/>
+          <w:numId w:val="2"/>
+        </w:numPr>
+        <w:rPr>
+          <w:lang w:val="en-US"/>
+        </w:rPr>
+      </w:pPr>
+      <w:r>
+        <w:rPr>
+          <w:lang w:val="en-US"/>
+        </w:rPr>
+        <w:t>Delete Event</w:t>
+      </w:r>
+    </w:p>
+    <w:p>
+      <w:pPr>
+        <w:pStyle w:val="Listenabsatz"/>
+        <w:numPr>
+          <w:ilvl w:val="0"/>
+          <w:numId w:val="2"/>
+        </w:numPr>
+        <w:rPr>
+          <w:lang w:val="en-US"/>
+        </w:rPr>
+      </w:pPr>
+      <w:r>
+        <w:rPr>
+          <w:lang w:val="en-US"/>
+        </w:rPr>
+        <w:t>Display Catalogue</w:t>
+      </w:r>
+    </w:p>
+    <w:p>
+      <w:pPr>
+        <w:pStyle w:val="Listenabsatz"/>
+        <w:numPr>
+          <w:ilvl w:val="0"/>
+          <w:numId w:val="2"/>
+        </w:numPr>
+        <w:rPr>
+          <w:lang w:val="en-US"/>
+        </w:rPr>
+      </w:pPr>
+      <w:r>
+        <w:rPr>
+          <w:lang w:val="en-US"/>
+        </w:rPr>
+        <w:t>Display specific project</w:t>
+      </w:r>
+    </w:p>
+    <w:p>
+      <w:pPr>
+        <w:pStyle w:val="Listenabsatz"/>
+        <w:numPr>
+          <w:ilvl w:val="0"/>
+          <w:numId w:val="2"/>
+        </w:numPr>
+        <w:rPr>
+          <w:lang w:val="en-US"/>
+        </w:rPr>
+      </w:pPr>
+      <w:r>
+        <w:rPr>
+          <w:lang w:val="en-US"/>
+        </w:rPr>
+        <w:t>Create project</w:t>
+      </w:r>
+    </w:p>
+    <w:p>
+      <w:pPr>
+        <w:pStyle w:val="Listenabsatz"/>
+        <w:numPr>
+          <w:ilvl w:val="0"/>
+          <w:numId w:val="2"/>
+        </w:numPr>
+        <w:rPr>
+          <w:lang w:val="en-US"/>
+        </w:rPr>
+      </w:pPr>
+      <w:r>
+        <w:rPr>
+          <w:lang w:val="en-US"/>
+        </w:rPr>
+        <w:t>Edit project</w:t>
+      </w:r>
+    </w:p>
+    <w:p>
+      <w:pPr>
+        <w:pStyle w:val="Listenabsatz"/>
+        <w:numPr>
+          <w:ilvl w:val="0"/>
+          <w:numId w:val="2"/>
+        </w:numPr>
+        <w:rPr>
+          <w:lang w:val="en-US"/>
+        </w:rPr>
+      </w:pPr>
+      <w:r>
+        <w:rPr>
+          <w:lang w:val="en-US"/>
+        </w:rPr>
+        <w:t>Delete project</w:t>
+      </w:r>
     </w:p>
     <w:p>
       <w:pPr>
@@ -2237,6 +2685,12 @@
                 <w:lang w:val="en-US"/>
               </w:rPr>
             </w:pPr>
+            <w:r>
+              <w:rPr>
+                <w:lang w:val="en-US"/>
+              </w:rPr>
+              <w:t>Scanning a QR-Code</w:t>
+            </w:r>
           </w:p>
         </w:tc>
         <w:tc>
@@ -2251,6 +2705,12 @@
                 <w:lang w:val="en-US"/>
               </w:rPr>
             </w:pPr>
+            <w:r>
+              <w:rPr>
+                <w:lang w:val="en-US"/>
+              </w:rPr>
+              <w:t>A User at an Event can scan a QR-Code portrayed on a Flyer</w:t>
+            </w:r>
           </w:p>
         </w:tc>
         <w:tc>
@@ -2265,6 +2725,12 @@
                 <w:lang w:val="en-US"/>
               </w:rPr>
             </w:pPr>
+            <w:r>
+              <w:rPr>
+                <w:lang w:val="en-US"/>
+              </w:rPr>
+              <w:t>The QR-Code handles the Navigation to a specific Screen and therefore is essential</w:t>
+            </w:r>
           </w:p>
         </w:tc>
       </w:tr>
@@ -2304,6 +2770,12 @@
                 <w:lang w:val="en-US"/>
               </w:rPr>
             </w:pPr>
+            <w:r>
+              <w:rPr>
+                <w:lang w:val="en-US"/>
+              </w:rPr>
+              <w:t>A User can register</w:t>
+            </w:r>
           </w:p>
         </w:tc>
         <w:tc>
@@ -2318,6 +2790,12 @@
                 <w:lang w:val="en-US"/>
               </w:rPr>
             </w:pPr>
+            <w:r>
+              <w:rPr>
+                <w:lang w:val="en-US"/>
+              </w:rPr>
+              <w:t>Users can register on the Application to save their data and have more functions on the Application</w:t>
+            </w:r>
           </w:p>
         </w:tc>
         <w:tc>
@@ -2332,6 +2810,24 @@
                 <w:lang w:val="en-US"/>
               </w:rPr>
             </w:pPr>
+            <w:r>
+              <w:rPr>
+                <w:lang w:val="en-US"/>
+              </w:rPr>
+              <w:t xml:space="preserve">In order to avoid having to enter required data </w:t>
+            </w:r>
+            <w:r>
+              <w:rPr>
+                <w:lang w:val="en-US"/>
+              </w:rPr>
+              <w:t>repeatedly</w:t>
+            </w:r>
+            <w:r>
+              <w:rPr>
+                <w:lang w:val="en-US"/>
+              </w:rPr>
+              <w:t>, it is necessary that the User can register.</w:t>
+            </w:r>
           </w:p>
         </w:tc>
       </w:tr>
@@ -2372,6 +2868,12 @@
                 <w:lang w:val="en-US"/>
               </w:rPr>
             </w:pPr>
+            <w:r>
+              <w:rPr>
+                <w:lang w:val="en-US"/>
+              </w:rPr>
+              <w:t>A User can login</w:t>
+            </w:r>
           </w:p>
         </w:tc>
         <w:tc>
@@ -2386,6 +2888,24 @@
                 <w:lang w:val="en-US"/>
               </w:rPr>
             </w:pPr>
+            <w:r>
+              <w:rPr>
+                <w:lang w:val="en-US"/>
+              </w:rPr>
+              <w:t>Use</w:t>
+            </w:r>
+            <w:r>
+              <w:rPr>
+                <w:lang w:val="en-US"/>
+              </w:rPr>
+              <w:t>rs</w:t>
+            </w:r>
+            <w:r>
+              <w:rPr>
+                <w:lang w:val="en-US"/>
+              </w:rPr>
+              <w:t xml:space="preserve"> can choose to log in in the Application if their Account is already existing.</w:t>
+            </w:r>
           </w:p>
         </w:tc>
         <w:tc>
@@ -2400,6 +2920,30 @@
                 <w:lang w:val="en-US"/>
               </w:rPr>
             </w:pPr>
+            <w:r>
+              <w:rPr>
+                <w:lang w:val="en-US"/>
+              </w:rPr>
+              <w:t xml:space="preserve">As an Account was already created, logging into that account saves the effort to have to enter </w:t>
+            </w:r>
+            <w:r>
+              <w:rPr>
+                <w:lang w:val="en-US"/>
+              </w:rPr>
+              <w:t>important</w:t>
+            </w:r>
+            <w:r>
+              <w:rPr>
+                <w:lang w:val="en-US"/>
+              </w:rPr>
+              <w:t xml:space="preserve"> data </w:t>
+            </w:r>
+            <w:r>
+              <w:rPr>
+                <w:lang w:val="en-US"/>
+              </w:rPr>
+              <w:t>repeatedly.</w:t>
+            </w:r>
           </w:p>
         </w:tc>
       </w:tr>
@@ -2439,6 +2983,24 @@
                 <w:lang w:val="en-US"/>
               </w:rPr>
             </w:pPr>
+            <w:r>
+              <w:rPr>
+                <w:lang w:val="en-US"/>
+              </w:rPr>
+              <w:t>Logged</w:t>
+            </w:r>
+            <w:r>
+              <w:rPr>
+                <w:lang w:val="en-US"/>
+              </w:rPr>
+              <w:t xml:space="preserve"> in </w:t>
+            </w:r>
+            <w:r>
+              <w:rPr>
+                <w:lang w:val="en-US"/>
+              </w:rPr>
+              <w:t xml:space="preserve">Users can change their Data </w:t>
+            </w:r>
           </w:p>
         </w:tc>
         <w:tc>
@@ -2453,6 +3015,24 @@
                 <w:lang w:val="en-US"/>
               </w:rPr>
             </w:pPr>
+            <w:r>
+              <w:rPr>
+                <w:lang w:val="en-US"/>
+              </w:rPr>
+              <w:t xml:space="preserve">A </w:t>
+            </w:r>
+            <w:r>
+              <w:rPr>
+                <w:lang w:val="en-US"/>
+              </w:rPr>
+              <w:t>Logged in User</w:t>
+            </w:r>
+            <w:r>
+              <w:rPr>
+                <w:lang w:val="en-US"/>
+              </w:rPr>
+              <w:t xml:space="preserve"> can change the given Data.</w:t>
+            </w:r>
           </w:p>
         </w:tc>
         <w:tc>
@@ -2467,6 +3047,12 @@
                 <w:lang w:val="en-US"/>
               </w:rPr>
             </w:pPr>
+            <w:r>
+              <w:rPr>
+                <w:lang w:val="en-US"/>
+              </w:rPr>
+              <w:t>Contact info might change considering the address or the Email, or the user wants to change the password. All these functions need to be provided.</w:t>
+            </w:r>
           </w:p>
         </w:tc>
       </w:tr>
@@ -2507,6 +3093,12 @@
                 <w:lang w:val="en-US"/>
               </w:rPr>
             </w:pPr>
+            <w:r>
+              <w:rPr>
+                <w:lang w:val="en-US"/>
+              </w:rPr>
+              <w:t>Donate</w:t>
+            </w:r>
           </w:p>
         </w:tc>
         <w:tc>
@@ -2521,6 +3113,12 @@
                 <w:lang w:val="en-US"/>
               </w:rPr>
             </w:pPr>
+            <w:r>
+              <w:rPr>
+                <w:lang w:val="en-US"/>
+              </w:rPr>
+              <w:t xml:space="preserve">Users can donate </w:t>
+            </w:r>
           </w:p>
         </w:tc>
         <w:tc>
@@ -2574,6 +3172,12 @@
                 <w:lang w:val="en-US"/>
               </w:rPr>
             </w:pPr>
+            <w:r>
+              <w:rPr>
+                <w:lang w:val="en-US"/>
+              </w:rPr>
+              <w:t>Continue as Guest</w:t>
+            </w:r>
           </w:p>
         </w:tc>
         <w:tc>
@@ -2588,6 +3192,12 @@
                 <w:lang w:val="en-US"/>
               </w:rPr>
             </w:pPr>
+            <w:r>
+              <w:rPr>
+                <w:lang w:val="en-US"/>
+              </w:rPr>
+              <w:t>A User can donate without being required to sign up.</w:t>
+            </w:r>
           </w:p>
         </w:tc>
         <w:tc>
@@ -2602,6 +3212,19 @@
                 <w:lang w:val="en-US"/>
               </w:rPr>
             </w:pPr>
+            <w:r>
+              <w:rPr>
+                <w:lang w:val="en-US"/>
+              </w:rPr>
+              <w:t xml:space="preserve">Just because a User doesn’t want to sign up doesn’t mean he should be hindered </w:t>
+            </w:r>
+            <w:r>
+              <w:rPr>
+                <w:lang w:val="en-US"/>
+              </w:rPr>
+              <w:lastRenderedPageBreak/>
+              <w:t>from donating to a good cause.</w:t>
+            </w:r>
           </w:p>
         </w:tc>
       </w:tr>
@@ -2626,6 +3249,7 @@
               <w:rPr>
                 <w:lang w:val="en-US"/>
               </w:rPr>
+              <w:lastRenderedPageBreak/>
               <w:t>F-7</w:t>
             </w:r>
           </w:p>
@@ -2880,10 +3504,103 @@
     </w:tbl>
     <w:p>
       <w:pPr>
+        <w:pStyle w:val="berschrift4"/>
+        <w:rPr>
+          <w:lang w:val="en-US"/>
+        </w:rPr>
+      </w:pPr>
+      <w:r>
+        <w:rPr>
+          <w:lang w:val="en-US"/>
+        </w:rPr>
+        <w:br w:type="page"/>
+      </w:r>
+      <w:r>
+        <w:rPr>
+          <w:lang w:val="en-US"/>
+        </w:rPr>
+        <w:lastRenderedPageBreak/>
+        <w:drawing>
+          <wp:inline distT="0" distB="0" distL="0" distR="0" wp14:anchorId="564F4C30" wp14:editId="7016A584">
+            <wp:extent cx="5760720" cy="2680335"/>
+            <wp:effectExtent l="0" t="0" r="0" b="5715"/>
+            <wp:docPr id="1" name="Grafik 1"/>
+            <wp:cNvGraphicFramePr>
+              <a:graphicFrameLocks xmlns:a="http://schemas.openxmlformats.org/drawingml/2006/main" noChangeAspect="1"/>
+            </wp:cNvGraphicFramePr>
+            <a:graphic xmlns:a="http://schemas.openxmlformats.org/drawingml/2006/main">
+              <a:graphicData uri="http://schemas.openxmlformats.org/drawingml/2006/picture">
+                <pic:pic xmlns:pic="http://schemas.openxmlformats.org/drawingml/2006/picture">
+                  <pic:nvPicPr>
+                    <pic:cNvPr id="1" name=""/>
+                    <pic:cNvPicPr/>
+                  </pic:nvPicPr>
+                  <pic:blipFill>
+                    <a:blip r:embed="rId11"/>
+                    <a:stretch>
+                      <a:fillRect/>
+                    </a:stretch>
+                  </pic:blipFill>
+                  <pic:spPr>
+                    <a:xfrm>
+                      <a:off x="0" y="0"/>
+                      <a:ext cx="5760720" cy="2680335"/>
+                    </a:xfrm>
+                    <a:prstGeom prst="rect">
+                      <a:avLst/>
+                    </a:prstGeom>
+                  </pic:spPr>
+                </pic:pic>
+              </a:graphicData>
+            </a:graphic>
+          </wp:inline>
+        </w:drawing>
+      </w:r>
+      <w:r>
+        <w:rPr>
+          <w:lang w:val="en-US"/>
+        </w:rPr>
+        <w:t>Th</w:t>
+      </w:r>
+      <w:r>
+        <w:rPr>
+          <w:lang w:val="en-US"/>
+        </w:rPr>
+        <w:t xml:space="preserve">is </w:t>
+      </w:r>
+      <w:r>
+        <w:rPr>
+          <w:lang w:val="en-US"/>
+        </w:rPr>
+        <w:t>graphic d</w:t>
+      </w:r>
+      <w:r>
+        <w:rPr>
+          <w:lang w:val="en-US"/>
+        </w:rPr>
+        <w:t>epicts the functions in accordance with the User-types. The further you move to the right, the more functions that User has access to.</w:t>
+      </w:r>
+    </w:p>
+    <w:p>
+      <w:pPr>
         <w:pStyle w:val="berschrift2"/>
+        <w:rPr>
+          <w:lang w:val="en-US"/>
+        </w:rPr>
       </w:pPr>
-      <w:bookmarkStart w:id="5" w:name="_Toc128132475"/>
-      <w:r>
+    </w:p>
+    <w:p>
+      <w:pPr>
+        <w:pStyle w:val="berschrift2"/>
+        <w:rPr>
+          <w:lang w:val="en-US"/>
+        </w:rPr>
+      </w:pPr>
+      <w:bookmarkStart w:id="5" w:name="_Toc128138476"/>
+      <w:r>
+        <w:rPr>
+          <w:lang w:val="en-US"/>
+        </w:rPr>
         <w:t>1.2: Stakeholders:</w:t>
       </w:r>
       <w:bookmarkEnd w:id="5"/>
@@ -2899,15 +3616,8 @@
         <w:rPr>
           <w:lang w:val="en-US"/>
         </w:rPr>
-        <w:t>As Stakeholders we consider all the people benefitting from the direct implementation and release oft the application</w:t>
-      </w:r>
-    </w:p>
-    <w:p>
-      <w:pPr>
-        <w:rPr>
-          <w:lang w:val="en-US"/>
-        </w:rPr>
-      </w:pPr>
+        <w:t>As Stakeholders we consider all the people benefitting from the direct implementation and release of the application</w:t>
+      </w:r>
     </w:p>
     <w:tbl>
       <w:tblPr>
@@ -2917,9 +3627,9 @@
         <w:tblLook w:val="04A0" w:firstRow="1" w:lastRow="0" w:firstColumn="1" w:lastColumn="0" w:noHBand="0" w:noVBand="1"/>
       </w:tblPr>
       <w:tblGrid>
-        <w:gridCol w:w="1407"/>
-        <w:gridCol w:w="1995"/>
-        <w:gridCol w:w="5670"/>
+        <w:gridCol w:w="1560"/>
+        <w:gridCol w:w="1904"/>
+        <w:gridCol w:w="5608"/>
       </w:tblGrid>
       <w:tr>
         <w:trPr>
@@ -2929,7 +3639,7 @@
         <w:tc>
           <w:tcPr>
             <w:cnfStyle w:val="001000000000" w:firstRow="0" w:lastRow="0" w:firstColumn="1" w:lastColumn="0" w:oddVBand="0" w:evenVBand="0" w:oddHBand="0" w:evenHBand="0" w:firstRowFirstColumn="0" w:firstRowLastColumn="0" w:lastRowFirstColumn="0" w:lastRowLastColumn="0"/>
-            <w:tcW w:w="1407" w:type="dxa"/>
+            <w:tcW w:w="1560" w:type="dxa"/>
             <w:hideMark/>
           </w:tcPr>
           <w:p>
@@ -2949,7 +3659,7 @@
         </w:tc>
         <w:tc>
           <w:tcPr>
-            <w:tcW w:w="1995" w:type="dxa"/>
+            <w:tcW w:w="1904" w:type="dxa"/>
             <w:hideMark/>
           </w:tcPr>
           <w:p>
@@ -2970,7 +3680,7 @@
         </w:tc>
         <w:tc>
           <w:tcPr>
-            <w:tcW w:w="5670" w:type="dxa"/>
+            <w:tcW w:w="5608" w:type="dxa"/>
             <w:hideMark/>
           </w:tcPr>
           <w:p>
@@ -2997,7 +3707,7 @@
         <w:tc>
           <w:tcPr>
             <w:cnfStyle w:val="001000000000" w:firstRow="0" w:lastRow="0" w:firstColumn="1" w:lastColumn="0" w:oddVBand="0" w:evenVBand="0" w:oddHBand="0" w:evenHBand="0" w:firstRowFirstColumn="0" w:firstRowLastColumn="0" w:lastRowFirstColumn="0" w:lastRowLastColumn="0"/>
-            <w:tcW w:w="1407" w:type="dxa"/>
+            <w:tcW w:w="1560" w:type="dxa"/>
             <w:hideMark/>
           </w:tcPr>
           <w:p>
@@ -3017,7 +3727,7 @@
         </w:tc>
         <w:tc>
           <w:tcPr>
-            <w:tcW w:w="1995" w:type="dxa"/>
+            <w:tcW w:w="1904" w:type="dxa"/>
             <w:hideMark/>
           </w:tcPr>
           <w:p>
@@ -3038,7 +3748,7 @@
         </w:tc>
         <w:tc>
           <w:tcPr>
-            <w:tcW w:w="5670" w:type="dxa"/>
+            <w:tcW w:w="5608" w:type="dxa"/>
             <w:hideMark/>
           </w:tcPr>
           <w:p>
@@ -3068,7 +3778,7 @@
         <w:tc>
           <w:tcPr>
             <w:cnfStyle w:val="001000000000" w:firstRow="0" w:lastRow="0" w:firstColumn="1" w:lastColumn="0" w:oddVBand="0" w:evenVBand="0" w:oddHBand="0" w:evenHBand="0" w:firstRowFirstColumn="0" w:firstRowLastColumn="0" w:lastRowFirstColumn="0" w:lastRowLastColumn="0"/>
-            <w:tcW w:w="1407" w:type="dxa"/>
+            <w:tcW w:w="1560" w:type="dxa"/>
           </w:tcPr>
           <w:p>
             <w:pPr>
@@ -3087,7 +3797,7 @@
         </w:tc>
         <w:tc>
           <w:tcPr>
-            <w:tcW w:w="1995" w:type="dxa"/>
+            <w:tcW w:w="1904" w:type="dxa"/>
           </w:tcPr>
           <w:p>
             <w:pPr>
@@ -3107,7 +3817,7 @@
         </w:tc>
         <w:tc>
           <w:tcPr>
-            <w:tcW w:w="5670" w:type="dxa"/>
+            <w:tcW w:w="5608" w:type="dxa"/>
           </w:tcPr>
           <w:p>
             <w:pPr>
@@ -3123,28 +3833,24 @@
               </w:rPr>
               <w:t xml:space="preserve">As with all projects, keeping an application running </w:t>
             </w:r>
-            <w:proofErr w:type="spellStart"/>
-            <w:r>
-              <w:rPr>
-                <w:lang w:val="en-US"/>
-              </w:rPr>
-              <w:t>aswell</w:t>
-            </w:r>
-            <w:proofErr w:type="spellEnd"/>
+            <w:r>
+              <w:rPr>
+                <w:lang w:val="en-US"/>
+              </w:rPr>
+              <w:t>as well</w:t>
+            </w:r>
             <w:r>
               <w:rPr>
                 <w:lang w:val="en-US"/>
               </w:rPr>
               <w:t xml:space="preserve"> as running actual events that we use the application for requires funding. Those can be companies supporting the events, </w:t>
             </w:r>
-            <w:proofErr w:type="spellStart"/>
-            <w:r>
-              <w:rPr>
-                <w:lang w:val="en-US"/>
-              </w:rPr>
-              <w:t>aswell</w:t>
-            </w:r>
-            <w:proofErr w:type="spellEnd"/>
+            <w:r>
+              <w:rPr>
+                <w:lang w:val="en-US"/>
+              </w:rPr>
+              <w:t>as well</w:t>
+            </w:r>
             <w:r>
               <w:rPr>
                 <w:lang w:val="en-US"/>
@@ -3167,7 +3873,7 @@
         <w:tc>
           <w:tcPr>
             <w:cnfStyle w:val="001000000000" w:firstRow="0" w:lastRow="0" w:firstColumn="1" w:lastColumn="0" w:oddVBand="0" w:evenVBand="0" w:oddHBand="0" w:evenHBand="0" w:firstRowFirstColumn="0" w:firstRowLastColumn="0" w:lastRowFirstColumn="0" w:lastRowLastColumn="0"/>
-            <w:tcW w:w="1407" w:type="dxa"/>
+            <w:tcW w:w="1560" w:type="dxa"/>
           </w:tcPr>
           <w:p>
             <w:pPr>
@@ -3186,7 +3892,7 @@
         </w:tc>
         <w:tc>
           <w:tcPr>
-            <w:tcW w:w="1995" w:type="dxa"/>
+            <w:tcW w:w="1904" w:type="dxa"/>
           </w:tcPr>
           <w:p>
             <w:pPr>
@@ -3206,7 +3912,7 @@
         </w:tc>
         <w:tc>
           <w:tcPr>
-            <w:tcW w:w="5670" w:type="dxa"/>
+            <w:tcW w:w="5608" w:type="dxa"/>
           </w:tcPr>
           <w:p>
             <w:pPr>
@@ -3235,7 +3941,134 @@
         <w:tc>
           <w:tcPr>
             <w:cnfStyle w:val="001000000000" w:firstRow="0" w:lastRow="0" w:firstColumn="1" w:lastColumn="0" w:oddVBand="0" w:evenVBand="0" w:oddHBand="0" w:evenHBand="0" w:firstRowFirstColumn="0" w:firstRowLastColumn="0" w:lastRowFirstColumn="0" w:lastRowLastColumn="0"/>
-            <w:tcW w:w="1407" w:type="dxa"/>
+            <w:tcW w:w="1560" w:type="dxa"/>
+          </w:tcPr>
+          <w:p>
+            <w:pPr>
+              <w:spacing w:line="240" w:lineRule="auto"/>
+              <w:rPr>
+                <w:lang w:val="en-US"/>
+              </w:rPr>
+            </w:pPr>
+            <w:r>
+              <w:rPr>
+                <w:lang w:val="en-US"/>
+              </w:rPr>
+              <w:t>Lions Members</w:t>
+            </w:r>
+          </w:p>
+        </w:tc>
+        <w:tc>
+          <w:tcPr>
+            <w:tcW w:w="1904" w:type="dxa"/>
+          </w:tcPr>
+          <w:p>
+            <w:pPr>
+              <w:spacing w:line="240" w:lineRule="auto"/>
+              <w:cnfStyle w:val="000000000000" w:firstRow="0" w:lastRow="0" w:firstColumn="0" w:lastColumn="0" w:oddVBand="0" w:evenVBand="0" w:oddHBand="0" w:evenHBand="0" w:firstRowFirstColumn="0" w:firstRowLastColumn="0" w:lastRowFirstColumn="0" w:lastRowLastColumn="0"/>
+              <w:rPr>
+                <w:lang w:val="en-US"/>
+              </w:rPr>
+            </w:pPr>
+            <w:r>
+              <w:rPr>
+                <w:lang w:val="en-US"/>
+              </w:rPr>
+              <w:t>Secondary</w:t>
+            </w:r>
+          </w:p>
+        </w:tc>
+        <w:tc>
+          <w:tcPr>
+            <w:tcW w:w="5608" w:type="dxa"/>
+          </w:tcPr>
+          <w:p>
+            <w:pPr>
+              <w:spacing w:line="240" w:lineRule="auto"/>
+              <w:cnfStyle w:val="000000000000" w:firstRow="0" w:lastRow="0" w:firstColumn="0" w:lastColumn="0" w:oddVBand="0" w:evenVBand="0" w:oddHBand="0" w:evenHBand="0" w:firstRowFirstColumn="0" w:firstRowLastColumn="0" w:lastRowFirstColumn="0" w:lastRowLastColumn="0"/>
+              <w:rPr>
+                <w:lang w:val="en-US"/>
+              </w:rPr>
+            </w:pPr>
+            <w:r>
+              <w:rPr>
+                <w:lang w:val="en-US"/>
+              </w:rPr>
+              <w:t xml:space="preserve">As </w:t>
+            </w:r>
+          </w:p>
+        </w:tc>
+      </w:tr>
+      <w:tr>
+        <w:trPr>
+          <w:cnfStyle w:val="000000100000" w:firstRow="0" w:lastRow="0" w:firstColumn="0" w:lastColumn="0" w:oddVBand="0" w:evenVBand="0" w:oddHBand="1" w:evenHBand="0" w:firstRowFirstColumn="0" w:firstRowLastColumn="0" w:lastRowFirstColumn="0" w:lastRowLastColumn="0"/>
+        </w:trPr>
+        <w:tc>
+          <w:tcPr>
+            <w:cnfStyle w:val="001000000000" w:firstRow="0" w:lastRow="0" w:firstColumn="1" w:lastColumn="0" w:oddVBand="0" w:evenVBand="0" w:oddHBand="0" w:evenHBand="0" w:firstRowFirstColumn="0" w:firstRowLastColumn="0" w:lastRowFirstColumn="0" w:lastRowLastColumn="0"/>
+            <w:tcW w:w="1560" w:type="dxa"/>
+          </w:tcPr>
+          <w:p>
+            <w:pPr>
+              <w:spacing w:line="240" w:lineRule="auto"/>
+              <w:rPr>
+                <w:lang w:val="en-US"/>
+              </w:rPr>
+            </w:pPr>
+            <w:r>
+              <w:rPr>
+                <w:lang w:val="en-US"/>
+              </w:rPr>
+              <w:t>Organizations</w:t>
+            </w:r>
+          </w:p>
+        </w:tc>
+        <w:tc>
+          <w:tcPr>
+            <w:tcW w:w="1904" w:type="dxa"/>
+          </w:tcPr>
+          <w:p>
+            <w:pPr>
+              <w:spacing w:line="240" w:lineRule="auto"/>
+              <w:cnfStyle w:val="000000100000" w:firstRow="0" w:lastRow="0" w:firstColumn="0" w:lastColumn="0" w:oddVBand="0" w:evenVBand="0" w:oddHBand="1" w:evenHBand="0" w:firstRowFirstColumn="0" w:firstRowLastColumn="0" w:lastRowFirstColumn="0" w:lastRowLastColumn="0"/>
+              <w:rPr>
+                <w:lang w:val="en-US"/>
+              </w:rPr>
+            </w:pPr>
+            <w:r>
+              <w:rPr>
+                <w:lang w:val="en-US"/>
+              </w:rPr>
+              <w:t>Secondary</w:t>
+            </w:r>
+          </w:p>
+        </w:tc>
+        <w:tc>
+          <w:tcPr>
+            <w:tcW w:w="5608" w:type="dxa"/>
+          </w:tcPr>
+          <w:p>
+            <w:pPr>
+              <w:spacing w:line="240" w:lineRule="auto"/>
+              <w:cnfStyle w:val="000000100000" w:firstRow="0" w:lastRow="0" w:firstColumn="0" w:lastColumn="0" w:oddVBand="0" w:evenVBand="0" w:oddHBand="1" w:evenHBand="0" w:firstRowFirstColumn="0" w:firstRowLastColumn="0" w:lastRowFirstColumn="0" w:lastRowLastColumn="0"/>
+              <w:rPr>
+                <w:lang w:val="en-US"/>
+              </w:rPr>
+            </w:pPr>
+            <w:r>
+              <w:rPr>
+                <w:lang w:val="en-US"/>
+              </w:rPr>
+              <w:t>If available, those are the organizations that handle contributing the funds to the actual problem.</w:t>
+            </w:r>
+          </w:p>
+        </w:tc>
+      </w:tr>
+      <w:tr>
+        <w:tc>
+          <w:tcPr>
+            <w:cnfStyle w:val="001000000000" w:firstRow="0" w:lastRow="0" w:firstColumn="1" w:lastColumn="0" w:oddVBand="0" w:evenVBand="0" w:oddHBand="0" w:evenHBand="0" w:firstRowFirstColumn="0" w:firstRowLastColumn="0" w:lastRowFirstColumn="0" w:lastRowLastColumn="0"/>
+            <w:tcW w:w="1560" w:type="dxa"/>
           </w:tcPr>
           <w:p>
             <w:pPr>
@@ -3254,7 +4087,7 @@
         </w:tc>
         <w:tc>
           <w:tcPr>
-            <w:tcW w:w="1995" w:type="dxa"/>
+            <w:tcW w:w="1904" w:type="dxa"/>
           </w:tcPr>
           <w:p>
             <w:pPr>
@@ -3268,47 +4101,110 @@
               <w:rPr>
                 <w:lang w:val="en-US"/>
               </w:rPr>
+              <w:t>Tertiary</w:t>
+            </w:r>
+          </w:p>
+        </w:tc>
+        <w:tc>
+          <w:tcPr>
+            <w:tcW w:w="5608" w:type="dxa"/>
+          </w:tcPr>
+          <w:p>
+            <w:pPr>
+              <w:spacing w:line="240" w:lineRule="auto"/>
+              <w:cnfStyle w:val="000000000000" w:firstRow="0" w:lastRow="0" w:firstColumn="0" w:lastColumn="0" w:oddVBand="0" w:evenVBand="0" w:oddHBand="0" w:evenHBand="0" w:firstRowFirstColumn="0" w:firstRowLastColumn="0" w:lastRowFirstColumn="0" w:lastRowLastColumn="0"/>
+              <w:rPr>
+                <w:lang w:val="en-US"/>
+              </w:rPr>
+            </w:pPr>
+            <w:r>
+              <w:rPr>
+                <w:lang w:val="en-US"/>
+              </w:rPr>
+              <w:t xml:space="preserve">Considering that donating involves </w:t>
+            </w:r>
+            <w:r>
+              <w:rPr>
+                <w:lang w:val="en-US"/>
+              </w:rPr>
+              <w:t xml:space="preserve">money transactions, the state has to </w:t>
+            </w:r>
+            <w:r>
+              <w:rPr>
+                <w:lang w:val="en-US"/>
+              </w:rPr>
+              <w:t>at least</w:t>
+            </w:r>
+            <w:r>
+              <w:rPr>
+                <w:lang w:val="en-US"/>
+              </w:rPr>
+              <w:t xml:space="preserve"> be considered for legal reasoning</w:t>
+            </w:r>
+          </w:p>
+        </w:tc>
+      </w:tr>
+      <w:tr>
+        <w:trPr>
+          <w:cnfStyle w:val="000000100000" w:firstRow="0" w:lastRow="0" w:firstColumn="0" w:lastColumn="0" w:oddVBand="0" w:evenVBand="0" w:oddHBand="1" w:evenHBand="0" w:firstRowFirstColumn="0" w:firstRowLastColumn="0" w:lastRowFirstColumn="0" w:lastRowLastColumn="0"/>
+        </w:trPr>
+        <w:tc>
+          <w:tcPr>
+            <w:cnfStyle w:val="001000000000" w:firstRow="0" w:lastRow="0" w:firstColumn="1" w:lastColumn="0" w:oddVBand="0" w:evenVBand="0" w:oddHBand="0" w:evenHBand="0" w:firstRowFirstColumn="0" w:firstRowLastColumn="0" w:lastRowFirstColumn="0" w:lastRowLastColumn="0"/>
+            <w:tcW w:w="1560" w:type="dxa"/>
+          </w:tcPr>
+          <w:p>
+            <w:pPr>
+              <w:spacing w:line="240" w:lineRule="auto"/>
+              <w:rPr>
+                <w:lang w:val="en-US"/>
+              </w:rPr>
+            </w:pPr>
+            <w:r>
+              <w:rPr>
+                <w:lang w:val="en-US"/>
+              </w:rPr>
+              <w:t>Donation Receivers</w:t>
+            </w:r>
+          </w:p>
+        </w:tc>
+        <w:tc>
+          <w:tcPr>
+            <w:tcW w:w="1904" w:type="dxa"/>
+          </w:tcPr>
+          <w:p>
+            <w:pPr>
+              <w:spacing w:line="240" w:lineRule="auto"/>
+              <w:cnfStyle w:val="000000100000" w:firstRow="0" w:lastRow="0" w:firstColumn="0" w:lastColumn="0" w:oddVBand="0" w:evenVBand="0" w:oddHBand="1" w:evenHBand="0" w:firstRowFirstColumn="0" w:firstRowLastColumn="0" w:lastRowFirstColumn="0" w:lastRowLastColumn="0"/>
+              <w:rPr>
+                <w:lang w:val="en-US"/>
+              </w:rPr>
+            </w:pPr>
+            <w:r>
+              <w:rPr>
+                <w:lang w:val="en-US"/>
+              </w:rPr>
               <w:t>Secondary</w:t>
             </w:r>
           </w:p>
         </w:tc>
         <w:tc>
           <w:tcPr>
-            <w:tcW w:w="5670" w:type="dxa"/>
-          </w:tcPr>
-          <w:p>
-            <w:pPr>
-              <w:spacing w:line="240" w:lineRule="auto"/>
-              <w:cnfStyle w:val="000000000000" w:firstRow="0" w:lastRow="0" w:firstColumn="0" w:lastColumn="0" w:oddVBand="0" w:evenVBand="0" w:oddHBand="0" w:evenHBand="0" w:firstRowFirstColumn="0" w:firstRowLastColumn="0" w:lastRowFirstColumn="0" w:lastRowLastColumn="0"/>
-              <w:rPr>
-                <w:lang w:val="en-US"/>
-              </w:rPr>
-            </w:pPr>
-            <w:r>
-              <w:rPr>
-                <w:lang w:val="en-US"/>
-              </w:rPr>
-              <w:t xml:space="preserve">Considering that donating involves </w:t>
-            </w:r>
-            <w:r>
-              <w:rPr>
-                <w:lang w:val="en-US"/>
-              </w:rPr>
-              <w:t xml:space="preserve">money transactions, the state has to </w:t>
-            </w:r>
-            <w:proofErr w:type="spellStart"/>
-            <w:r>
-              <w:rPr>
-                <w:lang w:val="en-US"/>
-              </w:rPr>
-              <w:t>atleast</w:t>
-            </w:r>
-            <w:proofErr w:type="spellEnd"/>
-            <w:r>
-              <w:rPr>
-                <w:lang w:val="en-US"/>
-              </w:rPr>
-              <w:t xml:space="preserve"> be considered for legal reasoning</w:t>
+            <w:tcW w:w="5608" w:type="dxa"/>
+          </w:tcPr>
+          <w:p>
+            <w:pPr>
+              <w:spacing w:line="240" w:lineRule="auto"/>
+              <w:cnfStyle w:val="000000100000" w:firstRow="0" w:lastRow="0" w:firstColumn="0" w:lastColumn="0" w:oddVBand="0" w:evenVBand="0" w:oddHBand="1" w:evenHBand="0" w:firstRowFirstColumn="0" w:firstRowLastColumn="0" w:lastRowFirstColumn="0" w:lastRowLastColumn="0"/>
+              <w:rPr>
+                <w:lang w:val="en-US"/>
+              </w:rPr>
+            </w:pPr>
+            <w:r>
+              <w:rPr>
+                <w:lang w:val="en-US"/>
+              </w:rPr>
+              <w:t>As they are the ones who actually benefit from the gathering of money, we should keep them in mind.</w:t>
             </w:r>
           </w:p>
         </w:tc>
@@ -3343,7 +4239,7 @@
         </w:rPr>
       </w:pPr>
       <w:bookmarkStart w:id="6" w:name="_Toc126695037"/>
-      <w:bookmarkStart w:id="7" w:name="_Toc128132476"/>
+      <w:bookmarkStart w:id="7" w:name="_Toc128138477"/>
       <w:r>
         <w:rPr>
           <w:lang w:val="en-US"/>
@@ -3375,7 +4271,21 @@
             <w:rStyle w:val="Hyperlink"/>
             <w:lang w:val="en-US"/>
           </w:rPr>
-          <w:t>1.1 defined functional requirements</w:t>
+          <w:t>1.1 defined fu</w:t>
+        </w:r>
+        <w:r>
+          <w:rPr>
+            <w:rStyle w:val="Hyperlink"/>
+            <w:lang w:val="en-US"/>
+          </w:rPr>
+          <w:t>n</w:t>
+        </w:r>
+        <w:r>
+          <w:rPr>
+            <w:rStyle w:val="Hyperlink"/>
+            <w:lang w:val="en-US"/>
+          </w:rPr>
+          <w:t>ctional requirements</w:t>
         </w:r>
       </w:hyperlink>
       <w:r>
@@ -4195,7 +5105,7 @@
         </w:rPr>
       </w:pPr>
       <w:bookmarkStart w:id="9" w:name="_Toc126695038"/>
-      <w:bookmarkStart w:id="10" w:name="_Toc128132477"/>
+      <w:bookmarkStart w:id="10" w:name="_Toc128138478"/>
       <w:r>
         <w:rPr>
           <w:lang w:val="en-US"/>
@@ -4946,7 +5856,7 @@
         </w:rPr>
       </w:pPr>
       <w:bookmarkStart w:id="11" w:name="_Toc126695039"/>
-      <w:bookmarkStart w:id="12" w:name="_Toc128132478"/>
+      <w:bookmarkStart w:id="12" w:name="_Toc128138479"/>
       <w:r>
         <w:rPr>
           <w:lang w:val="en-US"/>
@@ -4976,7 +5886,7 @@
           <w:lang w:val="en-US"/>
         </w:rPr>
       </w:pPr>
-      <w:bookmarkStart w:id="13" w:name="_Toc128132479"/>
+      <w:bookmarkStart w:id="13" w:name="_Toc128138480"/>
       <w:r>
         <w:rPr>
           <w:lang w:val="en-US"/>
@@ -5023,7 +5933,7 @@
           <w:lang w:val="en-US"/>
         </w:rPr>
       </w:pPr>
-      <w:bookmarkStart w:id="14" w:name="_Toc128132480"/>
+      <w:bookmarkStart w:id="14" w:name="_Toc128138481"/>
       <w:r>
         <w:rPr>
           <w:lang w:val="en-US"/>
@@ -5069,7 +5979,7 @@
         <w:rPr>
           <w:lang w:val="en-US"/>
         </w:rPr>
-        <w:t>Friend: A Friend is a person that registered on the Application</w:t>
+        <w:t>Registered User: A registered User is a User that registered on the Application / logged into the Application. This refers to Friends, Member or Admins.</w:t>
       </w:r>
     </w:p>
     <w:p>
@@ -5082,19 +5992,7 @@
         <w:rPr>
           <w:lang w:val="en-US"/>
         </w:rPr>
-        <w:t>Member: A Member is someone who has more rights than a Friend.</w:t>
-      </w:r>
-      <w:r>
-        <w:rPr>
-          <w:lang w:val="en-US"/>
-        </w:rPr>
-        <w:t xml:space="preserve"> They have been given the role Member by an Admin and</w:t>
-      </w:r>
-      <w:r>
-        <w:rPr>
-          <w:lang w:val="en-US"/>
-        </w:rPr>
-        <w:t xml:space="preserve"> are the organizational Users that can create Events and access the Calendar.</w:t>
+        <w:t>Logged In User: A logged in User is a User that is currently signed into the Application with an Email aswell as an password.</w:t>
       </w:r>
     </w:p>
     <w:p>
@@ -5107,21 +6005,7 @@
         <w:rPr>
           <w:lang w:val="en-US"/>
         </w:rPr>
-        <w:t xml:space="preserve">Admin: An Admin is a Member in its core functionality, but has further rights, such as creating new Catalogue Entries ( Considered as Projects in our Application ) </w:t>
-      </w:r>
-      <w:proofErr w:type="spellStart"/>
-      <w:r>
-        <w:rPr>
-          <w:lang w:val="en-US"/>
-        </w:rPr>
-        <w:t>aswell</w:t>
-      </w:r>
-      <w:proofErr w:type="spellEnd"/>
-      <w:r>
-        <w:rPr>
-          <w:lang w:val="en-US"/>
-        </w:rPr>
-        <w:t xml:space="preserve"> as Manage the rights of Users.</w:t>
+        <w:t>Friend: A Friend is a person that registered on the Application</w:t>
       </w:r>
     </w:p>
     <w:p>
@@ -5134,49 +6018,19 @@
         <w:rPr>
           <w:lang w:val="en-US"/>
         </w:rPr>
-        <w:t xml:space="preserve">Projects: Projects are Categories that summarize an </w:t>
-      </w:r>
-      <w:proofErr w:type="spellStart"/>
-      <w:r>
-        <w:rPr>
-          <w:lang w:val="en-US"/>
-        </w:rPr>
-        <w:t>Catastrophy</w:t>
-      </w:r>
-      <w:proofErr w:type="spellEnd"/>
-      <w:r>
-        <w:rPr>
-          <w:lang w:val="en-US"/>
-        </w:rPr>
-        <w:t xml:space="preserve"> that occurred around the world. In the project, you can read up on the </w:t>
-      </w:r>
-      <w:proofErr w:type="spellStart"/>
-      <w:r>
-        <w:rPr>
-          <w:lang w:val="en-US"/>
-        </w:rPr>
-        <w:t>catastrophy</w:t>
-      </w:r>
-      <w:proofErr w:type="spellEnd"/>
-      <w:r>
-        <w:rPr>
-          <w:lang w:val="en-US"/>
-        </w:rPr>
-        <w:t xml:space="preserve">, </w:t>
-      </w:r>
-      <w:proofErr w:type="spellStart"/>
-      <w:r>
-        <w:rPr>
-          <w:lang w:val="en-US"/>
-        </w:rPr>
-        <w:t>aswell</w:t>
-      </w:r>
-      <w:proofErr w:type="spellEnd"/>
-      <w:r>
-        <w:rPr>
-          <w:lang w:val="en-US"/>
-        </w:rPr>
-        <w:t xml:space="preserve"> as see the measurements that are being taken to help out.</w:t>
+        <w:t>Member: A Member is someone who has more rights than a Friend.</w:t>
+      </w:r>
+      <w:r>
+        <w:rPr>
+          <w:lang w:val="en-US"/>
+        </w:rPr>
+        <w:t xml:space="preserve"> They have been given the role Member by an Admin and</w:t>
+      </w:r>
+      <w:r>
+        <w:rPr>
+          <w:lang w:val="en-US"/>
+        </w:rPr>
+        <w:t xml:space="preserve"> are the organizational Users that can create Events and access the Calendar.</w:t>
       </w:r>
     </w:p>
     <w:p>
@@ -5189,22 +6043,133 @@
         <w:rPr>
           <w:lang w:val="en-US"/>
         </w:rPr>
-        <w:t xml:space="preserve">Events: Events are </w:t>
-      </w:r>
-      <w:proofErr w:type="spellStart"/>
-      <w:r>
-        <w:rPr>
-          <w:lang w:val="en-US"/>
-        </w:rPr>
-        <w:t>datebound</w:t>
-      </w:r>
-      <w:proofErr w:type="spellEnd"/>
-      <w:r>
-        <w:rPr>
-          <w:lang w:val="en-US"/>
-        </w:rPr>
-        <w:t xml:space="preserve"> Activities, that have the purpose of collecting money to donate for one of the Projects. </w:t>
-      </w:r>
+        <w:t xml:space="preserve">Admin: An Admin is a Member in its core functionality, but has further rights, such as creating new Catalogue Entries </w:t>
+      </w:r>
+      <w:r>
+        <w:rPr>
+          <w:lang w:val="en-US"/>
+        </w:rPr>
+        <w:t>(Considered</w:t>
+      </w:r>
+      <w:r>
+        <w:rPr>
+          <w:lang w:val="en-US"/>
+        </w:rPr>
+        <w:t xml:space="preserve"> as Projects in our Application ) as</w:t>
+      </w:r>
+      <w:r>
+        <w:rPr>
+          <w:lang w:val="en-US"/>
+        </w:rPr>
+        <w:t xml:space="preserve"> </w:t>
+      </w:r>
+      <w:r>
+        <w:rPr>
+          <w:lang w:val="en-US"/>
+        </w:rPr>
+        <w:t>well as Manage the rights of Users.</w:t>
+      </w:r>
+    </w:p>
+    <w:p>
+      <w:pPr>
+        <w:rPr>
+          <w:lang w:val="en-US"/>
+        </w:rPr>
+      </w:pPr>
+      <w:r>
+        <w:rPr>
+          <w:lang w:val="en-US"/>
+        </w:rPr>
+        <w:t>Catalogue: The Catalog</w:t>
+      </w:r>
+      <w:r>
+        <w:rPr>
+          <w:lang w:val="en-US"/>
+        </w:rPr>
+        <w:t>ue has all of the projects available portrayed in it in a List.</w:t>
+      </w:r>
+    </w:p>
+    <w:p>
+      <w:pPr>
+        <w:rPr>
+          <w:lang w:val="en-US"/>
+        </w:rPr>
+      </w:pPr>
+      <w:r>
+        <w:rPr>
+          <w:lang w:val="en-US"/>
+        </w:rPr>
+        <w:t>Projects: Projects are Categories that summarize an Catastrophy that occurred around the world. In the project, you can read up on the catastrophy, as</w:t>
+      </w:r>
+      <w:r>
+        <w:rPr>
+          <w:lang w:val="en-US"/>
+        </w:rPr>
+        <w:t xml:space="preserve"> </w:t>
+      </w:r>
+      <w:r>
+        <w:rPr>
+          <w:lang w:val="en-US"/>
+        </w:rPr>
+        <w:t xml:space="preserve">well as see the measurements that are being taken to </w:t>
+      </w:r>
+      <w:r>
+        <w:rPr>
+          <w:lang w:val="en-US"/>
+        </w:rPr>
+        <w:t>help</w:t>
+      </w:r>
+      <w:r>
+        <w:rPr>
+          <w:lang w:val="en-US"/>
+        </w:rPr>
+        <w:t>.</w:t>
+      </w:r>
+      <w:r>
+        <w:rPr>
+          <w:lang w:val="en-US"/>
+        </w:rPr>
+        <w:t xml:space="preserve"> They are listed in the Catalogue </w:t>
+      </w:r>
+    </w:p>
+    <w:p>
+      <w:pPr>
+        <w:rPr>
+          <w:lang w:val="en-US"/>
+        </w:rPr>
+      </w:pPr>
+      <w:r>
+        <w:rPr>
+          <w:lang w:val="en-US"/>
+        </w:rPr>
+        <w:t xml:space="preserve">Events: Events are datebound Activities, that have the purpose of collecting money to donate for one of the Projects. </w:t>
+      </w:r>
+      <w:r>
+        <w:rPr>
+          <w:lang w:val="en-US"/>
+        </w:rPr>
+        <w:t>They are being displayed in a List.</w:t>
+      </w:r>
+    </w:p>
+    <w:p>
+      <w:pPr>
+        <w:rPr>
+          <w:lang w:val="en-US"/>
+        </w:rPr>
+      </w:pPr>
+      <w:r>
+        <w:rPr>
+          <w:lang w:val="en-US"/>
+        </w:rPr>
+        <w:t>Donation Receivers: As Donations are gathered, the Receivers refers to the Organization or the people that benefit from that money.</w:t>
+      </w:r>
+    </w:p>
+    <w:p>
+      <w:pPr>
+        <w:rPr>
+          <w:lang w:val="en-US"/>
+        </w:rPr>
+      </w:pPr>
     </w:p>
     <w:p>
       <w:pPr>
@@ -6505,6 +7470,99 @@
       <w:u w:val="single"/>
     </w:rPr>
   </w:style>
+  <w:style w:type="table" w:styleId="EinfacheTabelle3">
+    <w:name w:val="Plain Table 3"/>
+    <w:basedOn w:val="NormaleTabelle"/>
+    <w:uiPriority w:val="43"/>
+    <w:rsid w:val="00785B50"/>
+    <w:pPr>
+      <w:spacing w:after="0" w:line="240" w:lineRule="auto"/>
+    </w:pPr>
+    <w:tblPr>
+      <w:tblStyleRowBandSize w:val="1"/>
+      <w:tblStyleColBandSize w:val="1"/>
+    </w:tblPr>
+    <w:tblStylePr w:type="firstRow">
+      <w:rPr>
+        <w:b/>
+        <w:bCs/>
+        <w:caps/>
+      </w:rPr>
+      <w:tblPr/>
+      <w:tcPr>
+        <w:tcBorders>
+          <w:bottom w:val="single" w:sz="4" w:space="0" w:color="7F7F7F" w:themeColor="text1" w:themeTint="80"/>
+        </w:tcBorders>
+      </w:tcPr>
+    </w:tblStylePr>
+    <w:tblStylePr w:type="lastRow">
+      <w:rPr>
+        <w:b/>
+        <w:bCs/>
+        <w:caps/>
+      </w:rPr>
+      <w:tblPr/>
+      <w:tcPr>
+        <w:tcBorders>
+          <w:top w:val="nil"/>
+        </w:tcBorders>
+      </w:tcPr>
+    </w:tblStylePr>
+    <w:tblStylePr w:type="firstCol">
+      <w:rPr>
+        <w:b/>
+        <w:bCs/>
+        <w:caps/>
+      </w:rPr>
+      <w:tblPr/>
+      <w:tcPr>
+        <w:tcBorders>
+          <w:right w:val="single" w:sz="4" w:space="0" w:color="7F7F7F" w:themeColor="text1" w:themeTint="80"/>
+        </w:tcBorders>
+      </w:tcPr>
+    </w:tblStylePr>
+    <w:tblStylePr w:type="lastCol">
+      <w:rPr>
+        <w:b/>
+        <w:bCs/>
+        <w:caps/>
+      </w:rPr>
+      <w:tblPr/>
+      <w:tcPr>
+        <w:tcBorders>
+          <w:left w:val="nil"/>
+        </w:tcBorders>
+      </w:tcPr>
+    </w:tblStylePr>
+    <w:tblStylePr w:type="band1Vert">
+      <w:tblPr/>
+      <w:tcPr>
+        <w:shd w:val="clear" w:color="auto" w:fill="F2F2F2" w:themeFill="background1" w:themeFillShade="F2"/>
+      </w:tcPr>
+    </w:tblStylePr>
+    <w:tblStylePr w:type="band1Horz">
+      <w:tblPr/>
+      <w:tcPr>
+        <w:shd w:val="clear" w:color="auto" w:fill="F2F2F2" w:themeFill="background1" w:themeFillShade="F2"/>
+      </w:tcPr>
+    </w:tblStylePr>
+    <w:tblStylePr w:type="neCell">
+      <w:tblPr/>
+      <w:tcPr>
+        <w:tcBorders>
+          <w:left w:val="nil"/>
+        </w:tcBorders>
+      </w:tcPr>
+    </w:tblStylePr>
+    <w:tblStylePr w:type="nwCell">
+      <w:tblPr/>
+      <w:tcPr>
+        <w:tcBorders>
+          <w:right w:val="nil"/>
+        </w:tcBorders>
+      </w:tcPr>
+    </w:tblStylePr>
+  </w:style>
 </w:styles>
 </file>
 

</xml_diff>

<commit_message>
Planning documented in the Documentation (necessary pictures still missing)
</commit_message>
<xml_diff>
--- a/Lions4Charity_-_Documentation.docx
+++ b/Lions4Charity_-_Documentation.docx
@@ -33,6 +33,7 @@
           <w:lang w:val="en-US"/>
         </w:rPr>
       </w:pPr>
+      <w:proofErr w:type="spellStart"/>
       <w:r>
         <w:rPr>
           <w:sz w:val="36"/>
@@ -41,6 +42,7 @@
         </w:rPr>
         <w:t>LionsApp</w:t>
       </w:r>
+      <w:proofErr w:type="spellEnd"/>
       <w:r>
         <w:rPr>
           <w:sz w:val="36"/>
@@ -139,8 +141,17 @@
                 <w:sz w:val="24"/>
                 <w:szCs w:val="24"/>
               </w:rPr>
-              <w:t>Prof. Dr. Stephan Kurpjuweit</w:t>
-            </w:r>
+              <w:t xml:space="preserve">Prof. Dr. Stephan </w:t>
+            </w:r>
+            <w:proofErr w:type="spellStart"/>
+            <w:r>
+              <w:rPr>
+                <w:sz w:val="24"/>
+                <w:szCs w:val="24"/>
+              </w:rPr>
+              <w:t>Kurpjuweit</w:t>
+            </w:r>
+            <w:proofErr w:type="spellEnd"/>
             <w:r>
               <w:rPr>
                 <w:sz w:val="24"/>
@@ -452,14 +463,14 @@
           <w:r>
             <w:fldChar w:fldCharType="separate"/>
           </w:r>
-          <w:hyperlink w:anchor="_Toc128138473" w:history="1">
+          <w:hyperlink w:anchor="_Toc128386905" w:history="1">
             <w:r>
               <w:rPr>
                 <w:rStyle w:val="Hyperlink"/>
                 <w:noProof/>
                 <w:lang w:eastAsia="de-DE"/>
               </w:rPr>
-              <w:t>Teamvorstellung:</w:t>
+              <w:t>Team Introduction:</w:t>
             </w:r>
             <w:r>
               <w:rPr>
@@ -480,7 +491,7 @@
                 <w:noProof/>
                 <w:webHidden/>
               </w:rPr>
-              <w:instrText xml:space="preserve"> PAGEREF _Toc128138473 \h </w:instrText>
+              <w:instrText xml:space="preserve"> PAGEREF _Toc128386905 \h </w:instrText>
             </w:r>
             <w:r>
               <w:rPr>
@@ -523,13 +534,14 @@
               <w:lang w:eastAsia="de-DE"/>
             </w:rPr>
           </w:pPr>
-          <w:hyperlink w:anchor="_Toc128138474" w:history="1">
+          <w:hyperlink w:anchor="_Toc128386906" w:history="1">
             <w:r>
               <w:rPr>
                 <w:rStyle w:val="Hyperlink"/>
                 <w:noProof/>
-              </w:rPr>
-              <w:t>1. Introduction and Goals</w:t>
+                <w:lang w:val="en-US"/>
+              </w:rPr>
+              <w:t>1. Introduction and Goals:</w:t>
             </w:r>
             <w:r>
               <w:rPr>
@@ -550,7 +562,7 @@
                 <w:noProof/>
                 <w:webHidden/>
               </w:rPr>
-              <w:instrText xml:space="preserve"> PAGEREF _Toc128138474 \h </w:instrText>
+              <w:instrText xml:space="preserve"> PAGEREF _Toc128386906 \h </w:instrText>
             </w:r>
             <w:r>
               <w:rPr>
@@ -593,7 +605,7 @@
               <w:lang w:eastAsia="de-DE"/>
             </w:rPr>
           </w:pPr>
-          <w:hyperlink w:anchor="_Toc128138475" w:history="1">
+          <w:hyperlink w:anchor="_Toc128386907" w:history="1">
             <w:r>
               <w:rPr>
                 <w:rStyle w:val="Hyperlink"/>
@@ -621,7 +633,7 @@
                 <w:noProof/>
                 <w:webHidden/>
               </w:rPr>
-              <w:instrText xml:space="preserve"> PAGEREF _Toc128138475 \h </w:instrText>
+              <w:instrText xml:space="preserve"> PAGEREF _Toc128386907 \h </w:instrText>
             </w:r>
             <w:r>
               <w:rPr>
@@ -664,7 +676,7 @@
               <w:lang w:eastAsia="de-DE"/>
             </w:rPr>
           </w:pPr>
-          <w:hyperlink w:anchor="_Toc128138476" w:history="1">
+          <w:hyperlink w:anchor="_Toc128386908" w:history="1">
             <w:r>
               <w:rPr>
                 <w:rStyle w:val="Hyperlink"/>
@@ -692,7 +704,7 @@
                 <w:noProof/>
                 <w:webHidden/>
               </w:rPr>
-              <w:instrText xml:space="preserve"> PAGEREF _Toc128138476 \h </w:instrText>
+              <w:instrText xml:space="preserve"> PAGEREF _Toc128386908 \h </w:instrText>
             </w:r>
             <w:r>
               <w:rPr>
@@ -712,7 +724,7 @@
                 <w:noProof/>
                 <w:webHidden/>
               </w:rPr>
-              <w:t>5</w:t>
+              <w:t>6</w:t>
             </w:r>
             <w:r>
               <w:rPr>
@@ -735,7 +747,7 @@
               <w:lang w:eastAsia="de-DE"/>
             </w:rPr>
           </w:pPr>
-          <w:hyperlink w:anchor="_Toc128138477" w:history="1">
+          <w:hyperlink w:anchor="_Toc128386909" w:history="1">
             <w:r>
               <w:rPr>
                 <w:rStyle w:val="Hyperlink"/>
@@ -763,7 +775,7 @@
                 <w:noProof/>
                 <w:webHidden/>
               </w:rPr>
-              <w:instrText xml:space="preserve"> PAGEREF _Toc128138477 \h </w:instrText>
+              <w:instrText xml:space="preserve"> PAGEREF _Toc128386909 \h </w:instrText>
             </w:r>
             <w:r>
               <w:rPr>
@@ -783,7 +795,7 @@
                 <w:noProof/>
                 <w:webHidden/>
               </w:rPr>
-              <w:t>6</w:t>
+              <w:t>7</w:t>
             </w:r>
             <w:r>
               <w:rPr>
@@ -806,7 +818,7 @@
               <w:lang w:eastAsia="de-DE"/>
             </w:rPr>
           </w:pPr>
-          <w:hyperlink w:anchor="_Toc128138478" w:history="1">
+          <w:hyperlink w:anchor="_Toc128386910" w:history="1">
             <w:r>
               <w:rPr>
                 <w:rStyle w:val="Hyperlink"/>
@@ -834,7 +846,7 @@
                 <w:noProof/>
                 <w:webHidden/>
               </w:rPr>
-              <w:instrText xml:space="preserve"> PAGEREF _Toc128138478 \h </w:instrText>
+              <w:instrText xml:space="preserve"> PAGEREF _Toc128386910 \h </w:instrText>
             </w:r>
             <w:r>
               <w:rPr>
@@ -854,7 +866,7 @@
                 <w:noProof/>
                 <w:webHidden/>
               </w:rPr>
-              <w:t>6</w:t>
+              <w:t>7</w:t>
             </w:r>
             <w:r>
               <w:rPr>
@@ -877,7 +889,7 @@
               <w:lang w:eastAsia="de-DE"/>
             </w:rPr>
           </w:pPr>
-          <w:hyperlink w:anchor="_Toc128138479" w:history="1">
+          <w:hyperlink w:anchor="_Toc128386911" w:history="1">
             <w:r>
               <w:rPr>
                 <w:rStyle w:val="Hyperlink"/>
@@ -905,7 +917,7 @@
                 <w:noProof/>
                 <w:webHidden/>
               </w:rPr>
-              <w:instrText xml:space="preserve"> PAGEREF _Toc128138479 \h </w:instrText>
+              <w:instrText xml:space="preserve"> PAGEREF _Toc128386911 \h </w:instrText>
             </w:r>
             <w:r>
               <w:rPr>
@@ -925,7 +937,7 @@
                 <w:noProof/>
                 <w:webHidden/>
               </w:rPr>
-              <w:t>7</w:t>
+              <w:t>8</w:t>
             </w:r>
             <w:r>
               <w:rPr>
@@ -948,7 +960,7 @@
               <w:lang w:eastAsia="de-DE"/>
             </w:rPr>
           </w:pPr>
-          <w:hyperlink w:anchor="_Toc128138480" w:history="1">
+          <w:hyperlink w:anchor="_Toc128386912" w:history="1">
             <w:r>
               <w:rPr>
                 <w:rStyle w:val="Hyperlink"/>
@@ -976,7 +988,7 @@
                 <w:noProof/>
                 <w:webHidden/>
               </w:rPr>
-              <w:instrText xml:space="preserve"> PAGEREF _Toc128138480 \h </w:instrText>
+              <w:instrText xml:space="preserve"> PAGEREF _Toc128386912 \h </w:instrText>
             </w:r>
             <w:r>
               <w:rPr>
@@ -996,7 +1008,7 @@
                 <w:noProof/>
                 <w:webHidden/>
               </w:rPr>
-              <w:t>7</w:t>
+              <w:t>12</w:t>
             </w:r>
             <w:r>
               <w:rPr>
@@ -1019,7 +1031,7 @@
               <w:lang w:eastAsia="de-DE"/>
             </w:rPr>
           </w:pPr>
-          <w:hyperlink w:anchor="_Toc128138481" w:history="1">
+          <w:hyperlink w:anchor="_Toc128386913" w:history="1">
             <w:r>
               <w:rPr>
                 <w:rStyle w:val="Hyperlink"/>
@@ -1047,7 +1059,7 @@
                 <w:noProof/>
                 <w:webHidden/>
               </w:rPr>
-              <w:instrText xml:space="preserve"> PAGEREF _Toc128138481 \h </w:instrText>
+              <w:instrText xml:space="preserve"> PAGEREF _Toc128386913 \h </w:instrText>
             </w:r>
             <w:r>
               <w:rPr>
@@ -1067,7 +1079,7 @@
                 <w:noProof/>
                 <w:webHidden/>
               </w:rPr>
-              <w:t>8</w:t>
+              <w:t>13</w:t>
             </w:r>
             <w:r>
               <w:rPr>
@@ -1110,7 +1122,7 @@
           <w:lang w:eastAsia="de-DE"/>
         </w:rPr>
       </w:pPr>
-      <w:bookmarkStart w:id="0" w:name="_Toc128138473"/>
+      <w:bookmarkStart w:id="0" w:name="_Toc128386905"/>
       <w:r>
         <w:rPr>
           <w:lang w:eastAsia="de-DE"/>
@@ -1122,8 +1134,16 @@
         <w:rPr>
           <w:lang w:eastAsia="de-DE"/>
         </w:rPr>
-        <w:t>m Introduction</w:t>
-      </w:r>
+        <w:t xml:space="preserve">m </w:t>
+      </w:r>
+      <w:proofErr w:type="spellStart"/>
+      <w:r>
+        <w:rPr>
+          <w:lang w:eastAsia="de-DE"/>
+        </w:rPr>
+        <w:t>Introduction</w:t>
+      </w:r>
+      <w:proofErr w:type="spellEnd"/>
       <w:r>
         <w:rPr>
           <w:lang w:eastAsia="de-DE"/>
@@ -1201,12 +1221,14 @@
                 <w:lang w:eastAsia="de-DE"/>
               </w:rPr>
             </w:pPr>
+            <w:proofErr w:type="gramStart"/>
             <w:r>
               <w:rPr>
                 <w:lang w:eastAsia="de-DE"/>
               </w:rPr>
               <w:t>Email</w:t>
             </w:r>
+            <w:proofErr w:type="gramEnd"/>
           </w:p>
         </w:tc>
         <w:tc>
@@ -1260,104 +1282,140 @@
                 <w:bCs w:val="0"/>
                 <w:lang w:eastAsia="de-DE"/>
               </w:rPr>
-              <w:t xml:space="preserve"> Ibrahimova</w:t>
-            </w:r>
-          </w:p>
-        </w:tc>
-        <w:tc>
-          <w:tcPr>
-            <w:tcW w:w="1706" w:type="dxa"/>
-          </w:tcPr>
-          <w:p>
-            <w:pPr>
-              <w:cnfStyle w:val="000000100000" w:firstRow="0" w:lastRow="0" w:firstColumn="0" w:lastColumn="0" w:oddVBand="0" w:evenVBand="0" w:oddHBand="1" w:evenHBand="0" w:firstRowFirstColumn="0" w:firstRowLastColumn="0" w:lastRowFirstColumn="0" w:lastRowLastColumn="0"/>
-              <w:rPr>
-                <w:lang w:eastAsia="de-DE"/>
-              </w:rPr>
-            </w:pPr>
-            <w:r>
-              <w:rPr>
-                <w:lang w:eastAsia="de-DE"/>
-              </w:rPr>
-              <w:t>Product Owner</w:t>
-            </w:r>
-          </w:p>
-        </w:tc>
-        <w:tc>
-          <w:tcPr>
-            <w:tcW w:w="2401" w:type="dxa"/>
-          </w:tcPr>
-          <w:p>
-            <w:pPr>
-              <w:cnfStyle w:val="000000100000" w:firstRow="0" w:lastRow="0" w:firstColumn="0" w:lastColumn="0" w:oddVBand="0" w:evenVBand="0" w:oddHBand="1" w:evenHBand="0" w:firstRowFirstColumn="0" w:firstRowLastColumn="0" w:lastRowFirstColumn="0" w:lastRowLastColumn="0"/>
-              <w:rPr>
-                <w:lang w:eastAsia="de-DE"/>
-              </w:rPr>
-            </w:pPr>
-            <w:r>
-              <w:rPr>
-                <w:lang w:eastAsia="de-DE"/>
-              </w:rPr>
-              <w:t>i</w:t>
-            </w:r>
-            <w:r>
-              <w:rPr>
-                <w:lang w:eastAsia="de-DE"/>
-              </w:rPr>
-              <w:t>nf</w:t>
-            </w:r>
-            <w:r>
-              <w:rPr>
-                <w:lang w:eastAsia="de-DE"/>
-              </w:rPr>
-              <w:t>3530@hs-worms.de</w:t>
-            </w:r>
-          </w:p>
-        </w:tc>
-        <w:tc>
-          <w:tcPr>
-            <w:tcW w:w="2266" w:type="dxa"/>
-          </w:tcPr>
-          <w:p>
-            <w:pPr>
-              <w:cnfStyle w:val="000000100000" w:firstRow="0" w:lastRow="0" w:firstColumn="0" w:lastColumn="0" w:oddVBand="0" w:evenVBand="0" w:oddHBand="1" w:evenHBand="0" w:firstRowFirstColumn="0" w:firstRowLastColumn="0" w:lastRowFirstColumn="0" w:lastRowLastColumn="0"/>
-              <w:rPr>
-                <w:lang w:eastAsia="de-DE"/>
-              </w:rPr>
-            </w:pPr>
-          </w:p>
-        </w:tc>
-      </w:tr>
-      <w:tr>
-        <w:tc>
-          <w:tcPr>
-            <w:cnfStyle w:val="001000000000" w:firstRow="0" w:lastRow="0" w:firstColumn="1" w:lastColumn="0" w:oddVBand="0" w:evenVBand="0" w:oddHBand="0" w:evenHBand="0" w:firstRowFirstColumn="0" w:firstRowLastColumn="0" w:lastRowFirstColumn="0" w:lastRowLastColumn="0"/>
-            <w:tcW w:w="2689" w:type="dxa"/>
-          </w:tcPr>
-          <w:p>
-            <w:pPr>
+              <w:t xml:space="preserve"> </w:t>
+            </w:r>
+            <w:proofErr w:type="spellStart"/>
+            <w:r>
               <w:rPr>
                 <w:b w:val="0"/>
                 <w:bCs w:val="0"/>
                 <w:lang w:eastAsia="de-DE"/>
               </w:rPr>
-            </w:pPr>
-            <w:r>
+              <w:t>Ibrahimova</w:t>
+            </w:r>
+            <w:proofErr w:type="spellEnd"/>
+          </w:p>
+        </w:tc>
+        <w:tc>
+          <w:tcPr>
+            <w:tcW w:w="1706" w:type="dxa"/>
+          </w:tcPr>
+          <w:p>
+            <w:pPr>
+              <w:cnfStyle w:val="000000100000" w:firstRow="0" w:lastRow="0" w:firstColumn="0" w:lastColumn="0" w:oddVBand="0" w:evenVBand="0" w:oddHBand="1" w:evenHBand="0" w:firstRowFirstColumn="0" w:firstRowLastColumn="0" w:lastRowFirstColumn="0" w:lastRowLastColumn="0"/>
+              <w:rPr>
+                <w:lang w:eastAsia="de-DE"/>
+              </w:rPr>
+            </w:pPr>
+            <w:proofErr w:type="spellStart"/>
+            <w:r>
+              <w:rPr>
+                <w:lang w:eastAsia="de-DE"/>
+              </w:rPr>
+              <w:t>Product</w:t>
+            </w:r>
+            <w:proofErr w:type="spellEnd"/>
+            <w:r>
+              <w:rPr>
+                <w:lang w:eastAsia="de-DE"/>
+              </w:rPr>
+              <w:t xml:space="preserve"> </w:t>
+            </w:r>
+            <w:proofErr w:type="spellStart"/>
+            <w:r>
+              <w:rPr>
+                <w:lang w:eastAsia="de-DE"/>
+              </w:rPr>
+              <w:t>Owner</w:t>
+            </w:r>
+            <w:proofErr w:type="spellEnd"/>
+          </w:p>
+        </w:tc>
+        <w:tc>
+          <w:tcPr>
+            <w:tcW w:w="2401" w:type="dxa"/>
+          </w:tcPr>
+          <w:p>
+            <w:pPr>
+              <w:cnfStyle w:val="000000100000" w:firstRow="0" w:lastRow="0" w:firstColumn="0" w:lastColumn="0" w:oddVBand="0" w:evenVBand="0" w:oddHBand="1" w:evenHBand="0" w:firstRowFirstColumn="0" w:firstRowLastColumn="0" w:lastRowFirstColumn="0" w:lastRowLastColumn="0"/>
+              <w:rPr>
+                <w:lang w:eastAsia="de-DE"/>
+              </w:rPr>
+            </w:pPr>
+            <w:r>
+              <w:rPr>
+                <w:lang w:eastAsia="de-DE"/>
+              </w:rPr>
+              <w:t>i</w:t>
+            </w:r>
+            <w:r>
+              <w:rPr>
+                <w:lang w:eastAsia="de-DE"/>
+              </w:rPr>
+              <w:t>nf</w:t>
+            </w:r>
+            <w:r>
+              <w:rPr>
+                <w:lang w:eastAsia="de-DE"/>
+              </w:rPr>
+              <w:t>3530@hs-worms.de</w:t>
+            </w:r>
+          </w:p>
+        </w:tc>
+        <w:tc>
+          <w:tcPr>
+            <w:tcW w:w="2266" w:type="dxa"/>
+          </w:tcPr>
+          <w:p>
+            <w:pPr>
+              <w:cnfStyle w:val="000000100000" w:firstRow="0" w:lastRow="0" w:firstColumn="0" w:lastColumn="0" w:oddVBand="0" w:evenVBand="0" w:oddHBand="1" w:evenHBand="0" w:firstRowFirstColumn="0" w:firstRowLastColumn="0" w:lastRowFirstColumn="0" w:lastRowLastColumn="0"/>
+              <w:rPr>
+                <w:lang w:eastAsia="de-DE"/>
+              </w:rPr>
+            </w:pPr>
+          </w:p>
+        </w:tc>
+      </w:tr>
+      <w:tr>
+        <w:tc>
+          <w:tcPr>
+            <w:cnfStyle w:val="001000000000" w:firstRow="0" w:lastRow="0" w:firstColumn="1" w:lastColumn="0" w:oddVBand="0" w:evenVBand="0" w:oddHBand="0" w:evenHBand="0" w:firstRowFirstColumn="0" w:firstRowLastColumn="0" w:lastRowFirstColumn="0" w:lastRowLastColumn="0"/>
+            <w:tcW w:w="2689" w:type="dxa"/>
+          </w:tcPr>
+          <w:p>
+            <w:pPr>
               <w:rPr>
                 <w:b w:val="0"/>
                 <w:bCs w:val="0"/>
                 <w:lang w:eastAsia="de-DE"/>
               </w:rPr>
-              <w:t>Ayoub</w:t>
-            </w:r>
+            </w:pPr>
             <w:r>
               <w:rPr>
                 <w:b w:val="0"/>
                 <w:bCs w:val="0"/>
                 <w:lang w:eastAsia="de-DE"/>
               </w:rPr>
-              <w:t xml:space="preserve"> El-Mrabet</w:t>
-            </w:r>
+              <w:t>Ayoub</w:t>
+            </w:r>
+            <w:r>
+              <w:rPr>
+                <w:b w:val="0"/>
+                <w:bCs w:val="0"/>
+                <w:lang w:eastAsia="de-DE"/>
+              </w:rPr>
+              <w:t xml:space="preserve"> El-</w:t>
+            </w:r>
+            <w:proofErr w:type="spellStart"/>
+            <w:r>
+              <w:rPr>
+                <w:b w:val="0"/>
+                <w:bCs w:val="0"/>
+                <w:lang w:eastAsia="de-DE"/>
+              </w:rPr>
+              <w:t>Mrabet</w:t>
+            </w:r>
+            <w:proofErr w:type="spellEnd"/>
           </w:p>
         </w:tc>
         <w:tc>
@@ -1371,11 +1429,19 @@
                 <w:lang w:eastAsia="de-DE"/>
               </w:rPr>
             </w:pPr>
+            <w:proofErr w:type="spellStart"/>
             <w:r>
               <w:rPr>
                 <w:lang w:eastAsia="de-DE"/>
               </w:rPr>
-              <w:t>Scrum Master</w:t>
+              <w:t>Scrum</w:t>
+            </w:r>
+            <w:proofErr w:type="spellEnd"/>
+            <w:r>
+              <w:rPr>
+                <w:lang w:eastAsia="de-DE"/>
+              </w:rPr>
+              <w:t xml:space="preserve"> Master</w:t>
             </w:r>
           </w:p>
         </w:tc>
@@ -1520,13 +1586,23 @@
                 <w:lang w:eastAsia="de-DE"/>
               </w:rPr>
             </w:pPr>
+            <w:proofErr w:type="spellStart"/>
             <w:r>
               <w:rPr>
                 <w:b w:val="0"/>
                 <w:bCs w:val="0"/>
                 <w:lang w:eastAsia="de-DE"/>
               </w:rPr>
-              <w:t>Kristiyan Ivanov</w:t>
+              <w:t>Kristiyan</w:t>
+            </w:r>
+            <w:proofErr w:type="spellEnd"/>
+            <w:r>
+              <w:rPr>
+                <w:b w:val="0"/>
+                <w:bCs w:val="0"/>
+                <w:lang w:eastAsia="de-DE"/>
+              </w:rPr>
+              <w:t xml:space="preserve"> Ivanov</w:t>
             </w:r>
           </w:p>
         </w:tc>
@@ -1611,8 +1687,18 @@
                 <w:bCs w:val="0"/>
                 <w:lang w:eastAsia="de-DE"/>
               </w:rPr>
-              <w:t>Omer Guimdo-Achoungo</w:t>
-            </w:r>
+              <w:t xml:space="preserve">Omer </w:t>
+            </w:r>
+            <w:proofErr w:type="spellStart"/>
+            <w:r>
+              <w:rPr>
+                <w:b w:val="0"/>
+                <w:bCs w:val="0"/>
+                <w:lang w:eastAsia="de-DE"/>
+              </w:rPr>
+              <w:t>Guimdo-Achoungo</w:t>
+            </w:r>
+            <w:proofErr w:type="spellEnd"/>
           </w:p>
         </w:tc>
         <w:tc>
@@ -1778,14 +1864,34 @@
                 <w:lang w:eastAsia="de-DE"/>
               </w:rPr>
             </w:pPr>
+            <w:proofErr w:type="spellStart"/>
             <w:r>
               <w:rPr>
                 <w:b w:val="0"/>
                 <w:bCs w:val="0"/>
                 <w:lang w:eastAsia="de-DE"/>
               </w:rPr>
-              <w:t>Mikulas Willaschek</w:t>
-            </w:r>
+              <w:t>Mikulas</w:t>
+            </w:r>
+            <w:proofErr w:type="spellEnd"/>
+            <w:r>
+              <w:rPr>
+                <w:b w:val="0"/>
+                <w:bCs w:val="0"/>
+                <w:lang w:eastAsia="de-DE"/>
+              </w:rPr>
+              <w:t xml:space="preserve"> </w:t>
+            </w:r>
+            <w:proofErr w:type="spellStart"/>
+            <w:r>
+              <w:rPr>
+                <w:b w:val="0"/>
+                <w:bCs w:val="0"/>
+                <w:lang w:eastAsia="de-DE"/>
+              </w:rPr>
+              <w:t>Willaschek</w:t>
+            </w:r>
+            <w:proofErr w:type="spellEnd"/>
           </w:p>
         </w:tc>
         <w:tc>
@@ -2069,6 +2175,7 @@
         </w:rPr>
       </w:pPr>
       <w:bookmarkStart w:id="1" w:name="_Toc126695034"/>
+      <w:bookmarkStart w:id="2" w:name="_Toc128386906"/>
       <w:r>
         <w:rPr>
           <w:lang w:val="en-US"/>
@@ -2077,6 +2184,7 @@
         <w:t>1. Introduction and Goals:</w:t>
       </w:r>
       <w:bookmarkEnd w:id="1"/>
+      <w:bookmarkEnd w:id="2"/>
     </w:p>
     <w:p>
       <w:pPr>
@@ -2094,7 +2202,63 @@
         <w:rPr>
           <w:lang w:val="en-US"/>
         </w:rPr>
-        <w:t>pplication is to develop an application working as both an Application aswell as an Web-App. It’s supposed to enable a simplistic donation process for Guests and should have the option for Users to sign up and therefore have access to more functions and benefits on the application. The App in itself includes an calendar, a project-catalogue, aswell as Events, an donation screen and a chat.</w:t>
+        <w:t xml:space="preserve">pplication is to develop an application working as both an </w:t>
+      </w:r>
+      <w:proofErr w:type="gramStart"/>
+      <w:r>
+        <w:rPr>
+          <w:lang w:val="en-US"/>
+        </w:rPr>
+        <w:t>Application</w:t>
+      </w:r>
+      <w:proofErr w:type="gramEnd"/>
+      <w:r>
+        <w:rPr>
+          <w:lang w:val="en-US"/>
+        </w:rPr>
+        <w:t xml:space="preserve"> </w:t>
+      </w:r>
+      <w:proofErr w:type="spellStart"/>
+      <w:r>
+        <w:rPr>
+          <w:lang w:val="en-US"/>
+        </w:rPr>
+        <w:t>aswell</w:t>
+      </w:r>
+      <w:proofErr w:type="spellEnd"/>
+      <w:r>
+        <w:rPr>
+          <w:lang w:val="en-US"/>
+        </w:rPr>
+        <w:t xml:space="preserve"> as an Web-App. It’s supposed to enable a simplistic donation process for Guests and should have the option for Users to sign up and therefore have access to more functions and benefits on the application. The App in itself includes </w:t>
+      </w:r>
+      <w:proofErr w:type="gramStart"/>
+      <w:r>
+        <w:rPr>
+          <w:lang w:val="en-US"/>
+        </w:rPr>
+        <w:t>an</w:t>
+      </w:r>
+      <w:proofErr w:type="gramEnd"/>
+      <w:r>
+        <w:rPr>
+          <w:lang w:val="en-US"/>
+        </w:rPr>
+        <w:t xml:space="preserve"> calendar, a project-catalogue, </w:t>
+      </w:r>
+      <w:proofErr w:type="spellStart"/>
+      <w:r>
+        <w:rPr>
+          <w:lang w:val="en-US"/>
+        </w:rPr>
+        <w:t>aswell</w:t>
+      </w:r>
+      <w:proofErr w:type="spellEnd"/>
+      <w:r>
+        <w:rPr>
+          <w:lang w:val="en-US"/>
+        </w:rPr>
+        <w:t xml:space="preserve"> as Events, an donation screen and a chat.</w:t>
       </w:r>
     </w:p>
     <w:p>
@@ -2104,16 +2268,16 @@
           <w:lang w:val="en-US"/>
         </w:rPr>
       </w:pPr>
-      <w:bookmarkStart w:id="2" w:name="_Toc126695035"/>
-      <w:bookmarkStart w:id="3" w:name="_Toc128138475"/>
+      <w:bookmarkStart w:id="3" w:name="_Toc126695035"/>
+      <w:bookmarkStart w:id="4" w:name="_Toc128386907"/>
       <w:r>
         <w:rPr>
           <w:lang w:val="en-US"/>
         </w:rPr>
         <w:t>1.1: Requirements Overview:</w:t>
       </w:r>
-      <w:bookmarkEnd w:id="2"/>
       <w:bookmarkEnd w:id="3"/>
+      <w:bookmarkEnd w:id="4"/>
     </w:p>
     <w:p>
       <w:pPr>
@@ -2318,8 +2482,16 @@
         <w:rPr>
           <w:lang w:val="en-US"/>
         </w:rPr>
-        <w:t>Select Paymethode</w:t>
-      </w:r>
+        <w:t xml:space="preserve">Select </w:t>
+      </w:r>
+      <w:proofErr w:type="spellStart"/>
+      <w:r>
+        <w:rPr>
+          <w:lang w:val="en-US"/>
+        </w:rPr>
+        <w:t>Paymethode</w:t>
+      </w:r>
+      <w:proofErr w:type="spellEnd"/>
     </w:p>
     <w:p>
       <w:pPr>
@@ -2390,8 +2562,16 @@
         <w:rPr>
           <w:lang w:val="en-US"/>
         </w:rPr>
-        <w:t>Display specific Event</w:t>
-      </w:r>
+        <w:t xml:space="preserve">Display specific </w:t>
+      </w:r>
+      <w:proofErr w:type="gramStart"/>
+      <w:r>
+        <w:rPr>
+          <w:lang w:val="en-US"/>
+        </w:rPr>
+        <w:t>Event</w:t>
+      </w:r>
+      <w:proofErr w:type="gramEnd"/>
     </w:p>
     <w:p>
       <w:pPr>
@@ -2480,8 +2660,16 @@
         <w:rPr>
           <w:lang w:val="en-US"/>
         </w:rPr>
-        <w:t>Display specific project</w:t>
-      </w:r>
+        <w:t xml:space="preserve">Display specific </w:t>
+      </w:r>
+      <w:proofErr w:type="gramStart"/>
+      <w:r>
+        <w:rPr>
+          <w:lang w:val="en-US"/>
+        </w:rPr>
+        <w:t>project</w:t>
+      </w:r>
+      <w:proofErr w:type="gramEnd"/>
     </w:p>
     <w:p>
       <w:pPr>
@@ -2498,8 +2686,16 @@
         <w:rPr>
           <w:lang w:val="en-US"/>
         </w:rPr>
-        <w:t>Create project</w:t>
-      </w:r>
+        <w:t xml:space="preserve">Create </w:t>
+      </w:r>
+      <w:proofErr w:type="gramStart"/>
+      <w:r>
+        <w:rPr>
+          <w:lang w:val="en-US"/>
+        </w:rPr>
+        <w:t>project</w:t>
+      </w:r>
+      <w:proofErr w:type="gramEnd"/>
     </w:p>
     <w:p>
       <w:pPr>
@@ -2516,8 +2712,16 @@
         <w:rPr>
           <w:lang w:val="en-US"/>
         </w:rPr>
-        <w:t>Edit project</w:t>
-      </w:r>
+        <w:t xml:space="preserve">Edit </w:t>
+      </w:r>
+      <w:proofErr w:type="gramStart"/>
+      <w:r>
+        <w:rPr>
+          <w:lang w:val="en-US"/>
+        </w:rPr>
+        <w:t>project</w:t>
+      </w:r>
+      <w:proofErr w:type="gramEnd"/>
     </w:p>
     <w:p>
       <w:pPr>
@@ -2534,8 +2738,16 @@
         <w:rPr>
           <w:lang w:val="en-US"/>
         </w:rPr>
-        <w:t>Delete project</w:t>
-      </w:r>
+        <w:t xml:space="preserve">Delete </w:t>
+      </w:r>
+      <w:proofErr w:type="gramStart"/>
+      <w:r>
+        <w:rPr>
+          <w:lang w:val="en-US"/>
+        </w:rPr>
+        <w:t>project</w:t>
+      </w:r>
+      <w:proofErr w:type="gramEnd"/>
     </w:p>
     <w:p>
       <w:pPr>
@@ -2544,8 +2756,8 @@
           <w:lang w:val="en-US"/>
         </w:rPr>
       </w:pPr>
-      <w:bookmarkStart w:id="4" w:name="_A_summarization_of"/>
-      <w:bookmarkEnd w:id="4"/>
+      <w:bookmarkStart w:id="5" w:name="_A_summarization_of"/>
+      <w:bookmarkEnd w:id="5"/>
       <w:r>
         <w:rPr>
           <w:lang w:val="en-US"/>
@@ -3598,14 +3810,14 @@
           <w:lang w:val="en-US"/>
         </w:rPr>
       </w:pPr>
-      <w:bookmarkStart w:id="5" w:name="_Toc128138476"/>
+      <w:bookmarkStart w:id="6" w:name="_Toc128386908"/>
       <w:r>
         <w:rPr>
           <w:lang w:val="en-US"/>
         </w:rPr>
         <w:t>1.2: Stakeholders:</w:t>
       </w:r>
-      <w:bookmarkEnd w:id="5"/>
+      <w:bookmarkEnd w:id="6"/>
     </w:p>
     <w:p>
       <w:pPr>
@@ -3765,7 +3977,21 @@
               <w:rPr>
                 <w:lang w:val="en-US"/>
               </w:rPr>
-              <w:t>As we aim to make the donation process as easy as possible, we always have to think of the donators</w:t>
+              <w:t xml:space="preserve">As we aim to make the donation process as easy as possible, we always </w:t>
+            </w:r>
+            <w:proofErr w:type="gramStart"/>
+            <w:r>
+              <w:rPr>
+                <w:lang w:val="en-US"/>
+              </w:rPr>
+              <w:t>have to</w:t>
+            </w:r>
+            <w:proofErr w:type="gramEnd"/>
+            <w:r>
+              <w:rPr>
+                <w:lang w:val="en-US"/>
+              </w:rPr>
+              <w:t xml:space="preserve"> think of the donators</w:t>
             </w:r>
             <w:r>
               <w:rPr>
@@ -3934,7 +4160,21 @@
               <w:rPr>
                 <w:lang w:val="en-US"/>
               </w:rPr>
-              <w:t>still have to consider them or main audience group.</w:t>
+              <w:t xml:space="preserve">still </w:t>
+            </w:r>
+            <w:proofErr w:type="gramStart"/>
+            <w:r>
+              <w:rPr>
+                <w:lang w:val="en-US"/>
+              </w:rPr>
+              <w:t>have to</w:t>
+            </w:r>
+            <w:proofErr w:type="gramEnd"/>
+            <w:r>
+              <w:rPr>
+                <w:lang w:val="en-US"/>
+              </w:rPr>
+              <w:t xml:space="preserve"> consider them or main audience group.</w:t>
             </w:r>
           </w:p>
         </w:tc>
@@ -4129,7 +4369,21 @@
               <w:rPr>
                 <w:lang w:val="en-US"/>
               </w:rPr>
-              <w:t xml:space="preserve">money transactions, the state has to </w:t>
+              <w:t xml:space="preserve">money transactions, the state </w:t>
+            </w:r>
+            <w:proofErr w:type="gramStart"/>
+            <w:r>
+              <w:rPr>
+                <w:lang w:val="en-US"/>
+              </w:rPr>
+              <w:t>has to</w:t>
+            </w:r>
+            <w:proofErr w:type="gramEnd"/>
+            <w:r>
+              <w:rPr>
+                <w:lang w:val="en-US"/>
+              </w:rPr>
+              <w:t xml:space="preserve"> </w:t>
             </w:r>
             <w:r>
               <w:rPr>
@@ -4206,7 +4460,21 @@
               <w:rPr>
                 <w:lang w:val="en-US"/>
               </w:rPr>
-              <w:t>As they are the ones who actually benefit from the gathering of money, we should keep them in mind.</w:t>
+              <w:t xml:space="preserve">As they are the ones who </w:t>
+            </w:r>
+            <w:proofErr w:type="gramStart"/>
+            <w:r>
+              <w:rPr>
+                <w:lang w:val="en-US"/>
+              </w:rPr>
+              <w:t>actually benefit</w:t>
+            </w:r>
+            <w:proofErr w:type="gramEnd"/>
+            <w:r>
+              <w:rPr>
+                <w:lang w:val="en-US"/>
+              </w:rPr>
+              <w:t xml:space="preserve"> from the gathering of money, we should keep them in mind.</w:t>
             </w:r>
           </w:p>
         </w:tc>
@@ -4240,8 +4508,8 @@
           <w:lang w:val="en-US"/>
         </w:rPr>
       </w:pPr>
-      <w:bookmarkStart w:id="6" w:name="_Toc126695037"/>
-      <w:bookmarkStart w:id="7" w:name="_Toc128138477"/>
+      <w:bookmarkStart w:id="7" w:name="_Toc126695037"/>
+      <w:bookmarkStart w:id="8" w:name="_Toc128386909"/>
       <w:r>
         <w:rPr>
           <w:lang w:val="en-US"/>
@@ -4249,8 +4517,8 @@
         <w:lastRenderedPageBreak/>
         <w:t>1.3: Use Cases:</w:t>
       </w:r>
-      <w:bookmarkEnd w:id="6"/>
       <w:bookmarkEnd w:id="7"/>
+      <w:bookmarkEnd w:id="8"/>
     </w:p>
     <w:p>
       <w:pPr>
@@ -4259,8 +4527,8 @@
           <w:lang w:val="en-US"/>
         </w:rPr>
       </w:pPr>
-      <w:bookmarkStart w:id="8" w:name="_Considering_the_in"/>
-      <w:bookmarkEnd w:id="8"/>
+      <w:bookmarkStart w:id="9" w:name="_Considering_the_in"/>
+      <w:bookmarkEnd w:id="9"/>
       <w:r>
         <w:rPr>
           <w:lang w:val="en-US"/>
@@ -5092,16 +5360,16 @@
           <w:lang w:val="en-US"/>
         </w:rPr>
       </w:pPr>
-      <w:bookmarkStart w:id="9" w:name="_Toc126695038"/>
-      <w:bookmarkStart w:id="10" w:name="_Toc128138478"/>
+      <w:bookmarkStart w:id="10" w:name="_Toc126695038"/>
+      <w:bookmarkStart w:id="11" w:name="_Toc128386910"/>
       <w:r>
         <w:rPr>
           <w:lang w:val="en-US"/>
         </w:rPr>
         <w:t>1.4: User Stories:</w:t>
       </w:r>
-      <w:bookmarkEnd w:id="9"/>
       <w:bookmarkEnd w:id="10"/>
+      <w:bookmarkEnd w:id="11"/>
     </w:p>
     <w:p>
       <w:pPr>
@@ -5843,29 +6111,947 @@
           <w:lang w:val="en-US"/>
         </w:rPr>
       </w:pPr>
-      <w:bookmarkStart w:id="11" w:name="_Toc126695039"/>
-      <w:bookmarkStart w:id="12" w:name="_Toc128138479"/>
+      <w:bookmarkStart w:id="12" w:name="_Toc126695039"/>
+      <w:bookmarkStart w:id="13" w:name="_Toc128386911"/>
       <w:r>
         <w:rPr>
           <w:lang w:val="en-US"/>
         </w:rPr>
         <w:t xml:space="preserve">2. App </w:t>
       </w:r>
-      <w:bookmarkEnd w:id="11"/>
+      <w:bookmarkEnd w:id="12"/>
       <w:r>
         <w:rPr>
           <w:lang w:val="en-US"/>
         </w:rPr>
         <w:t>Planning</w:t>
       </w:r>
-      <w:bookmarkEnd w:id="12"/>
-    </w:p>
-    <w:p>
-      <w:pPr>
-        <w:rPr>
-          <w:lang w:val="en-US"/>
-        </w:rPr>
-      </w:pPr>
+      <w:bookmarkEnd w:id="13"/>
+    </w:p>
+    <w:p>
+      <w:pPr>
+        <w:rPr>
+          <w:lang w:val="en-US"/>
+        </w:rPr>
+      </w:pPr>
+      <w:r>
+        <w:rPr>
+          <w:lang w:val="en-US"/>
+        </w:rPr>
+        <w:t>Before we could get to work, we had to do some planning. So we started off by taking another look at the presented project we had presented to us and the Requirements that our customer had defined:</w:t>
+      </w:r>
+    </w:p>
+    <w:p>
+      <w:pPr>
+        <w:rPr>
+          <w:lang w:val="en-US"/>
+        </w:rPr>
+      </w:pPr>
+      <w:r>
+        <w:rPr>
+          <w:lang w:val="en-US"/>
+        </w:rPr>
+        <w:drawing>
+          <wp:inline distT="0" distB="0" distL="0" distR="0" wp14:anchorId="1BC3813D" wp14:editId="2D9938D0">
+            <wp:extent cx="5760720" cy="3302635"/>
+            <wp:effectExtent l="0" t="0" r="0" b="0"/>
+            <wp:docPr id="3" name="Grafik 3"/>
+            <wp:cNvGraphicFramePr>
+              <a:graphicFrameLocks xmlns:a="http://schemas.openxmlformats.org/drawingml/2006/main" noChangeAspect="1"/>
+            </wp:cNvGraphicFramePr>
+            <a:graphic xmlns:a="http://schemas.openxmlformats.org/drawingml/2006/main">
+              <a:graphicData uri="http://schemas.openxmlformats.org/drawingml/2006/picture">
+                <pic:pic xmlns:pic="http://schemas.openxmlformats.org/drawingml/2006/picture">
+                  <pic:nvPicPr>
+                    <pic:cNvPr id="1" name=""/>
+                    <pic:cNvPicPr/>
+                  </pic:nvPicPr>
+                  <pic:blipFill>
+                    <a:blip r:embed="rId12"/>
+                    <a:stretch>
+                      <a:fillRect/>
+                    </a:stretch>
+                  </pic:blipFill>
+                  <pic:spPr>
+                    <a:xfrm>
+                      <a:off x="0" y="0"/>
+                      <a:ext cx="5760720" cy="3302635"/>
+                    </a:xfrm>
+                    <a:prstGeom prst="rect">
+                      <a:avLst/>
+                    </a:prstGeom>
+                  </pic:spPr>
+                </pic:pic>
+              </a:graphicData>
+            </a:graphic>
+          </wp:inline>
+        </w:drawing>
+      </w:r>
+    </w:p>
+    <w:p>
+      <w:pPr>
+        <w:pStyle w:val="berschrift4"/>
+        <w:rPr>
+          <w:lang w:val="en-US"/>
+        </w:rPr>
+      </w:pPr>
+      <w:r>
+        <w:rPr>
+          <w:lang w:val="en-US"/>
+        </w:rPr>
+        <w:t>T</w:t>
+      </w:r>
+      <w:r>
+        <w:rPr>
+          <w:lang w:val="en-US"/>
+        </w:rPr>
+        <w:t xml:space="preserve">his is a Screenshot from the presentation in: </w:t>
+      </w:r>
+      <w:hyperlink r:id="rId13" w:history="1">
+        <w:r>
+          <w:rPr>
+            <w:rStyle w:val="Hyperlink"/>
+            <w:lang w:val="en-US"/>
+          </w:rPr>
+          <w:t>Spendenapp.pdf · main · TOP / 23s / TOP 23 project proposals and teams · GitLab (rlp.net)</w:t>
+        </w:r>
+      </w:hyperlink>
+    </w:p>
+    <w:p>
+      <w:pPr>
+        <w:rPr>
+          <w:lang w:val="en-US"/>
+        </w:rPr>
+      </w:pPr>
+      <w:r>
+        <w:rPr>
+          <w:lang w:val="en-US"/>
+        </w:rPr>
+        <w:t xml:space="preserve">This helped us get a general </w:t>
+      </w:r>
+      <w:proofErr w:type="gramStart"/>
+      <w:r>
+        <w:rPr>
+          <w:lang w:val="en-US"/>
+        </w:rPr>
+        <w:t>idea, but</w:t>
+      </w:r>
+      <w:proofErr w:type="gramEnd"/>
+      <w:r>
+        <w:rPr>
+          <w:lang w:val="en-US"/>
+        </w:rPr>
+        <w:t xml:space="preserve"> wasn’t enough to fully understand what the final version would have to look like, so we continued our Research and </w:t>
+      </w:r>
+      <w:r>
+        <w:rPr>
+          <w:lang w:val="en-US"/>
+        </w:rPr>
+        <w:t>started Brainstorming once again. For this we used the previously designed Brainstorming board that all of the groups created before:</w:t>
+      </w:r>
+    </w:p>
+    <w:p>
+      <w:pPr>
+        <w:rPr>
+          <w:lang w:val="en-US"/>
+        </w:rPr>
+      </w:pPr>
+      <w:r>
+        <w:rPr>
+          <w:lang w:val="en-US"/>
+        </w:rPr>
+        <w:t>[Insert initial Brainstorming board]</w:t>
+      </w:r>
+    </w:p>
+    <w:p>
+      <w:pPr>
+        <w:rPr>
+          <w:lang w:val="en-US"/>
+        </w:rPr>
+      </w:pPr>
+      <w:r>
+        <w:rPr>
+          <w:lang w:val="en-US"/>
+        </w:rPr>
+        <w:t>Now that we had a bunch of input combined with the original ideas from our Customer, we started working on our understanding of the application and how it should work. In doing so we made a board ourselves, gathering our Ideas that we thought would be necessary in defining a united understanding of the product we were about to develop.</w:t>
+      </w:r>
+    </w:p>
+    <w:p>
+      <w:pPr>
+        <w:rPr>
+          <w:lang w:val="en-US"/>
+        </w:rPr>
+      </w:pPr>
+      <w:r>
+        <w:rPr>
+          <w:lang w:val="en-US"/>
+        </w:rPr>
+        <w:t>[Insert our Brainstorming-Whiteboard]</w:t>
+      </w:r>
+    </w:p>
+    <w:p>
+      <w:pPr>
+        <w:rPr>
+          <w:lang w:val="en-US"/>
+        </w:rPr>
+      </w:pPr>
+      <w:r>
+        <w:rPr>
+          <w:lang w:val="en-US"/>
+        </w:rPr>
+        <w:t xml:space="preserve">We then used those Ideas and compared them to the ones that were previously gathered by all the groups, adding a few of those ideas to our final realization, before starting to think about functionalities we wanted in that app. </w:t>
+      </w:r>
+    </w:p>
+    <w:p>
+      <w:pPr>
+        <w:rPr>
+          <w:lang w:val="en-US"/>
+        </w:rPr>
+      </w:pPr>
+      <w:r>
+        <w:rPr>
+          <w:lang w:val="en-US"/>
+        </w:rPr>
+        <w:t>In doing so, we realized quickly, that we would need a Database to store all of the Data (be it user-related or for the events itself).</w:t>
+      </w:r>
+      <w:r>
+        <w:rPr>
+          <w:lang w:val="en-US"/>
+        </w:rPr>
+        <w:t xml:space="preserve"> </w:t>
+      </w:r>
+      <w:proofErr w:type="gramStart"/>
+      <w:r>
+        <w:rPr>
+          <w:lang w:val="en-US"/>
+        </w:rPr>
+        <w:t>Luckily</w:t>
+      </w:r>
+      <w:proofErr w:type="gramEnd"/>
+      <w:r>
+        <w:rPr>
+          <w:lang w:val="en-US"/>
+        </w:rPr>
+        <w:t xml:space="preserve"> we had a bunch of dedicated Network-Security majors that volunteered to start the learning process regarding those Databases and decided on the Firebase.</w:t>
+      </w:r>
+    </w:p>
+    <w:p>
+      <w:pPr>
+        <w:rPr>
+          <w:lang w:val="en-US"/>
+        </w:rPr>
+      </w:pPr>
+      <w:r>
+        <w:rPr>
+          <w:lang w:val="en-US"/>
+        </w:rPr>
+        <w:lastRenderedPageBreak/>
+        <w:t xml:space="preserve">We still wanted some sort of visualization. Afterall we were working with an Application, so Mockups would be helpful for all of us to best understand which Screens we would need and what each of the Screens would require. We turned to </w:t>
+      </w:r>
+      <w:hyperlink r:id="rId14" w:history="1">
+        <w:r>
+          <w:rPr>
+            <w:rStyle w:val="Hyperlink"/>
+            <w:lang w:val="en-US"/>
+          </w:rPr>
+          <w:t>https://miro.com/</w:t>
+        </w:r>
+      </w:hyperlink>
+      <w:r>
+        <w:rPr>
+          <w:lang w:val="en-US"/>
+        </w:rPr>
+        <w:t xml:space="preserve"> for this, as we could all work on it together and have a lot of features customizing it. </w:t>
+      </w:r>
+    </w:p>
+    <w:p>
+      <w:pPr>
+        <w:rPr>
+          <w:lang w:val="en-US"/>
+        </w:rPr>
+      </w:pPr>
+      <w:r>
+        <w:rPr>
+          <w:lang w:val="en-US"/>
+        </w:rPr>
+        <w:t xml:space="preserve">But where does one start when it comes to thinking about an </w:t>
+      </w:r>
+      <w:r>
+        <w:rPr>
+          <w:lang w:val="en-US"/>
+        </w:rPr>
+        <w:t>application</w:t>
+      </w:r>
+      <w:r>
+        <w:rPr>
+          <w:lang w:val="en-US"/>
+        </w:rPr>
+        <w:t xml:space="preserve">. We referred to something our </w:t>
+      </w:r>
+      <w:hyperlink w:anchor="_Glossary:" w:history="1">
+        <w:r>
+          <w:rPr>
+            <w:rStyle w:val="Hyperlink"/>
+            <w:lang w:val="en-US"/>
+          </w:rPr>
+          <w:t>customer</w:t>
+        </w:r>
+      </w:hyperlink>
+      <w:r>
+        <w:rPr>
+          <w:lang w:val="en-US"/>
+        </w:rPr>
+        <w:t xml:space="preserve"> defined previously. The focus of the application should be, that a guest could SCAN A QR-Code and donate to an Event (or Activity), without jumping through too many hoops. Considering that this was one of the core things our Customer wanted, we started off thinking about how that would look like and created an “Epic” just for that occasion. The customer would scan a QR-Code, open the App, donate to the cause, would then have an option to log in/ register, OR just continue as a guest, select a payment </w:t>
+      </w:r>
+      <w:proofErr w:type="spellStart"/>
+      <w:r>
+        <w:rPr>
+          <w:lang w:val="en-US"/>
+        </w:rPr>
+        <w:t>methode</w:t>
+      </w:r>
+      <w:proofErr w:type="spellEnd"/>
+      <w:r>
+        <w:rPr>
+          <w:lang w:val="en-US"/>
+        </w:rPr>
+        <w:t>, for legal reasons input the required data for a donation certificate, before finally being presented with the Notification of the successful donation done.</w:t>
+      </w:r>
+    </w:p>
+    <w:p>
+      <w:pPr>
+        <w:rPr>
+          <w:lang w:val="en-US"/>
+        </w:rPr>
+      </w:pPr>
+      <w:r>
+        <w:rPr>
+          <w:lang w:val="en-US"/>
+        </w:rPr>
+        <w:t xml:space="preserve">The created </w:t>
+      </w:r>
+      <w:proofErr w:type="gramStart"/>
+      <w:r>
+        <w:rPr>
+          <w:lang w:val="en-US"/>
+        </w:rPr>
+        <w:t>an</w:t>
+      </w:r>
+      <w:proofErr w:type="gramEnd"/>
+      <w:r>
+        <w:rPr>
+          <w:lang w:val="en-US"/>
+        </w:rPr>
+        <w:t xml:space="preserve"> happy path of that process in </w:t>
+      </w:r>
+      <w:proofErr w:type="spellStart"/>
+      <w:r>
+        <w:rPr>
+          <w:lang w:val="en-US"/>
+        </w:rPr>
+        <w:t>miro</w:t>
+      </w:r>
+      <w:proofErr w:type="spellEnd"/>
+      <w:r>
+        <w:rPr>
+          <w:lang w:val="en-US"/>
+        </w:rPr>
+        <w:t xml:space="preserve"> that looked something like this:</w:t>
+      </w:r>
+    </w:p>
+    <w:p>
+      <w:pPr>
+        <w:rPr>
+          <w:lang w:val="en-US"/>
+        </w:rPr>
+      </w:pPr>
+      <w:r>
+        <w:rPr>
+          <w:lang w:val="en-US"/>
+        </w:rPr>
+        <w:drawing>
+          <wp:inline distT="0" distB="0" distL="0" distR="0" wp14:anchorId="6C7A8250" wp14:editId="4507E6EA">
+            <wp:extent cx="5760720" cy="3129915"/>
+            <wp:effectExtent l="0" t="0" r="0" b="0"/>
+            <wp:docPr id="2" name="Grafik 2"/>
+            <wp:cNvGraphicFramePr>
+              <a:graphicFrameLocks xmlns:a="http://schemas.openxmlformats.org/drawingml/2006/main" noChangeAspect="1"/>
+            </wp:cNvGraphicFramePr>
+            <a:graphic xmlns:a="http://schemas.openxmlformats.org/drawingml/2006/main">
+              <a:graphicData uri="http://schemas.openxmlformats.org/drawingml/2006/picture">
+                <pic:pic xmlns:pic="http://schemas.openxmlformats.org/drawingml/2006/picture">
+                  <pic:nvPicPr>
+                    <pic:cNvPr id="1" name=""/>
+                    <pic:cNvPicPr/>
+                  </pic:nvPicPr>
+                  <pic:blipFill>
+                    <a:blip r:embed="rId15"/>
+                    <a:stretch>
+                      <a:fillRect/>
+                    </a:stretch>
+                  </pic:blipFill>
+                  <pic:spPr>
+                    <a:xfrm>
+                      <a:off x="0" y="0"/>
+                      <a:ext cx="5760720" cy="3129915"/>
+                    </a:xfrm>
+                    <a:prstGeom prst="rect">
+                      <a:avLst/>
+                    </a:prstGeom>
+                  </pic:spPr>
+                </pic:pic>
+              </a:graphicData>
+            </a:graphic>
+          </wp:inline>
+        </w:drawing>
+      </w:r>
+    </w:p>
+    <w:p>
+      <w:pPr>
+        <w:rPr>
+          <w:lang w:val="en-US"/>
+        </w:rPr>
+      </w:pPr>
+      <w:r>
+        <w:rPr>
+          <w:lang w:val="en-US"/>
+        </w:rPr>
+        <w:t xml:space="preserve">This implied, that a guest wouldn’t be required to input too much data, or even create an account in order to be able to donate, so we wanted to </w:t>
+      </w:r>
+      <w:r>
+        <w:rPr>
+          <w:lang w:val="en-US"/>
+        </w:rPr>
+        <w:t>visually display the simplicity of the process.</w:t>
+      </w:r>
+    </w:p>
+    <w:p>
+      <w:pPr>
+        <w:rPr>
+          <w:lang w:val="en-US"/>
+        </w:rPr>
+      </w:pPr>
+      <w:r>
+        <w:rPr>
+          <w:lang w:val="en-US"/>
+        </w:rPr>
+        <w:lastRenderedPageBreak/>
+        <w:drawing>
+          <wp:anchor distT="0" distB="0" distL="114300" distR="114300" simplePos="0" relativeHeight="251658240" behindDoc="0" locked="0" layoutInCell="1" allowOverlap="1" wp14:anchorId="2583DB83" wp14:editId="0FFA567C">
+            <wp:simplePos x="0" y="0"/>
+            <wp:positionH relativeFrom="margin">
+              <wp:align>left</wp:align>
+            </wp:positionH>
+            <wp:positionV relativeFrom="paragraph">
+              <wp:posOffset>619125</wp:posOffset>
+            </wp:positionV>
+            <wp:extent cx="1400370" cy="2638793"/>
+            <wp:effectExtent l="0" t="0" r="9525" b="9525"/>
+            <wp:wrapSquare wrapText="bothSides"/>
+            <wp:docPr id="6" name="Grafik 6"/>
+            <wp:cNvGraphicFramePr>
+              <a:graphicFrameLocks xmlns:a="http://schemas.openxmlformats.org/drawingml/2006/main" noChangeAspect="1"/>
+            </wp:cNvGraphicFramePr>
+            <a:graphic xmlns:a="http://schemas.openxmlformats.org/drawingml/2006/main">
+              <a:graphicData uri="http://schemas.openxmlformats.org/drawingml/2006/picture">
+                <pic:pic xmlns:pic="http://schemas.openxmlformats.org/drawingml/2006/picture">
+                  <pic:nvPicPr>
+                    <pic:cNvPr id="1" name=""/>
+                    <pic:cNvPicPr/>
+                  </pic:nvPicPr>
+                  <pic:blipFill>
+                    <a:blip r:embed="rId16">
+                      <a:extLst>
+                        <a:ext uri="{28A0092B-C50C-407E-A947-70E740481C1C}">
+                          <a14:useLocalDpi xmlns:a14="http://schemas.microsoft.com/office/drawing/2010/main" val="0"/>
+                        </a:ext>
+                      </a:extLst>
+                    </a:blip>
+                    <a:stretch>
+                      <a:fillRect/>
+                    </a:stretch>
+                  </pic:blipFill>
+                  <pic:spPr>
+                    <a:xfrm>
+                      <a:off x="0" y="0"/>
+                      <a:ext cx="1400370" cy="2638793"/>
+                    </a:xfrm>
+                    <a:prstGeom prst="rect">
+                      <a:avLst/>
+                    </a:prstGeom>
+                  </pic:spPr>
+                </pic:pic>
+              </a:graphicData>
+            </a:graphic>
+          </wp:anchor>
+        </w:drawing>
+      </w:r>
+      <w:r>
+        <w:rPr>
+          <w:lang w:val="en-US"/>
+        </w:rPr>
+        <w:t xml:space="preserve">Now that we had a general process portrayed, we started thinking about how each of those </w:t>
+      </w:r>
+      <w:proofErr w:type="gramStart"/>
+      <w:r>
+        <w:rPr>
+          <w:lang w:val="en-US"/>
+        </w:rPr>
+        <w:t>pages  would</w:t>
+      </w:r>
+      <w:proofErr w:type="gramEnd"/>
+      <w:r>
+        <w:rPr>
+          <w:lang w:val="en-US"/>
+        </w:rPr>
+        <w:t xml:space="preserve"> generally look like. In doing so, we created simple wireframes for each of the required Screens. </w:t>
+      </w:r>
+    </w:p>
+    <w:p>
+      <w:pPr>
+        <w:rPr>
+          <w:lang w:val="en-US"/>
+        </w:rPr>
+      </w:pPr>
+      <w:r>
+        <w:rPr>
+          <w:lang w:val="en-US"/>
+        </w:rPr>
+        <w:t xml:space="preserve"> In doing so, we quickly realized, that this would require a bunch of pages and therefore some sort of Navigation to make it useable. </w:t>
+      </w:r>
+      <w:proofErr w:type="gramStart"/>
+      <w:r>
+        <w:rPr>
+          <w:lang w:val="en-US"/>
+        </w:rPr>
+        <w:t>So</w:t>
+      </w:r>
+      <w:proofErr w:type="gramEnd"/>
+      <w:r>
+        <w:rPr>
+          <w:lang w:val="en-US"/>
+        </w:rPr>
+        <w:t xml:space="preserve"> we started working with an Burger menu. In addition of that we thought it to be a nice feature to add a Bottom Navigation Bar for the core Screens that you would want to access. By thinking about it in detail, we started realizing, that this wouldn’t apply to the </w:t>
+      </w:r>
+      <w:r>
+        <w:rPr>
+          <w:lang w:val="en-US"/>
+        </w:rPr>
+        <w:t xml:space="preserve">guest that would just want to donate without a lot of distractions. This started a discussion on which roles there actually are, so we agreed upon a guest, a member and some sort of admin initially. </w:t>
+      </w:r>
+    </w:p>
+    <w:p>
+      <w:pPr>
+        <w:rPr>
+          <w:lang w:val="en-US"/>
+        </w:rPr>
+      </w:pPr>
+    </w:p>
+    <w:p>
+      <w:pPr>
+        <w:rPr>
+          <w:lang w:val="en-US"/>
+        </w:rPr>
+      </w:pPr>
+    </w:p>
+    <w:p>
+      <w:pPr>
+        <w:rPr>
+          <w:lang w:val="en-US"/>
+        </w:rPr>
+      </w:pPr>
+    </w:p>
+    <w:p>
+      <w:pPr>
+        <w:rPr>
+          <w:lang w:val="en-US"/>
+        </w:rPr>
+      </w:pPr>
+    </w:p>
+    <w:p>
+      <w:pPr>
+        <w:rPr>
+          <w:lang w:val="en-US"/>
+        </w:rPr>
+      </w:pPr>
+      <w:r>
+        <w:rPr>
+          <w:lang w:val="en-US"/>
+        </w:rPr>
+        <w:t xml:space="preserve">We continued to create wireframes for each of the required Screens in the process, including Buttons, </w:t>
+      </w:r>
+      <w:proofErr w:type="spellStart"/>
+      <w:r>
+        <w:rPr>
+          <w:lang w:val="en-US"/>
+        </w:rPr>
+        <w:t>Textfields</w:t>
+      </w:r>
+      <w:proofErr w:type="spellEnd"/>
+      <w:r>
+        <w:rPr>
+          <w:lang w:val="en-US"/>
+        </w:rPr>
+        <w:t xml:space="preserve"> and first Icons that would require functions behind it in the respective screens </w:t>
+      </w:r>
+      <w:proofErr w:type="spellStart"/>
+      <w:r>
+        <w:rPr>
+          <w:lang w:val="en-US"/>
+        </w:rPr>
+        <w:t>lateron</w:t>
+      </w:r>
+      <w:proofErr w:type="spellEnd"/>
+      <w:r>
+        <w:rPr>
+          <w:lang w:val="en-US"/>
+        </w:rPr>
+        <w:t>.</w:t>
+      </w:r>
+    </w:p>
+    <w:p>
+      <w:pPr>
+        <w:rPr>
+          <w:lang w:val="en-US"/>
+        </w:rPr>
+      </w:pPr>
+      <w:r>
+        <w:rPr>
+          <w:lang w:val="en-US"/>
+        </w:rPr>
+        <w:t xml:space="preserve">In defining and using our </w:t>
+      </w:r>
+      <w:proofErr w:type="spellStart"/>
+      <w:r>
+        <w:rPr>
+          <w:lang w:val="en-US"/>
+        </w:rPr>
+        <w:t>Burgermenu</w:t>
+      </w:r>
+      <w:proofErr w:type="spellEnd"/>
+      <w:r>
+        <w:rPr>
+          <w:lang w:val="en-US"/>
+        </w:rPr>
+        <w:t xml:space="preserve"> we required an united understanding of what the application would have as Screens. So, we started thinking about what we would want in that. </w:t>
+      </w:r>
+    </w:p>
+    <w:p>
+      <w:pPr>
+        <w:rPr>
+          <w:lang w:val="en-US"/>
+        </w:rPr>
+      </w:pPr>
+      <w:r>
+        <w:rPr>
+          <w:lang w:val="en-US"/>
+        </w:rPr>
+        <w:drawing>
+          <wp:anchor distT="0" distB="0" distL="114300" distR="114300" simplePos="0" relativeHeight="251659264" behindDoc="0" locked="0" layoutInCell="1" allowOverlap="1" wp14:anchorId="741885EB" wp14:editId="2D802E7E">
+            <wp:simplePos x="0" y="0"/>
+            <wp:positionH relativeFrom="column">
+              <wp:posOffset>957</wp:posOffset>
+            </wp:positionH>
+            <wp:positionV relativeFrom="paragraph">
+              <wp:posOffset>-5412</wp:posOffset>
+            </wp:positionV>
+            <wp:extent cx="1724266" cy="3448531"/>
+            <wp:effectExtent l="0" t="0" r="9525" b="0"/>
+            <wp:wrapSquare wrapText="bothSides"/>
+            <wp:docPr id="8" name="Grafik 8"/>
+            <wp:cNvGraphicFramePr>
+              <a:graphicFrameLocks xmlns:a="http://schemas.openxmlformats.org/drawingml/2006/main" noChangeAspect="1"/>
+            </wp:cNvGraphicFramePr>
+            <a:graphic xmlns:a="http://schemas.openxmlformats.org/drawingml/2006/main">
+              <a:graphicData uri="http://schemas.openxmlformats.org/drawingml/2006/picture">
+                <pic:pic xmlns:pic="http://schemas.openxmlformats.org/drawingml/2006/picture">
+                  <pic:nvPicPr>
+                    <pic:cNvPr id="1" name=""/>
+                    <pic:cNvPicPr/>
+                  </pic:nvPicPr>
+                  <pic:blipFill>
+                    <a:blip r:embed="rId17">
+                      <a:extLst>
+                        <a:ext uri="{28A0092B-C50C-407E-A947-70E740481C1C}">
+                          <a14:useLocalDpi xmlns:a14="http://schemas.microsoft.com/office/drawing/2010/main" val="0"/>
+                        </a:ext>
+                      </a:extLst>
+                    </a:blip>
+                    <a:stretch>
+                      <a:fillRect/>
+                    </a:stretch>
+                  </pic:blipFill>
+                  <pic:spPr>
+                    <a:xfrm>
+                      <a:off x="0" y="0"/>
+                      <a:ext cx="1724266" cy="3448531"/>
+                    </a:xfrm>
+                    <a:prstGeom prst="rect">
+                      <a:avLst/>
+                    </a:prstGeom>
+                  </pic:spPr>
+                </pic:pic>
+              </a:graphicData>
+            </a:graphic>
+          </wp:anchor>
+        </w:drawing>
+      </w:r>
+      <w:r>
+        <w:rPr>
+          <w:lang w:val="en-US"/>
+        </w:rPr>
+        <w:t xml:space="preserve">After some discussing, we ended up on the 6 most important Screens, or rather Categories at this point , as each of these screens would have a bunch of screens following in the process. Those screens are the User tab, to customize data, change settings and administrate subscriptions </w:t>
+      </w:r>
+      <w:proofErr w:type="spellStart"/>
+      <w:r>
+        <w:rPr>
+          <w:lang w:val="en-US"/>
+        </w:rPr>
+        <w:t>etc</w:t>
+      </w:r>
+      <w:proofErr w:type="spellEnd"/>
+      <w:r>
+        <w:rPr>
+          <w:lang w:val="en-US"/>
+        </w:rPr>
+        <w:t xml:space="preserve">, the calendar to portray events, the Catalogue to show the projects that the Lions Club does their events (activities) for, the donation tab, which would be our starting page, and the </w:t>
+      </w:r>
+      <w:proofErr w:type="spellStart"/>
+      <w:r>
+        <w:rPr>
+          <w:lang w:val="en-US"/>
+        </w:rPr>
+        <w:t>impressum</w:t>
+      </w:r>
+      <w:proofErr w:type="spellEnd"/>
+      <w:r>
+        <w:rPr>
+          <w:lang w:val="en-US"/>
+        </w:rPr>
+        <w:t xml:space="preserve"> for legal reasons. We also noted that there would be some sort of </w:t>
+      </w:r>
+      <w:proofErr w:type="gramStart"/>
+      <w:r>
+        <w:rPr>
+          <w:lang w:val="en-US"/>
+        </w:rPr>
+        <w:t>an</w:t>
+      </w:r>
+      <w:proofErr w:type="gramEnd"/>
+      <w:r>
+        <w:rPr>
+          <w:lang w:val="en-US"/>
+        </w:rPr>
+        <w:t xml:space="preserve"> chat, even though we weren’t quite clear on how that would look in realization.  </w:t>
+      </w:r>
+    </w:p>
+    <w:p>
+      <w:pPr>
+        <w:spacing w:line="259" w:lineRule="auto"/>
+        <w:rPr>
+          <w:lang w:val="en-US"/>
+        </w:rPr>
+      </w:pPr>
+      <w:r>
+        <w:rPr>
+          <w:lang w:val="en-US"/>
+        </w:rPr>
+        <w:t xml:space="preserve">We created Wireframes for </w:t>
+      </w:r>
+      <w:proofErr w:type="gramStart"/>
+      <w:r>
+        <w:rPr>
+          <w:lang w:val="en-US"/>
+        </w:rPr>
+        <w:t>all of</w:t>
+      </w:r>
+      <w:proofErr w:type="gramEnd"/>
+      <w:r>
+        <w:rPr>
+          <w:lang w:val="en-US"/>
+        </w:rPr>
+        <w:t xml:space="preserve"> the screens we thought necessary in those categories </w:t>
+      </w:r>
+      <w:proofErr w:type="spellStart"/>
+      <w:r>
+        <w:rPr>
+          <w:lang w:val="en-US"/>
+        </w:rPr>
+        <w:t>aswell</w:t>
+      </w:r>
+      <w:proofErr w:type="spellEnd"/>
+      <w:r>
+        <w:rPr>
+          <w:lang w:val="en-US"/>
+        </w:rPr>
+        <w:t xml:space="preserve"> as further categories (such as the events, the contact form, the login page </w:t>
+      </w:r>
+      <w:proofErr w:type="spellStart"/>
+      <w:r>
+        <w:rPr>
+          <w:lang w:val="en-US"/>
+        </w:rPr>
+        <w:t>etc</w:t>
+      </w:r>
+      <w:proofErr w:type="spellEnd"/>
+      <w:r>
+        <w:rPr>
+          <w:lang w:val="en-US"/>
+        </w:rPr>
+        <w:t xml:space="preserve">) and created the flutter repository. </w:t>
+      </w:r>
+    </w:p>
+    <w:p>
+      <w:pPr>
+        <w:rPr>
+          <w:lang w:val="en-US"/>
+        </w:rPr>
+      </w:pPr>
+      <w:r>
+        <w:rPr>
+          <w:lang w:val="en-US"/>
+        </w:rPr>
+        <w:br w:type="page"/>
+      </w:r>
+    </w:p>
+    <w:p>
+      <w:pPr>
+        <w:spacing w:line="259" w:lineRule="auto"/>
+        <w:rPr>
+          <w:lang w:val="en-US"/>
+        </w:rPr>
+      </w:pPr>
+      <w:r>
+        <w:rPr>
+          <w:lang w:val="en-US"/>
+        </w:rPr>
+        <w:lastRenderedPageBreak/>
+        <w:t>A few days later we got the chance to have a first chat with our customer, presenting him our general understanding and presenting him our Miro-board and the epic that we created for the general donation process. In this conversation, there were a bunch of right assumptions, but also a lot of newly presented topics, such as the difference between a member and a friend.</w:t>
+      </w:r>
+    </w:p>
+    <w:p>
+      <w:pPr>
+        <w:spacing w:line="259" w:lineRule="auto"/>
+        <w:rPr>
+          <w:lang w:val="en-US"/>
+        </w:rPr>
+      </w:pPr>
+      <w:r>
+        <w:rPr>
+          <w:lang w:val="en-US"/>
+        </w:rPr>
+        <w:t xml:space="preserve">This </w:t>
+      </w:r>
+      <w:proofErr w:type="gramStart"/>
+      <w:r>
+        <w:rPr>
+          <w:lang w:val="en-US"/>
+        </w:rPr>
+        <w:t>lead</w:t>
+      </w:r>
+      <w:proofErr w:type="gramEnd"/>
+      <w:r>
+        <w:rPr>
+          <w:lang w:val="en-US"/>
+        </w:rPr>
+        <w:t xml:space="preserve"> to a lot of discussions about the roles in specific, which we then pinpointed to avoid further confusion and to ensure a likeminded understanding of it:</w:t>
+      </w:r>
+    </w:p>
+    <w:p>
+      <w:pPr>
+        <w:spacing w:line="259" w:lineRule="auto"/>
+        <w:rPr>
+          <w:lang w:val="en-US"/>
+        </w:rPr>
+      </w:pPr>
+      <w:r>
+        <w:rPr>
+          <w:lang w:val="en-US"/>
+        </w:rPr>
+        <w:drawing>
+          <wp:inline distT="0" distB="0" distL="0" distR="0" wp14:anchorId="0953F254" wp14:editId="5DC0229F">
+            <wp:extent cx="5760720" cy="2577465"/>
+            <wp:effectExtent l="0" t="0" r="0" b="0"/>
+            <wp:docPr id="9" name="Grafik 9"/>
+            <wp:cNvGraphicFramePr>
+              <a:graphicFrameLocks xmlns:a="http://schemas.openxmlformats.org/drawingml/2006/main" noChangeAspect="1"/>
+            </wp:cNvGraphicFramePr>
+            <a:graphic xmlns:a="http://schemas.openxmlformats.org/drawingml/2006/main">
+              <a:graphicData uri="http://schemas.openxmlformats.org/drawingml/2006/picture">
+                <pic:pic xmlns:pic="http://schemas.openxmlformats.org/drawingml/2006/picture">
+                  <pic:nvPicPr>
+                    <pic:cNvPr id="1" name=""/>
+                    <pic:cNvPicPr/>
+                  </pic:nvPicPr>
+                  <pic:blipFill>
+                    <a:blip r:embed="rId18"/>
+                    <a:stretch>
+                      <a:fillRect/>
+                    </a:stretch>
+                  </pic:blipFill>
+                  <pic:spPr>
+                    <a:xfrm>
+                      <a:off x="0" y="0"/>
+                      <a:ext cx="5760720" cy="2577465"/>
+                    </a:xfrm>
+                    <a:prstGeom prst="rect">
+                      <a:avLst/>
+                    </a:prstGeom>
+                  </pic:spPr>
+                </pic:pic>
+              </a:graphicData>
+            </a:graphic>
+          </wp:inline>
+        </w:drawing>
+      </w:r>
+    </w:p>
+    <w:p>
+      <w:pPr>
+        <w:spacing w:line="259" w:lineRule="auto"/>
+        <w:rPr>
+          <w:lang w:val="en-US"/>
+        </w:rPr>
+      </w:pPr>
+      <w:r>
+        <w:rPr>
+          <w:lang w:val="en-US"/>
+        </w:rPr>
+        <w:t>While we have 4 different Users of the application, only 3 of these are registered. Each of the roles has more rights and Screens available to them, ranking from the friend (registered guest) to the member (someone who received additional rights by an Admin), to an Admin (someone with the capabilities to create catalogue entries (projects), and give other friends the member role). We went ahead and defined each of the functions and screens available to each of the roles to understand them individually.</w:t>
+      </w:r>
+    </w:p>
+    <w:p>
+      <w:pPr>
+        <w:spacing w:line="259" w:lineRule="auto"/>
+        <w:rPr>
+          <w:lang w:val="en-US"/>
+        </w:rPr>
+      </w:pPr>
+      <w:r>
+        <w:rPr>
+          <w:lang w:val="en-US"/>
+        </w:rPr>
+        <w:t xml:space="preserve">Having the screens available to us, we started working out our user stories and issues specific to the roles. </w:t>
+      </w:r>
+    </w:p>
+    <w:p>
+      <w:pPr>
+        <w:spacing w:line="259" w:lineRule="auto"/>
+        <w:rPr>
+          <w:lang w:val="en-US"/>
+        </w:rPr>
+      </w:pPr>
+      <w:r>
+        <w:rPr>
+          <w:lang w:val="en-US"/>
+        </w:rPr>
+        <w:t>Now that we had the core screens thought of and wireframes created, we were able to start with the development process. We created a git repository, created a flutter project and started learning about flutter, as it was some time for each of us since we worked with the dart wireframe or flutter in general.</w:t>
+      </w:r>
+      <w:r>
+        <w:rPr>
+          <w:lang w:val="en-US"/>
+        </w:rPr>
+        <w:br w:type="page"/>
+      </w:r>
     </w:p>
     <w:p>
       <w:pPr>
@@ -5874,11 +7060,12 @@
           <w:lang w:val="en-US"/>
         </w:rPr>
       </w:pPr>
-      <w:bookmarkStart w:id="13" w:name="_Toc128138480"/>
-      <w:r>
-        <w:rPr>
-          <w:lang w:val="en-US"/>
-        </w:rPr>
+      <w:bookmarkStart w:id="14" w:name="_Toc128386912"/>
+      <w:r>
+        <w:rPr>
+          <w:lang w:val="en-US"/>
+        </w:rPr>
+        <w:lastRenderedPageBreak/>
         <w:t>3</w:t>
       </w:r>
       <w:r>
@@ -5887,7 +7074,7 @@
         </w:rPr>
         <w:t>. App Development</w:t>
       </w:r>
-      <w:bookmarkEnd w:id="13"/>
+      <w:bookmarkEnd w:id="14"/>
     </w:p>
     <w:p>
       <w:pPr>
@@ -5921,7 +7108,9 @@
           <w:lang w:val="en-US"/>
         </w:rPr>
       </w:pPr>
-      <w:bookmarkStart w:id="14" w:name="_Toc128138481"/>
+      <w:bookmarkStart w:id="15" w:name="_Glossary:"/>
+      <w:bookmarkStart w:id="16" w:name="_Toc128386913"/>
+      <w:bookmarkEnd w:id="15"/>
       <w:r>
         <w:rPr>
           <w:lang w:val="en-US"/>
@@ -5929,7 +7118,20 @@
         <w:lastRenderedPageBreak/>
         <w:t>Glossary:</w:t>
       </w:r>
-      <w:bookmarkEnd w:id="14"/>
+      <w:bookmarkEnd w:id="16"/>
+    </w:p>
+    <w:p>
+      <w:pPr>
+        <w:rPr>
+          <w:lang w:val="en-US"/>
+        </w:rPr>
+      </w:pPr>
+      <w:r>
+        <w:rPr>
+          <w:lang w:val="en-US"/>
+        </w:rPr>
+        <w:t>Application: The final product that we intend to create.</w:t>
+      </w:r>
     </w:p>
     <w:p>
       <w:pPr>
@@ -5980,7 +7182,35 @@
         <w:rPr>
           <w:lang w:val="en-US"/>
         </w:rPr>
-        <w:t>Logged In User: A logged in User is a User that is currently signed into the Application with an Email aswell as an password.</w:t>
+        <w:t xml:space="preserve">Logged In User: A logged in User is a User that is currently signed into the Application with an Email </w:t>
+      </w:r>
+      <w:proofErr w:type="spellStart"/>
+      <w:r>
+        <w:rPr>
+          <w:lang w:val="en-US"/>
+        </w:rPr>
+        <w:t>aswell</w:t>
+      </w:r>
+      <w:proofErr w:type="spellEnd"/>
+      <w:r>
+        <w:rPr>
+          <w:lang w:val="en-US"/>
+        </w:rPr>
+        <w:t xml:space="preserve"> as </w:t>
+      </w:r>
+      <w:proofErr w:type="gramStart"/>
+      <w:r>
+        <w:rPr>
+          <w:lang w:val="en-US"/>
+        </w:rPr>
+        <w:t>an</w:t>
+      </w:r>
+      <w:proofErr w:type="gramEnd"/>
+      <w:r>
+        <w:rPr>
+          <w:lang w:val="en-US"/>
+        </w:rPr>
+        <w:t xml:space="preserve"> password.</w:t>
       </w:r>
     </w:p>
     <w:p>
@@ -6043,7 +7273,21 @@
         <w:rPr>
           <w:lang w:val="en-US"/>
         </w:rPr>
-        <w:t xml:space="preserve"> as Projects in our Application ) as</w:t>
+        <w:t xml:space="preserve"> as Projects in our </w:t>
+      </w:r>
+      <w:proofErr w:type="gramStart"/>
+      <w:r>
+        <w:rPr>
+          <w:lang w:val="en-US"/>
+        </w:rPr>
+        <w:t>Application )</w:t>
+      </w:r>
+      <w:proofErr w:type="gramEnd"/>
+      <w:r>
+        <w:rPr>
+          <w:lang w:val="en-US"/>
+        </w:rPr>
+        <w:t xml:space="preserve"> as</w:t>
       </w:r>
       <w:r>
         <w:rPr>
@@ -6074,20 +7318,62 @@
         <w:rPr>
           <w:lang w:val="en-US"/>
         </w:rPr>
-        <w:t>ue has all of the projects available portrayed in it in a List.</w:t>
-      </w:r>
-    </w:p>
-    <w:p>
-      <w:pPr>
-        <w:rPr>
-          <w:lang w:val="en-US"/>
-        </w:rPr>
-      </w:pPr>
-      <w:r>
-        <w:rPr>
-          <w:lang w:val="en-US"/>
-        </w:rPr>
-        <w:t>Projects: Projects are Categories that summarize an Catastrophy that occurred around the world. In the project, you can read up on the catastrophy, as</w:t>
+        <w:t xml:space="preserve">ue has </w:t>
+      </w:r>
+      <w:proofErr w:type="gramStart"/>
+      <w:r>
+        <w:rPr>
+          <w:lang w:val="en-US"/>
+        </w:rPr>
+        <w:t>all of</w:t>
+      </w:r>
+      <w:proofErr w:type="gramEnd"/>
+      <w:r>
+        <w:rPr>
+          <w:lang w:val="en-US"/>
+        </w:rPr>
+        <w:t xml:space="preserve"> the projects available portrayed in it in a List.</w:t>
+      </w:r>
+    </w:p>
+    <w:p>
+      <w:pPr>
+        <w:rPr>
+          <w:lang w:val="en-US"/>
+        </w:rPr>
+      </w:pPr>
+      <w:r>
+        <w:rPr>
+          <w:lang w:val="en-US"/>
+        </w:rPr>
+        <w:t xml:space="preserve">Projects: Projects are Categories that summarize an </w:t>
+      </w:r>
+      <w:proofErr w:type="spellStart"/>
+      <w:r>
+        <w:rPr>
+          <w:lang w:val="en-US"/>
+        </w:rPr>
+        <w:t>Catastrophy</w:t>
+      </w:r>
+      <w:proofErr w:type="spellEnd"/>
+      <w:r>
+        <w:rPr>
+          <w:lang w:val="en-US"/>
+        </w:rPr>
+        <w:t xml:space="preserve"> that occurred around the world. In the project, you can read up on the </w:t>
+      </w:r>
+      <w:proofErr w:type="spellStart"/>
+      <w:r>
+        <w:rPr>
+          <w:lang w:val="en-US"/>
+        </w:rPr>
+        <w:t>catastrophy</w:t>
+      </w:r>
+      <w:proofErr w:type="spellEnd"/>
+      <w:r>
+        <w:rPr>
+          <w:lang w:val="en-US"/>
+        </w:rPr>
+        <w:t>, as</w:t>
       </w:r>
       <w:r>
         <w:rPr>
@@ -6117,20 +7403,48 @@
         <w:rPr>
           <w:lang w:val="en-US"/>
         </w:rPr>
-        <w:t xml:space="preserve"> They are listed in the Catalogue </w:t>
-      </w:r>
-    </w:p>
-    <w:p>
-      <w:pPr>
-        <w:rPr>
-          <w:lang w:val="en-US"/>
-        </w:rPr>
-      </w:pPr>
-      <w:r>
-        <w:rPr>
-          <w:lang w:val="en-US"/>
-        </w:rPr>
-        <w:t xml:space="preserve">Events: Events are datebound Activities, that have the purpose of collecting money to donate for one of the Projects. </w:t>
+        <w:t xml:space="preserve"> They are listed in the </w:t>
+      </w:r>
+      <w:proofErr w:type="gramStart"/>
+      <w:r>
+        <w:rPr>
+          <w:lang w:val="en-US"/>
+        </w:rPr>
+        <w:t>Catalogue</w:t>
+      </w:r>
+      <w:proofErr w:type="gramEnd"/>
+      <w:r>
+        <w:rPr>
+          <w:lang w:val="en-US"/>
+        </w:rPr>
+        <w:t xml:space="preserve"> </w:t>
+      </w:r>
+    </w:p>
+    <w:p>
+      <w:pPr>
+        <w:rPr>
+          <w:lang w:val="en-US"/>
+        </w:rPr>
+      </w:pPr>
+      <w:r>
+        <w:rPr>
+          <w:lang w:val="en-US"/>
+        </w:rPr>
+        <w:t xml:space="preserve">Events: Events are </w:t>
+      </w:r>
+      <w:proofErr w:type="spellStart"/>
+      <w:r>
+        <w:rPr>
+          <w:lang w:val="en-US"/>
+        </w:rPr>
+        <w:t>datebound</w:t>
+      </w:r>
+      <w:proofErr w:type="spellEnd"/>
+      <w:r>
+        <w:rPr>
+          <w:lang w:val="en-US"/>
+        </w:rPr>
+        <w:t xml:space="preserve"> Activities, that have the purpose of collecting money to donate for one of the Projects. </w:t>
       </w:r>
       <w:r>
         <w:rPr>
@@ -6158,13 +7472,92 @@
           <w:lang w:val="en-US"/>
         </w:rPr>
       </w:pPr>
-    </w:p>
-    <w:p>
-      <w:pPr>
-        <w:rPr>
-          <w:lang w:val="en-US"/>
-        </w:rPr>
-      </w:pPr>
+      <w:r>
+        <w:rPr>
+          <w:lang w:val="en-US"/>
+        </w:rPr>
+        <w:t xml:space="preserve">Customer: This refers to the person that contracted us to develop this Application (in this case Prof. Dr. </w:t>
+      </w:r>
+      <w:proofErr w:type="spellStart"/>
+      <w:r>
+        <w:rPr>
+          <w:lang w:val="en-US"/>
+        </w:rPr>
+        <w:t>Kurpjuweit</w:t>
+      </w:r>
+      <w:proofErr w:type="spellEnd"/>
+      <w:r>
+        <w:rPr>
+          <w:lang w:val="en-US"/>
+        </w:rPr>
+        <w:t>)</w:t>
+      </w:r>
+    </w:p>
+    <w:p>
+      <w:pPr>
+        <w:rPr>
+          <w:lang w:val="en-US"/>
+        </w:rPr>
+      </w:pPr>
+      <w:r>
+        <w:rPr>
+          <w:lang w:val="en-US"/>
+        </w:rPr>
+        <w:t xml:space="preserve">Database: Storage medium to store all of the </w:t>
+      </w:r>
+      <w:proofErr w:type="gramStart"/>
+      <w:r>
+        <w:rPr>
+          <w:lang w:val="en-US"/>
+        </w:rPr>
+        <w:t>Data ,</w:t>
+      </w:r>
+      <w:proofErr w:type="gramEnd"/>
+      <w:r>
+        <w:rPr>
+          <w:lang w:val="en-US"/>
+        </w:rPr>
+        <w:t xml:space="preserve"> be it Events (Activities) , Catalogue entries (Projects), or User Data ( Email, Password etc.) </w:t>
+      </w:r>
+    </w:p>
+    <w:p>
+      <w:pPr>
+        <w:rPr>
+          <w:lang w:val="en-US"/>
+        </w:rPr>
+      </w:pPr>
+      <w:r>
+        <w:rPr>
+          <w:lang w:val="en-US"/>
+        </w:rPr>
+        <w:t>Firebase:</w:t>
+      </w:r>
+    </w:p>
+    <w:p>
+      <w:pPr>
+        <w:rPr>
+          <w:lang w:val="en-US"/>
+        </w:rPr>
+      </w:pPr>
+      <w:r>
+        <w:rPr>
+          <w:lang w:val="en-US"/>
+        </w:rPr>
+        <w:t>Wireframe: Used as a Visual Prototype, without any functions.</w:t>
+      </w:r>
+    </w:p>
+    <w:p>
+      <w:pPr>
+        <w:rPr>
+          <w:lang w:val="en-US"/>
+        </w:rPr>
+      </w:pPr>
+      <w:r>
+        <w:rPr>
+          <w:lang w:val="en-US"/>
+        </w:rPr>
+        <w:t>Screen: A page that’s being portrayed in the application.</w:t>
+      </w:r>
     </w:p>
     <w:sectPr>
       <w:pgSz w:w="11906" w:h="16838"/>

</xml_diff>